<commit_message>
Edit paper draft (v2) 2
</commit_message>
<xml_diff>
--- a/2022-05-17-Paper-v2.docx
+++ b/2022-05-17-Paper-v2.docx
@@ -129,10 +129,30 @@
     <w:p>
       <w:pPr>
         <w:pStyle w:val="Body"/>
-      </w:pPr>
-      <w:bookmarkStart w:name="_jdfy6xz8mchx" w:id="5"/>
-      <w:bookmarkEnd w:id="5"/>
-      <w:del w:id="6" w:date="2022-07-11T20:59:55Z" w:author="Matheus Mussi">
+        <w:rPr>
+          <w:ins w:id="5" w:date="2022-07-12T05:59:34Z" w:author="Matheus Mussi"/>
+        </w:rPr>
+      </w:pPr>
+      <w:ins w:id="6" w:date="2022-07-12T05:59:34Z" w:author="Matheus Mussi">
+        <w:r>
+          <w:rPr>
+            <w:rtl w:val="0"/>
+            <w:lang w:val="en-US"/>
+          </w:rPr>
+          <w:t>There have been other reviews on hBCI: Shramila (2020) gave an overview on the types of hBCI and details wheelchair-based systems; Li et al. (2019) reviewed the types of hBCI separated in Multiple Brain Patterns, Multisensory and Multiple Signals; de Neeling and Van Huelle (2019) focused on multi-input hybrids and their applications; Sadeghi and Maleki (2018) compared accuracy and information transfer rate (ITR) across systems; Hong and Khan (2017) discussed the combination of brain signals and their application for both clinical and non-clinical scenarios; Choi et al. (2017) did a systematic review and proposed a taxonomy classification system for hBCI systems categorization; Banville and Falk (2016)  did a systematic review and thoroughly discussed about experimental protocols, signal processing and studies rational; Muller-Putz et al. (2015) compared hBCI applications with participants with and without disabilities; Amiri et al. (2013) reviewed mutli-brain hBCIs; and Allison et al. (2012) expanded on the initial efforts for hybridization and the perspectives of hBCI. Most of these reviews have not included the 2020 batch of publications. What is new about this one? Other reviews were of 2017?</w:t>
+        </w:r>
+      </w:ins>
+    </w:p>
+    <w:p>
+      <w:pPr>
+        <w:pStyle w:val="Body"/>
+        <w:rPr>
+          <w:ins w:id="7" w:date="2022-07-12T05:16:09Z" w:author="Matheus Mussi"/>
+        </w:rPr>
+      </w:pPr>
+      <w:bookmarkStart w:name="_jdfy6xz8mchx" w:id="8"/>
+      <w:bookmarkEnd w:id="8"/>
+      <w:del w:id="9" w:date="2022-07-11T20:59:55Z" w:author="Matheus Mussi">
         <w:r>
           <w:rPr>
             <w:rtl w:val="0"/>
@@ -140,7 +160,7 @@
           <w:delText>T</w:delText>
         </w:r>
       </w:del>
-      <w:del w:id="7" w:date="2022-07-11T20:59:55Z" w:author="Matheus Mussi">
+      <w:del w:id="10" w:date="2022-07-11T20:59:55Z" w:author="Matheus Mussi">
         <w:r>
           <w:rPr>
             <w:rtl w:val="0"/>
@@ -149,7 +169,7 @@
           <w:delText xml:space="preserve">he purpose of this review was to </w:delText>
         </w:r>
       </w:del>
-      <w:del w:id="8" w:date="2022-07-11T20:59:55Z" w:author="Matheus Mussi">
+      <w:del w:id="11" w:date="2022-07-11T20:59:55Z" w:author="Matheus Mussi">
         <w:r>
           <w:rPr>
             <w:rtl w:val="0"/>
@@ -157,8 +177,8 @@
           <w:delText xml:space="preserve">… </w:delText>
         </w:r>
       </w:del>
-      <w:commentRangeStart w:id="9"/>
-      <w:ins w:id="10" w:date="2022-07-11T20:59:55Z" w:author="Matheus Mussi">
+      <w:commentRangeStart w:id="12"/>
+      <w:ins w:id="13" w:date="2022-07-12T05:16:09Z" w:author="Matheus Mussi">
         <w:r>
           <w:rPr>
             <w:rtl w:val="0"/>
@@ -167,11 +187,11 @@
           <w:t>The purpose</w:t>
         </w:r>
       </w:ins>
-      <w:commentRangeEnd w:id="9"/>
-      <w:r>
-        <w:commentReference w:id="9"/>
-      </w:r>
-      <w:ins w:id="11" w:date="2022-07-11T20:59:55Z" w:author="Matheus Mussi">
+      <w:commentRangeEnd w:id="12"/>
+      <w:r>
+        <w:commentReference w:id="12"/>
+      </w:r>
+      <w:ins w:id="14" w:date="2022-07-12T05:16:09Z" w:author="Matheus Mussi">
         <w:r>
           <w:rPr>
             <w:rtl w:val="0"/>
@@ -184,9 +204,17 @@
     <w:p>
       <w:pPr>
         <w:pStyle w:val="Body"/>
-      </w:pPr>
-      <w:bookmarkStart w:name="_jdfy6xz8mchx2" w:id="12"/>
-      <w:bookmarkEnd w:id="12"/>
+        <w:rPr>
+          <w:del w:id="15" w:date="2022-07-12T05:16:09Z" w:author="Matheus Mussi"/>
+        </w:rPr>
+      </w:pPr>
+    </w:p>
+    <w:p>
+      <w:pPr>
+        <w:pStyle w:val="Body"/>
+      </w:pPr>
+      <w:bookmarkStart w:name="_jdfy6xz8mchx2" w:id="16"/>
+      <w:bookmarkEnd w:id="16"/>
       <w:r>
         <w:rPr>
           <w:rtl w:val="0"/>
@@ -200,7 +228,7 @@
         </w:rPr>
         <w:t>he papers are presented according to</w:t>
       </w:r>
-      <w:ins w:id="13" w:date="2022-07-11T20:45:08Z" w:author="Matheus Mussi">
+      <w:ins w:id="17" w:date="2022-07-11T20:45:08Z" w:author="Matheus Mussi">
         <w:r>
           <w:rPr>
             <w:rtl w:val="0"/>
@@ -216,7 +244,7 @@
         </w:rPr>
         <w:t xml:space="preserve">the taxonomy proposed by Choi et al. (2017). </w:t>
       </w:r>
-      <w:del w:id="14" w:date="2022-07-11T20:46:37Z" w:author="Matheus Mussi">
+      <w:del w:id="18" w:date="2022-07-11T20:46:37Z" w:author="Matheus Mussi">
         <w:r>
           <w:rPr>
             <w:rtl w:val="0"/>
@@ -232,7 +260,7 @@
         </w:rPr>
         <w:t xml:space="preserve">Categories used are: 1) diversity of input signal, 2) role of operation, 3) mode of operation, 4) mental strategy, 5) brain signal signature, and 6) stimulus modality. </w:t>
       </w:r>
-      <w:del w:id="15" w:date="2022-07-11T20:46:51Z" w:author="Matheus Mussi">
+      <w:del w:id="19" w:date="2022-07-11T20:46:51Z" w:author="Matheus Mussi">
         <w:r>
           <w:rPr>
             <w:strike w:val="1"/>
@@ -243,7 +271,7 @@
           <w:delText>This structure of categorization helped to group interfaces that worked alike so the performances could be contrasted more easily.</w:delText>
         </w:r>
       </w:del>
-      <w:del w:id="16" w:date="2022-07-11T20:46:51Z" w:author="Matheus Mussi">
+      <w:del w:id="20" w:date="2022-07-11T20:46:51Z" w:author="Matheus Mussi">
         <w:r>
           <w:rPr>
             <w:rtl w:val="0"/>
@@ -284,7 +312,7 @@
         </w:rPr>
         <w:t>Diversity of Input</w:t>
       </w:r>
-      <w:ins w:id="17" w:date="2022-07-11T20:51:13Z" w:author="Matheus Mussi">
+      <w:ins w:id="21" w:date="2022-07-11T20:51:13Z" w:author="Matheus Mussi">
         <w:r>
           <w:rPr>
             <w:b w:val="1"/>
@@ -295,7 +323,7 @@
           <w:t>,</w:t>
         </w:r>
       </w:ins>
-      <w:del w:id="18" w:date="2022-07-11T20:51:13Z" w:author="Matheus Mussi">
+      <w:del w:id="22" w:date="2022-07-11T20:51:13Z" w:author="Matheus Mussi">
         <w:r>
           <w:rPr>
             <w:rtl w:val="0"/>
@@ -303,7 +331,7 @@
           <w:delText xml:space="preserve"> </w:delText>
         </w:r>
       </w:del>
-      <w:del w:id="19" w:date="2022-07-11T20:51:13Z" w:author="Matheus Mussi">
+      <w:del w:id="23" w:date="2022-07-11T20:51:13Z" w:author="Matheus Mussi">
         <w:r>
           <w:rPr>
             <w:rtl w:val="0"/>
@@ -332,7 +360,7 @@
         </w:rPr>
         <w:t xml:space="preserve"> single-brain signal approach (EEG only) or a multi-brain signal approach (e.g., EEG and fNIRS). Heterogeneous inputs combine multi-physiological signals (e.g., </w:t>
       </w:r>
-      <w:commentRangeStart w:id="20"/>
+      <w:commentRangeStart w:id="24"/>
       <w:r>
         <w:rPr>
           <w:rtl w:val="0"/>
@@ -340,9 +368,9 @@
         </w:rPr>
         <w:t>EEG and EMG</w:t>
       </w:r>
-      <w:commentRangeEnd w:id="20"/>
-      <w:r>
-        <w:commentReference w:id="20"/>
+      <w:commentRangeEnd w:id="24"/>
+      <w:r>
+        <w:commentReference w:id="24"/>
       </w:r>
       <w:r>
         <w:rPr>
@@ -377,7 +405,7 @@
         </w:rPr>
         <w:t>Role of operation</w:t>
       </w:r>
-      <w:ins w:id="21" w:date="2022-07-11T20:55:14Z" w:author="Matheus Mussi">
+      <w:ins w:id="25" w:date="2022-07-11T20:55:14Z" w:author="Matheus Mussi">
         <w:r>
           <w:rPr>
             <w:b w:val="1"/>
@@ -388,7 +416,7 @@
           <w:t>,</w:t>
         </w:r>
       </w:ins>
-      <w:del w:id="22" w:date="2022-07-11T20:55:11Z" w:author="Matheus Mussi">
+      <w:del w:id="26" w:date="2022-07-11T20:55:11Z" w:author="Matheus Mussi">
         <w:r>
           <w:rPr>
             <w:rtl w:val="0"/>
@@ -429,7 +457,7 @@
         </w:rPr>
         <w:t>Mode of operation</w:t>
       </w:r>
-      <w:ins w:id="23" w:date="2022-07-11T20:56:29Z" w:author="Matheus Mussi">
+      <w:ins w:id="27" w:date="2022-07-11T20:56:29Z" w:author="Matheus Mussi">
         <w:r>
           <w:rPr>
             <w:b w:val="1"/>
@@ -440,7 +468,7 @@
           <w:t>,</w:t>
         </w:r>
       </w:ins>
-      <w:del w:id="24" w:date="2022-07-11T20:56:28Z" w:author="Matheus Mussi">
+      <w:del w:id="28" w:date="2022-07-11T20:56:28Z" w:author="Matheus Mussi">
         <w:r>
           <w:rPr>
             <w:rtl w:val="0"/>
@@ -479,7 +507,7 @@
         </w:rPr>
         <w:t>Mental Strategy</w:t>
       </w:r>
-      <w:ins w:id="25" w:date="2022-07-11T20:56:41Z" w:author="Matheus Mussi">
+      <w:ins w:id="29" w:date="2022-07-11T20:56:41Z" w:author="Matheus Mussi">
         <w:r>
           <w:rPr>
             <w:b w:val="1"/>
@@ -490,7 +518,7 @@
           <w:t>,</w:t>
         </w:r>
       </w:ins>
-      <w:del w:id="26" w:date="2022-07-11T20:56:40Z" w:author="Matheus Mussi">
+      <w:del w:id="30" w:date="2022-07-11T20:56:40Z" w:author="Matheus Mussi">
         <w:r>
           <w:rPr>
             <w:b w:val="1"/>
@@ -500,7 +528,7 @@
           <w:delText xml:space="preserve"> </w:delText>
         </w:r>
       </w:del>
-      <w:del w:id="27" w:date="2022-07-11T20:56:40Z" w:author="Matheus Mussi">
+      <w:del w:id="31" w:date="2022-07-11T20:56:40Z" w:author="Matheus Mussi">
         <w:r>
           <w:rPr>
             <w:rtl w:val="0"/>
@@ -541,7 +569,7 @@
         </w:rPr>
         <w:t>Brain Signal Signature</w:t>
       </w:r>
-      <w:ins w:id="28" w:date="2022-07-11T20:57:24Z" w:author="Matheus Mussi">
+      <w:ins w:id="32" w:date="2022-07-11T20:57:24Z" w:author="Matheus Mussi">
         <w:r>
           <w:rPr>
             <w:b w:val="1"/>
@@ -552,7 +580,7 @@
           <w:t>,</w:t>
         </w:r>
       </w:ins>
-      <w:del w:id="29" w:date="2022-07-11T20:57:24Z" w:author="Matheus Mussi">
+      <w:del w:id="33" w:date="2022-07-11T20:57:24Z" w:author="Matheus Mussi">
         <w:r>
           <w:rPr>
             <w:rtl w:val="0"/>
@@ -605,7 +633,7 @@
         </w:rPr>
         <w:t>Stimulus Modality</w:t>
       </w:r>
-      <w:ins w:id="30" w:date="2022-07-11T20:58:03Z" w:author="Matheus Mussi">
+      <w:ins w:id="34" w:date="2022-07-11T20:58:03Z" w:author="Matheus Mussi">
         <w:r>
           <w:rPr>
             <w:b w:val="1"/>
@@ -616,7 +644,7 @@
           <w:t>,</w:t>
         </w:r>
       </w:ins>
-      <w:del w:id="31" w:date="2022-07-11T20:58:02Z" w:author="Matheus Mussi">
+      <w:del w:id="35" w:date="2022-07-11T20:58:02Z" w:author="Matheus Mussi">
         <w:r>
           <w:rPr>
             <w:rtl w:val="0"/>
@@ -663,7 +691,7 @@
         </w:rPr>
         <w:t xml:space="preserve">Effectiveness and efficiency were the two main performance metrics considered. As most of the BCI community uses accuracy (or other parameters that allow for accuracy </w:t>
       </w:r>
-      <w:commentRangeStart w:id="32"/>
+      <w:commentRangeStart w:id="36"/>
       <w:r>
         <w:rPr>
           <w:rtl w:val="0"/>
@@ -671,9 +699,9 @@
         </w:rPr>
         <w:t>assessment</w:t>
       </w:r>
-      <w:commentRangeEnd w:id="32"/>
-      <w:r>
-        <w:commentReference w:id="32"/>
+      <w:commentRangeEnd w:id="36"/>
+      <w:r>
+        <w:commentReference w:id="36"/>
       </w:r>
       <w:r>
         <w:rPr>
@@ -682,7 +710,7 @@
         </w:rPr>
         <w:t xml:space="preserve">) to indicate effectiveness, we </w:t>
       </w:r>
-      <w:ins w:id="33" w:date="2022-07-09T21:39:15Z" w:author="Kim Adams">
+      <w:ins w:id="37" w:date="2022-07-09T21:39:15Z" w:author="Kim Adams">
         <w:r>
           <w:rPr>
             <w:rtl w:val="0"/>
@@ -691,7 +719,7 @@
           <w:t>used</w:t>
         </w:r>
       </w:ins>
-      <w:del w:id="34" w:date="2022-07-09T21:39:15Z" w:author="Kim Adams">
+      <w:del w:id="38" w:date="2022-07-09T21:39:15Z" w:author="Kim Adams">
         <w:r>
           <w:rPr>
             <w:rtl w:val="0"/>
@@ -707,7 +735,7 @@
         </w:rPr>
         <w:t xml:space="preserve">accuracy </w:t>
       </w:r>
-      <w:ins w:id="35" w:date="2022-07-09T21:39:21Z" w:author="Kim Adams">
+      <w:ins w:id="39" w:date="2022-07-09T21:39:21Z" w:author="Kim Adams">
         <w:r>
           <w:rPr>
             <w:rtl w:val="0"/>
@@ -716,7 +744,7 @@
           <w:t xml:space="preserve">as </w:t>
         </w:r>
       </w:ins>
-      <w:del w:id="36" w:date="2022-07-09T21:39:21Z" w:author="Kim Adams">
+      <w:del w:id="40" w:date="2022-07-09T21:39:21Z" w:author="Kim Adams">
         <w:r>
           <w:rPr>
             <w:rtl w:val="0"/>
@@ -732,7 +760,7 @@
         </w:rPr>
         <w:t>our metric for effectiveness. On the other hand, efficiency is measured in a variety of different ways</w:t>
       </w:r>
-      <w:del w:id="37" w:date="2022-07-09T21:39:41Z" w:author="Kim Adams">
+      <w:del w:id="41" w:date="2022-07-09T21:39:41Z" w:author="Kim Adams">
         <w:r>
           <w:rPr>
             <w:rtl w:val="0"/>
@@ -748,7 +776,7 @@
         </w:rPr>
         <w:t>. Most papers that do present efficiency metrics, use information transfer rate (ITR)</w:t>
       </w:r>
-      <w:ins w:id="38" w:date="2022-07-09T21:39:53Z" w:author="Kim Adams">
+      <w:ins w:id="42" w:date="2022-07-09T21:39:53Z" w:author="Kim Adams">
         <w:r>
           <w:rPr>
             <w:rtl w:val="0"/>
@@ -781,10 +809,10 @@
       <w:pPr>
         <w:pStyle w:val="Body"/>
       </w:pPr>
-      <w:bookmarkStart w:name="_uauj1l919z5r" w:id="39"/>
-      <w:bookmarkEnd w:id="39"/>
-      <w:commentRangeStart w:id="40"/>
-      <w:del w:id="41" w:date="2022-07-11T20:59:52Z" w:author="Matheus Mussi">
+      <w:bookmarkStart w:name="_uauj1l919z5r" w:id="43"/>
+      <w:bookmarkEnd w:id="43"/>
+      <w:commentRangeStart w:id="44"/>
+      <w:del w:id="45" w:date="2022-07-11T20:59:52Z" w:author="Matheus Mussi">
         <w:r>
           <w:rPr>
             <w:rtl w:val="0"/>
@@ -792,7 +820,7 @@
           <w:delText>T</w:delText>
         </w:r>
       </w:del>
-      <w:del w:id="42" w:date="2022-07-11T20:59:52Z" w:author="Matheus Mussi">
+      <w:del w:id="46" w:date="2022-07-11T20:59:52Z" w:author="Matheus Mussi">
         <w:r>
           <w:rPr>
             <w:rtl w:val="0"/>
@@ -801,11 +829,11 @@
           <w:delText>he purpose</w:delText>
         </w:r>
       </w:del>
-      <w:commentRangeEnd w:id="40"/>
-      <w:r>
-        <w:commentReference w:id="40"/>
-      </w:r>
-      <w:del w:id="43" w:date="2022-07-11T20:59:52Z" w:author="Matheus Mussi">
+      <w:commentRangeEnd w:id="44"/>
+      <w:r>
+        <w:commentReference w:id="44"/>
+      </w:r>
+      <w:del w:id="47" w:date="2022-07-11T20:59:52Z" w:author="Matheus Mussi">
         <w:r>
           <w:rPr>
             <w:rtl w:val="0"/>
@@ -820,8 +848,8 @@
         <w:pStyle w:val="Heading"/>
         <w:spacing w:line="360" w:lineRule="auto"/>
       </w:pPr>
-      <w:bookmarkStart w:name="_s931b5k9mbfd" w:id="44"/>
-      <w:bookmarkEnd w:id="44"/>
+      <w:bookmarkStart w:name="_s931b5k9mbfd" w:id="48"/>
+      <w:bookmarkEnd w:id="48"/>
       <w:r>
         <w:rPr>
           <w:rtl w:val="0"/>
@@ -838,8 +866,8 @@
       <w:r>
         <w:br w:type="textWrapping"/>
       </w:r>
-      <w:commentRangeStart w:id="45"/>
-      <w:commentRangeStart w:id="46"/>
+      <w:commentRangeStart w:id="49"/>
+      <w:commentRangeStart w:id="50"/>
     </w:p>
     <w:p>
       <w:pPr>
@@ -852,7 +880,7 @@
         </w:rPr>
         <w:t>This review was conducted in order to analyze the current state-of-the-art of hBCI</w:t>
       </w:r>
-      <w:del w:id="47" w:date="2022-07-11T21:02:09Z" w:author="Matheus Mussi">
+      <w:del w:id="51" w:date="2022-07-11T21:02:09Z" w:author="Matheus Mussi">
         <w:r>
           <w:rPr>
             <w:rtl w:val="0"/>
@@ -861,7 +889,7 @@
           <w:delText>, considering the hBCI taxonomy proposed by Choi et. al. Categorizing each system according to the taxonomy allows for a perspective of the most used methods currently developed for hBCI</w:delText>
         </w:r>
       </w:del>
-      <w:ins w:id="48" w:date="2022-07-11T21:02:21Z" w:author="Matheus Mussi">
+      <w:ins w:id="52" w:date="2022-07-11T21:02:21Z" w:author="Matheus Mussi">
         <w:r>
           <w:rPr>
             <w:rtl w:val="0"/>
@@ -877,7 +905,7 @@
         </w:rPr>
         <w:t xml:space="preserve">. We also proposed </w:t>
       </w:r>
-      <w:del w:id="49" w:date="2022-07-11T21:01:02Z" w:author="Matheus Mussi">
+      <w:del w:id="53" w:date="2022-07-11T21:01:02Z" w:author="Matheus Mussi">
         <w:r>
           <w:rPr>
             <w:rtl w:val="0"/>
@@ -886,7 +914,7 @@
           <w:delText>a classification system</w:delText>
         </w:r>
       </w:del>
-      <w:ins w:id="50" w:date="2022-07-11T21:01:06Z" w:author="Matheus Mussi">
+      <w:ins w:id="54" w:date="2022-07-11T21:01:06Z" w:author="Matheus Mussi">
         <w:r>
           <w:rPr>
             <w:rtl w:val="0"/>
@@ -902,7 +930,7 @@
         </w:rPr>
         <w:t xml:space="preserve"> for features that play a central role on </w:t>
       </w:r>
-      <w:ins w:id="51" w:date="2022-07-11T21:03:13Z" w:author="Matheus Mussi">
+      <w:ins w:id="55" w:date="2022-07-11T21:03:13Z" w:author="Matheus Mussi">
         <w:r>
           <w:rPr>
             <w:rtl w:val="0"/>
@@ -917,7 +945,7 @@
         </w:rPr>
         <w:t>system</w:t>
       </w:r>
-      <w:ins w:id="52" w:date="2022-07-11T21:03:16Z" w:author="Matheus Mussi">
+      <w:ins w:id="56" w:date="2022-07-11T21:03:16Z" w:author="Matheus Mussi">
         <w:r>
           <w:rPr>
             <w:rtl w:val="0"/>
@@ -926,7 +954,7 @@
           <w:t>’</w:t>
         </w:r>
       </w:ins>
-      <w:ins w:id="53" w:date="2022-07-11T21:03:16Z" w:author="Matheus Mussi">
+      <w:ins w:id="57" w:date="2022-07-11T21:03:16Z" w:author="Matheus Mussi">
         <w:r>
           <w:rPr>
             <w:rtl w:val="0"/>
@@ -942,7 +970,7 @@
         </w:rPr>
         <w:t xml:space="preserve"> complexity based on factors related to the interface, display and other taxonomic categories should it be used by a child. </w:t>
       </w:r>
-      <w:del w:id="54" w:date="2022-07-11T21:03:26Z" w:author="Matheus Mussi">
+      <w:del w:id="58" w:date="2022-07-11T21:03:26Z" w:author="Matheus Mussi">
         <w:r>
           <w:rPr>
             <w:rtl w:val="0"/>
@@ -958,13 +986,13 @@
         </w:rPr>
         <w:t>To achieve this, two main questions guided this study:</w:t>
       </w:r>
-      <w:commentRangeEnd w:id="45"/>
-      <w:r>
-        <w:commentReference w:id="45"/>
-      </w:r>
-      <w:commentRangeEnd w:id="46"/>
-      <w:r>
-        <w:commentReference w:id="46"/>
+      <w:commentRangeEnd w:id="49"/>
+      <w:r>
+        <w:commentReference w:id="49"/>
+      </w:r>
+      <w:commentRangeEnd w:id="50"/>
+      <w:r>
+        <w:commentReference w:id="50"/>
       </w:r>
     </w:p>
     <w:p>
@@ -989,7 +1017,7 @@
       <w:pPr>
         <w:pStyle w:val="Body"/>
         <w:rPr>
-          <w:del w:id="55" w:date="2022-07-11T21:04:33Z" w:author="Matheus Mussi"/>
+          <w:del w:id="59" w:date="2022-07-11T21:04:33Z" w:author="Matheus Mussi"/>
           <w:b w:val="1"/>
           <w:bCs w:val="1"/>
         </w:rPr>
@@ -1012,7 +1040,7 @@
           <w:dstrike w:val="0"/>
         </w:rPr>
       </w:pPr>
-      <w:del w:id="56" w:date="2022-07-11T21:04:33Z" w:author="Matheus Mussi">
+      <w:del w:id="60" w:date="2022-07-11T21:04:33Z" w:author="Matheus Mussi">
         <w:r>
           <w:rPr>
             <w:b w:val="1"/>
@@ -1059,7 +1087,7 @@
         </w:rPr>
         <w:t xml:space="preserve">The combination of some of the taxonomic features with design aspects of a system, such as the target design and the number of steps to accomplish the task can weigh on the complexity of a hBCI. From the gathered articles, we determined features of the interface design that can allow engineers and therapists to </w:t>
       </w:r>
-      <w:del w:id="57" w:date="2022-07-11T21:05:13Z" w:author="Matheus Mussi">
+      <w:del w:id="61" w:date="2022-07-11T21:05:13Z" w:author="Matheus Mussi">
         <w:r>
           <w:rPr>
             <w:shd w:val="clear" w:color="auto" w:fill="00ff00"/>
@@ -1069,7 +1097,7 @@
           <w:delText>predict the complexity of a system</w:delText>
         </w:r>
       </w:del>
-      <w:ins w:id="58" w:date="2022-07-11T21:05:22Z" w:author="Matheus Mussi">
+      <w:ins w:id="62" w:date="2022-07-11T21:05:22Z" w:author="Matheus Mussi">
         <w:r>
           <w:rPr>
             <w:shd w:val="clear" w:color="auto" w:fill="00ff00"/>
@@ -1111,8 +1139,8 @@
       <w:pPr>
         <w:pStyle w:val="Heading"/>
       </w:pPr>
-      <w:bookmarkStart w:name="_q57l0vggq21s" w:id="59"/>
-      <w:bookmarkEnd w:id="59"/>
+      <w:bookmarkStart w:name="_q57l0vggq21s" w:id="63"/>
+      <w:bookmarkEnd w:id="63"/>
       <w:r>
         <w:rPr>
           <w:rFonts w:cs="Arial Unicode MS" w:eastAsia="Arial Unicode MS"/>
@@ -1137,7 +1165,7 @@
           <w:iCs w:val="1"/>
         </w:rPr>
       </w:pPr>
-      <w:del w:id="60" w:date="2022-07-11T21:06:31Z" w:author="Matheus Mussi">
+      <w:del w:id="64" w:date="2022-07-11T21:06:31Z" w:author="Matheus Mussi">
         <w:r>
           <w:rPr>
             <w:rtl w:val="0"/>
@@ -1146,7 +1174,7 @@
           <w:delText>The keyword search consisted of four parts: the hybrid modality of the system, using (</w:delText>
         </w:r>
       </w:del>
-      <w:del w:id="61" w:date="2022-07-11T21:06:31Z" w:author="Matheus Mussi">
+      <w:del w:id="65" w:date="2022-07-11T21:06:31Z" w:author="Matheus Mussi">
         <w:r>
           <w:rPr>
             <w:i w:val="1"/>
@@ -1157,7 +1185,7 @@
           <w:delText>Hybrid* OR Multiinput* OR Multi-Sensor* OR Multi-Device* OR Multimodal);</w:delText>
         </w:r>
       </w:del>
-      <w:del w:id="62" w:date="2022-07-11T21:06:31Z" w:author="Matheus Mussi">
+      <w:del w:id="66" w:date="2022-07-11T21:06:31Z" w:author="Matheus Mussi">
         <w:r>
           <w:rPr>
             <w:rtl w:val="0"/>
@@ -1166,7 +1194,7 @@
           <w:delText xml:space="preserve">the system </w:delText>
         </w:r>
       </w:del>
-      <w:del w:id="63" w:date="2022-07-11T21:06:31Z" w:author="Matheus Mussi">
+      <w:del w:id="67" w:date="2022-07-11T21:06:31Z" w:author="Matheus Mussi">
         <w:r>
           <w:rPr>
             <w:i w:val="1"/>
@@ -1176,7 +1204,7 @@
           <w:delText>(</w:delText>
         </w:r>
       </w:del>
-      <w:del w:id="64" w:date="2022-07-11T21:06:31Z" w:author="Matheus Mussi">
+      <w:del w:id="68" w:date="2022-07-11T21:06:31Z" w:author="Matheus Mussi">
         <w:r>
           <w:rPr>
             <w:i w:val="1"/>
@@ -1187,7 +1215,7 @@
           <w:delText>“</w:delText>
         </w:r>
       </w:del>
-      <w:del w:id="65" w:date="2022-07-11T21:06:31Z" w:author="Matheus Mussi">
+      <w:del w:id="69" w:date="2022-07-11T21:06:31Z" w:author="Matheus Mussi">
         <w:r>
           <w:rPr>
             <w:i w:val="1"/>
@@ -1198,7 +1226,7 @@
           <w:delText>brain computer interface</w:delText>
         </w:r>
       </w:del>
-      <w:del w:id="66" w:date="2022-07-11T21:06:31Z" w:author="Matheus Mussi">
+      <w:del w:id="70" w:date="2022-07-11T21:06:31Z" w:author="Matheus Mussi">
         <w:r>
           <w:rPr>
             <w:i w:val="1"/>
@@ -1208,7 +1236,7 @@
           <w:delText xml:space="preserve">” </w:delText>
         </w:r>
       </w:del>
-      <w:del w:id="67" w:date="2022-07-11T21:06:31Z" w:author="Matheus Mussi">
+      <w:del w:id="71" w:date="2022-07-11T21:06:31Z" w:author="Matheus Mussi">
         <w:r>
           <w:rPr>
             <w:i w:val="1"/>
@@ -1219,7 +1247,7 @@
           <w:delText xml:space="preserve">OR BCI* OR hBCI OR </w:delText>
         </w:r>
       </w:del>
-      <w:del w:id="68" w:date="2022-07-11T21:06:31Z" w:author="Matheus Mussi">
+      <w:del w:id="72" w:date="2022-07-11T21:06:31Z" w:author="Matheus Mussi">
         <w:r>
           <w:rPr>
             <w:i w:val="1"/>
@@ -1230,7 +1258,7 @@
           <w:delText>“</w:delText>
         </w:r>
       </w:del>
-      <w:del w:id="69" w:date="2022-07-11T21:06:31Z" w:author="Matheus Mussi">
+      <w:del w:id="73" w:date="2022-07-11T21:06:31Z" w:author="Matheus Mussi">
         <w:r>
           <w:rPr>
             <w:i w:val="1"/>
@@ -1241,7 +1269,7 @@
           <w:delText>human machine interface</w:delText>
         </w:r>
       </w:del>
-      <w:del w:id="70" w:date="2022-07-11T21:06:31Z" w:author="Matheus Mussi">
+      <w:del w:id="74" w:date="2022-07-11T21:06:31Z" w:author="Matheus Mussi">
         <w:r>
           <w:rPr>
             <w:i w:val="1"/>
@@ -1251,7 +1279,7 @@
           <w:delText xml:space="preserve">” </w:delText>
         </w:r>
       </w:del>
-      <w:del w:id="71" w:date="2022-07-11T21:06:31Z" w:author="Matheus Mussi">
+      <w:del w:id="75" w:date="2022-07-11T21:06:31Z" w:author="Matheus Mussi">
         <w:r>
           <w:rPr>
             <w:i w:val="1"/>
@@ -1262,7 +1290,7 @@
           <w:delText>or HMI);</w:delText>
         </w:r>
       </w:del>
-      <w:del w:id="72" w:date="2022-07-11T21:06:31Z" w:author="Matheus Mussi">
+      <w:del w:id="76" w:date="2022-07-11T21:06:31Z" w:author="Matheus Mussi">
         <w:r>
           <w:rPr>
             <w:rtl w:val="0"/>
@@ -1271,7 +1299,7 @@
           <w:delText xml:space="preserve">the application type </w:delText>
         </w:r>
       </w:del>
-      <w:del w:id="73" w:date="2022-07-11T21:06:31Z" w:author="Matheus Mussi">
+      <w:del w:id="77" w:date="2022-07-11T21:06:31Z" w:author="Matheus Mussi">
         <w:r>
           <w:rPr>
             <w:i w:val="1"/>
@@ -1282,7 +1310,7 @@
           <w:delText xml:space="preserve">(Activit* OR Task* OR Step* OR Assignment* OR Exercise OR Test* OR Execut*); and </w:delText>
         </w:r>
       </w:del>
-      <w:del w:id="74" w:date="2022-07-11T21:06:31Z" w:author="Matheus Mussi">
+      <w:del w:id="78" w:date="2022-07-11T21:06:31Z" w:author="Matheus Mussi">
         <w:r>
           <w:rPr>
             <w:rtl w:val="0"/>
@@ -1291,7 +1319,7 @@
           <w:delText xml:space="preserve">the main acquisition source </w:delText>
         </w:r>
       </w:del>
-      <w:del w:id="75" w:date="2022-07-11T21:06:31Z" w:author="Matheus Mussi">
+      <w:del w:id="79" w:date="2022-07-11T21:06:31Z" w:author="Matheus Mussi">
         <w:r>
           <w:rPr>
             <w:i w:val="1"/>
@@ -1302,7 +1330,7 @@
           <w:delText>((EEG) OR (electroencephalogra*)) OR (non-invasive)</w:delText>
         </w:r>
       </w:del>
-      <w:del w:id="76" w:date="2022-07-11T21:06:31Z" w:author="Matheus Mussi">
+      <w:del w:id="80" w:date="2022-07-11T21:06:31Z" w:author="Matheus Mussi">
         <w:r>
           <w:rPr>
             <w:rtl w:val="0"/>
@@ -1324,7 +1352,7 @@
           <w:i w:val="1"/>
           <w:iCs w:val="1"/>
           <w:rtl w:val="0"/>
-          <w:lang w:val="en-US"/>
+          <w:lang w:val="it-IT"/>
         </w:rPr>
         <w:t xml:space="preserve">The keyword search consisted of four parts to specify the hybrid modality, the BCI system, the application type and the acquisition source: (Hybrid* OR Multiinput* OR Multi-Sensor* OR Multi-Device* OR Multimodal) </w:t>
       </w:r>
@@ -1457,7 +1485,8 @@
         <w:t xml:space="preserve"> (((EEG) OR (electroencephalogra*)) OR (non-invasive)).</w:t>
         <w:br w:type="textWrapping"/>
       </w:r>
-      <w:commentRangeStart w:id="77"/>
+      <w:commentRangeStart w:id="81"/>
+      <w:commentRangeStart w:id="82"/>
     </w:p>
     <w:p>
       <w:pPr>
@@ -1469,9 +1498,13 @@
         </w:rPr>
         <w:t>A</w:t>
       </w:r>
-      <w:commentRangeEnd w:id="77"/>
-      <w:r>
-        <w:commentReference w:id="77"/>
+      <w:commentRangeEnd w:id="81"/>
+      <w:r>
+        <w:commentReference w:id="81"/>
+      </w:r>
+      <w:commentRangeEnd w:id="82"/>
+      <w:r>
+        <w:commentReference w:id="82"/>
       </w:r>
       <w:r>
         <w:rPr>
@@ -1600,7 +1633,7 @@
         </w:rPr>
         <w:t xml:space="preserve"> of 2021, and articles published before that date were included. Patents, reviews, </w:t>
       </w:r>
-      <w:del w:id="78" w:date="2022-07-11T21:08:32Z" w:author="Matheus Mussi">
+      <w:del w:id="83" w:date="2022-07-11T21:08:32Z" w:author="Matheus Mussi">
         <w:r>
           <w:rPr>
             <w:strike w:val="1"/>
@@ -1611,7 +1644,7 @@
           <w:delText>//conference papers//</w:delText>
         </w:r>
       </w:del>
-      <w:del w:id="79" w:date="2022-07-11T21:08:32Z" w:author="Matheus Mussi">
+      <w:del w:id="84" w:date="2022-07-11T21:08:32Z" w:author="Matheus Mussi">
         <w:r>
           <w:rPr>
             <w:rtl w:val="0"/>
@@ -1626,7 +1659,7 @@
         </w:rPr>
         <w:t xml:space="preserve">and other formats of publication that were not articles </w:t>
       </w:r>
-      <w:del w:id="80" w:date="2022-07-11T21:08:51Z" w:author="Matheus Mussi">
+      <w:del w:id="85" w:date="2022-07-11T21:08:51Z" w:author="Matheus Mussi">
         <w:r>
           <w:rPr>
             <w:rtl w:val="0"/>
@@ -1634,7 +1667,7 @@
           <w:delText>and</w:delText>
         </w:r>
       </w:del>
-      <w:ins w:id="81" w:date="2022-07-11T21:08:51Z" w:author="Matheus Mussi">
+      <w:ins w:id="86" w:date="2022-07-11T21:08:51Z" w:author="Matheus Mussi">
         <w:r>
           <w:rPr>
             <w:rtl w:val="0"/>
@@ -1650,7 +1683,7 @@
         </w:rPr>
         <w:t xml:space="preserve"> conference papers were not included.</w:t>
       </w:r>
-      <w:del w:id="82" w:date="2022-07-11T21:08:38Z" w:author="Matheus Mussi">
+      <w:del w:id="87" w:date="2022-07-11T21:08:38Z" w:author="Matheus Mussi">
         <w:r>
           <w:rPr>
             <w:rtl w:val="0"/>
@@ -1658,7 +1691,7 @@
           <w:delText xml:space="preserve"> </w:delText>
         </w:r>
       </w:del>
-      <w:del w:id="83" w:date="2022-07-11T21:08:38Z" w:author="Matheus Mussi">
+      <w:del w:id="88" w:date="2022-07-11T21:08:38Z" w:author="Matheus Mussi">
         <w:r>
           <w:rPr>
             <w:strike w:val="1"/>
@@ -1808,8 +1841,8 @@
       <w:pPr>
         <w:pStyle w:val="Heading"/>
       </w:pPr>
-      <w:bookmarkStart w:name="_j4a4nojt6cn2" w:id="84"/>
-      <w:bookmarkEnd w:id="84"/>
+      <w:bookmarkStart w:name="_j4a4nojt6cn2" w:id="89"/>
+      <w:bookmarkEnd w:id="89"/>
       <w:r>
         <w:rPr>
           <w:rFonts w:cs="Arial Unicode MS" w:eastAsia="Arial Unicode MS"/>
@@ -1837,8 +1870,8 @@
         </w:rPr>
         <w:t xml:space="preserve">When all the filters were applied, 45 articles were selected for this scoping review. Initially, the search on all databases yielded 1585 publications, 617 from Web of Science, 225 from PubMed, 489 from Scopus, and 244 from IEEE Xplore. The number of duplicates was 1214 that, when removed, resulted in 771 unique articles. From those, 302 were included after title-filtering, 149 after abstract-filtering and 45 after article-filtering. No conference papers remained among the 45 final articles, </w:t>
       </w:r>
-      <w:commentRangeStart w:id="85"/>
-      <w:commentRangeStart w:id="86"/>
+      <w:commentRangeStart w:id="90"/>
+      <w:commentRangeStart w:id="91"/>
       <w:r>
         <w:rPr>
           <w:rtl w:val="0"/>
@@ -1846,13 +1879,13 @@
         </w:rPr>
         <w:t>although we did not set a strict exclusion criteria for conference papers.</w:t>
       </w:r>
-      <w:commentRangeEnd w:id="85"/>
-      <w:r>
-        <w:commentReference w:id="85"/>
-      </w:r>
-      <w:commentRangeEnd w:id="86"/>
-      <w:r>
-        <w:commentReference w:id="86"/>
+      <w:commentRangeEnd w:id="90"/>
+      <w:r>
+        <w:commentReference w:id="90"/>
+      </w:r>
+      <w:commentRangeEnd w:id="91"/>
+      <w:r>
+        <w:commentReference w:id="91"/>
       </w:r>
     </w:p>
     <w:p>
@@ -1944,7 +1977,7 @@
         </w:rPr>
         <w:t xml:space="preserve">Figure XI shows how many articles were published per year. The transparent bars correspond to all the articles included by abstract. The solid bars correspond to the articles included for the final analysis. For both groups, the overall number of articles per year has been growing, reaching its peak in 2015. </w:t>
       </w:r>
-      <w:del w:id="87" w:date="2022-07-11T21:12:41Z" w:author="Matheus Mussi">
+      <w:del w:id="92" w:date="2022-07-11T21:12:41Z" w:author="Matheus Mussi">
         <w:r>
           <w:rPr>
             <w:rtl w:val="0"/>
@@ -1960,7 +1993,7 @@
         </w:rPr>
         <w:t xml:space="preserve">In 2020, 14 articles were written, 3.4 times more articles than </w:t>
       </w:r>
-      <w:ins w:id="88" w:date="2022-07-11T21:12:53Z" w:author="Matheus Mussi">
+      <w:ins w:id="93" w:date="2022-07-11T21:12:53Z" w:author="Matheus Mussi">
         <w:r>
           <w:rPr>
             <w:rtl w:val="0"/>
@@ -1976,7 +2009,7 @@
         </w:rPr>
         <w:t xml:space="preserve">the previous </w:t>
       </w:r>
-      <w:del w:id="89" w:date="2022-07-11T21:12:56Z" w:author="Matheus Mussi">
+      <w:del w:id="94" w:date="2022-07-11T21:12:56Z" w:author="Matheus Mussi">
         <w:r>
           <w:rPr>
             <w:rtl w:val="0"/>
@@ -1985,7 +2018,7 @@
           <w:delText>average</w:delText>
         </w:r>
       </w:del>
-      <w:ins w:id="90" w:date="2022-07-11T21:13:14Z" w:author="Matheus Mussi">
+      <w:ins w:id="95" w:date="2022-07-11T21:13:14Z" w:author="Matheus Mussi">
         <w:r>
           <w:rPr>
             <w:rtl w:val="0"/>
@@ -1994,7 +2027,7 @@
           <w:t>six years.</w:t>
         </w:r>
       </w:ins>
-      <w:del w:id="91" w:date="2022-07-11T21:13:51Z" w:author="Matheus Mussi">
+      <w:del w:id="96" w:date="2022-07-11T21:13:51Z" w:author="Matheus Mussi">
         <w:r>
           <w:rPr>
             <w:rtl w:val="0"/>
@@ -2061,7 +2094,7 @@
           </wp:anchor>
         </w:drawing>
       </w:r>
-      <w:del w:id="92" w:date="2022-07-11T21:10:24Z" w:author="Matheus Mussi">
+      <w:del w:id="97" w:date="2022-07-11T21:10:24Z" w:author="Matheus Mussi">
         <w:r>
           <w:rPr>
             <w:rFonts w:ascii="Arial Unicode MS" w:cs="Arial Unicode MS" w:hAnsi="Arial Unicode MS" w:eastAsia="Arial Unicode MS"/>
@@ -2143,7 +2176,7 @@
         </w:rPr>
         <w:t>No studies included child participants. One study had a participant aged</w:t>
       </w:r>
-      <w:ins w:id="93" w:date="2022-07-11T21:14:20Z" w:author="Matheus Mussi">
+      <w:ins w:id="98" w:date="2022-07-11T21:14:20Z" w:author="Matheus Mussi">
         <w:r>
           <w:rPr>
             <w:rtl w:val="0"/>
@@ -2159,7 +2192,7 @@
         </w:rPr>
         <w:t>18 y.o., (Kaongoen &amp; Jo, 2017), but most papers had at least one participant within the range of 20 to 30 y.o. (except for Nann et al. 2020 experiment with tetraplegic participants). Only two papers included participants above 40 years of age (Brennan et al., 2020 and Nann et al., 2020). Figure YYa correlates the age range of participants in each study with the achieved accuracy</w:t>
       </w:r>
-      <w:del w:id="94" w:date="2022-07-11T21:16:56Z" w:author="Matheus Mussi">
+      <w:del w:id="99" w:date="2022-07-11T21:16:56Z" w:author="Matheus Mussi">
         <w:r>
           <w:rPr>
             <w:rtl w:val="0"/>
@@ -2168,8 +2201,8 @@
           <w:delText xml:space="preserve"> and Figure YYb shows the age range overlap among the paper</w:delText>
         </w:r>
       </w:del>
-      <w:commentRangeStart w:id="95"/>
-      <w:del w:id="96" w:date="2022-07-11T21:16:56Z" w:author="Matheus Mussi">
+      <w:commentRangeStart w:id="100"/>
+      <w:del w:id="101" w:date="2022-07-11T21:16:56Z" w:author="Matheus Mussi">
         <w:r>
           <w:rPr>
             <w:rtl w:val="0"/>
@@ -2177,9 +2210,9 @@
           <w:delText>s</w:delText>
         </w:r>
       </w:del>
-      <w:commentRangeEnd w:id="95"/>
-      <w:r>
-        <w:commentReference w:id="95"/>
+      <w:commentRangeEnd w:id="100"/>
+      <w:r>
+        <w:commentReference w:id="100"/>
       </w:r>
       <w:r>
         <w:rPr>
@@ -2219,16 +2252,16 @@
         </w:rPr>
         <w:t xml:space="preserve">Only three studies included participants with disabilities. Soekadar et al. (2015) tested the system with one participant with flaccid hand paralysis, a 34 year-old male. The study reported that he was able to control a robotic hand via </w:t>
       </w:r>
-      <w:commentRangeStart w:id="97"/>
+      <w:commentRangeStart w:id="102"/>
       <w:r>
         <w:rPr>
           <w:rtl w:val="0"/>
         </w:rPr>
         <w:t>MI</w:t>
       </w:r>
-      <w:commentRangeEnd w:id="97"/>
-      <w:r>
-        <w:commentReference w:id="97"/>
+      <w:commentRangeEnd w:id="102"/>
+      <w:r>
+        <w:commentReference w:id="102"/>
       </w:r>
       <w:r>
         <w:rPr>
@@ -2237,8 +2270,8 @@
         </w:rPr>
         <w:t xml:space="preserve">, even though his accuracy was slightly lower than the average of the other </w:t>
       </w:r>
-      <w:commentRangeStart w:id="98"/>
-      <w:del w:id="99" w:date="2022-07-11T21:24:15Z" w:author="Matheus Mussi">
+      <w:commentRangeStart w:id="103"/>
+      <w:del w:id="104" w:date="2022-07-11T21:24:15Z" w:author="Matheus Mussi">
         <w:r>
           <w:rPr>
             <w:rtl w:val="0"/>
@@ -2247,7 +2280,7 @@
           <w:delText>healthy</w:delText>
         </w:r>
       </w:del>
-      <w:ins w:id="100" w:date="2022-07-11T21:24:17Z" w:author="Matheus Mussi">
+      <w:ins w:id="105" w:date="2022-07-11T21:24:17Z" w:author="Matheus Mussi">
         <w:r>
           <w:rPr>
             <w:rtl w:val="0"/>
@@ -2262,9 +2295,9 @@
         </w:rPr>
         <w:t xml:space="preserve"> </w:t>
       </w:r>
-      <w:commentRangeEnd w:id="98"/>
-      <w:r>
-        <w:commentReference w:id="98"/>
+      <w:commentRangeEnd w:id="103"/>
+      <w:r>
+        <w:commentReference w:id="103"/>
       </w:r>
       <w:r>
         <w:rPr>
@@ -2286,7 +2319,7 @@
         </w:rPr>
         <w:t xml:space="preserve">13.9 years. Participants underwent trials with both an SSVEP BCI and an SSVEP-Eye Tracker hBCI for comparison. The hBCI trials had higher accuracy than the BCI, with 99.14% compared to 80.26%. Participants with brain injury only did one session of experiments, while </w:t>
       </w:r>
-      <w:del w:id="101" w:date="2022-07-11T21:24:02Z" w:author="Matheus Mussi">
+      <w:del w:id="106" w:date="2022-07-11T21:24:02Z" w:author="Matheus Mussi">
         <w:r>
           <w:rPr>
             <w:rtl w:val="0"/>
@@ -2295,7 +2328,7 @@
           <w:delText>healthy</w:delText>
         </w:r>
       </w:del>
-      <w:ins w:id="102" w:date="2022-07-11T21:24:05Z" w:author="Matheus Mussi">
+      <w:ins w:id="107" w:date="2022-07-11T21:24:05Z" w:author="Matheus Mussi">
         <w:r>
           <w:rPr>
             <w:rtl w:val="0"/>
@@ -2324,7 +2357,7 @@
         </w:rPr>
         <w:t xml:space="preserve">15.2. The study tested an EEG-BCI  and an hBCI combining EEG with </w:t>
       </w:r>
-      <w:commentRangeStart w:id="103"/>
+      <w:commentRangeStart w:id="108"/>
       <w:r>
         <w:rPr>
           <w:rtl w:val="0"/>
@@ -2332,9 +2365,9 @@
         </w:rPr>
         <w:t>HOV</w:t>
       </w:r>
-      <w:commentRangeEnd w:id="103"/>
-      <w:r>
-        <w:commentReference w:id="103"/>
+      <w:commentRangeEnd w:id="108"/>
+      <w:r>
+        <w:commentReference w:id="108"/>
       </w:r>
       <w:r>
         <w:rPr>
@@ -2343,7 +2376,7 @@
         </w:rPr>
         <w:t>, increasing the accuracy from 58.68</w:t>
       </w:r>
-      <w:del w:id="104" w:date="2022-07-11T21:24:57Z" w:author="Matheus Mussi">
+      <w:del w:id="109" w:date="2022-07-11T21:24:57Z" w:author="Matheus Mussi">
         <w:r>
           <w:rPr>
             <w:rtl w:val="0"/>
@@ -2357,7 +2390,7 @@
         </w:rPr>
         <w:t>±</w:t>
       </w:r>
-      <w:del w:id="105" w:date="2022-07-11T21:24:59Z" w:author="Matheus Mussi">
+      <w:del w:id="110" w:date="2022-07-11T21:24:59Z" w:author="Matheus Mussi">
         <w:r>
           <w:rPr>
             <w:rtl w:val="0"/>
@@ -2371,7 +2404,7 @@
         </w:rPr>
         <w:t>10.62% to 81.25</w:t>
       </w:r>
-      <w:del w:id="106" w:date="2022-07-11T21:25:03Z" w:author="Matheus Mussi">
+      <w:del w:id="111" w:date="2022-07-11T21:25:03Z" w:author="Matheus Mussi">
         <w:r>
           <w:rPr>
             <w:rtl w:val="0"/>
@@ -2385,7 +2418,7 @@
         </w:rPr>
         <w:t>±</w:t>
       </w:r>
-      <w:del w:id="107" w:date="2022-07-11T21:25:04Z" w:author="Matheus Mussi">
+      <w:del w:id="112" w:date="2022-07-11T21:25:04Z" w:author="Matheus Mussi">
         <w:r>
           <w:rPr>
             <w:rtl w:val="0"/>
@@ -2503,7 +2536,7 @@
       <w:pPr>
         <w:pStyle w:val="Body"/>
       </w:pPr>
-      <w:del w:id="108" w:date="2022-07-11T21:25:46Z" w:author="Matheus Mussi">
+      <w:del w:id="113" w:date="2022-07-11T21:25:46Z" w:author="Matheus Mussi">
         <w:r>
           <w:rPr>
             <w:rtl w:val="0"/>
@@ -2512,7 +2545,7 @@
           <w:delText>One quarter</w:delText>
         </w:r>
       </w:del>
-      <w:ins w:id="109" w:date="2022-07-11T21:25:55Z" w:author="Matheus Mussi">
+      <w:ins w:id="114" w:date="2022-07-11T21:25:55Z" w:author="Matheus Mussi">
         <w:r>
           <w:rPr>
             <w:rtl w:val="0"/>
@@ -2528,7 +2561,7 @@
         </w:rPr>
         <w:t xml:space="preserve"> of systems used the g.USBamp</w:t>
       </w:r>
-      <w:ins w:id="110" w:date="2022-07-11T21:25:41Z" w:author="Matheus Mussi">
+      <w:ins w:id="115" w:date="2022-07-11T21:25:41Z" w:author="Matheus Mussi">
         <w:r>
           <w:rPr>
             <w:rtl w:val="0"/>
@@ -2544,7 +2577,7 @@
         </w:rPr>
         <w:t>. Most of the papers reported using a fabric cap with Ag/AgCl electrodes or golden cups. The only system that used a headset</w:t>
       </w:r>
-      <w:del w:id="111" w:date="2022-07-11T21:27:22Z" w:author="Matheus Mussi">
+      <w:del w:id="116" w:date="2022-07-11T21:27:22Z" w:author="Matheus Mussi">
         <w:r>
           <w:rPr>
             <w:rtl w:val="0"/>
@@ -2552,7 +2585,7 @@
           <w:delText xml:space="preserve"> </w:delText>
         </w:r>
       </w:del>
-      <w:ins w:id="112" w:date="2022-07-11T21:27:23Z" w:author="Matheus Mussi">
+      <w:ins w:id="117" w:date="2022-07-11T21:27:23Z" w:author="Matheus Mussi">
         <w:r>
           <w:rPr>
             <w:rtl w:val="0"/>
@@ -2568,7 +2601,7 @@
         </w:rPr>
         <w:t xml:space="preserve">style </w:t>
       </w:r>
-      <w:del w:id="113" w:date="2022-07-11T21:27:24Z" w:author="Matheus Mussi">
+      <w:del w:id="118" w:date="2022-07-11T21:27:24Z" w:author="Matheus Mussi">
         <w:r>
           <w:rPr>
             <w:rtl w:val="0"/>
@@ -2584,7 +2617,7 @@
         </w:rPr>
         <w:t>was the Cognionics</w:t>
       </w:r>
-      <w:del w:id="114" w:date="2022-07-11T21:27:36Z" w:author="Matheus Mussi">
+      <w:del w:id="119" w:date="2022-07-11T21:27:36Z" w:author="Matheus Mussi">
         <w:r>
           <w:rPr>
             <w:rtl w:val="0"/>
@@ -2592,7 +2625,7 @@
           <w:delText xml:space="preserve"> system</w:delText>
         </w:r>
       </w:del>
-      <w:ins w:id="115" w:date="2022-07-11T21:28:08Z" w:author="Matheus Mussi">
+      <w:ins w:id="120" w:date="2022-07-11T21:28:08Z" w:author="Matheus Mussi">
         <w:r>
           <w:rPr>
             <w:rtl w:val="0"/>
@@ -2619,8 +2652,8 @@
         </w:rPr>
         <w:t>Buccino et al. (2016), Khalaf et al.(2020), Chiarelli et al. (2018), Shin et al.(2018) and Glowinsky et al. (2018). &lt;&lt;add more info later&gt;&gt;</w:t>
       </w:r>
-      <w:commentRangeStart w:id="116"/>
-      <w:ins w:id="117" w:date="2022-07-09T22:23:40Z" w:author="Kim Adams">
+      <w:commentRangeStart w:id="121"/>
+      <w:ins w:id="122" w:date="2022-07-09T22:23:40Z" w:author="Kim Adams">
         <w:r>
           <w:rPr>
             <w:rFonts w:ascii="Arial" w:hAnsi="Arial"/>
@@ -2632,9 +2665,9 @@
           <w:t xml:space="preserve"> </w:t>
         </w:r>
       </w:ins>
-      <w:commentRangeEnd w:id="116"/>
-      <w:r>
-        <w:commentReference w:id="116"/>
+      <w:commentRangeEnd w:id="121"/>
+      <w:r>
+        <w:commentReference w:id="121"/>
       </w:r>
     </w:p>
     <w:p>
@@ -2699,8 +2732,8 @@
       <w:pPr>
         <w:pStyle w:val="Heading 2"/>
       </w:pPr>
-      <w:bookmarkStart w:name="_g31f434x5i4j" w:id="118"/>
-      <w:bookmarkEnd w:id="118"/>
+      <w:bookmarkStart w:name="_g31f434x5i4j" w:id="123"/>
+      <w:bookmarkEnd w:id="123"/>
       <w:r>
         <w:rPr>
           <w:rFonts w:cs="Arial Unicode MS" w:eastAsia="Arial Unicode MS"/>
@@ -2716,7 +2749,7 @@
         </w:rPr>
         <w:t xml:space="preserve">omplexity </w:t>
       </w:r>
-      <w:del w:id="119" w:date="2022-07-11T21:29:25Z" w:author="Matheus Mussi">
+      <w:del w:id="124" w:date="2022-07-11T21:29:25Z" w:author="Matheus Mussi">
         <w:r>
           <w:rPr>
             <w:rFonts w:cs="Arial Unicode MS" w:eastAsia="Arial Unicode MS"/>
@@ -2726,7 +2759,7 @@
           <w:delText>analysis</w:delText>
         </w:r>
       </w:del>
-      <w:ins w:id="120" w:date="2022-07-11T21:29:27Z" w:author="Matheus Mussi">
+      <w:ins w:id="125" w:date="2022-07-11T21:29:27Z" w:author="Matheus Mussi">
         <w:r>
           <w:rPr>
             <w:rFonts w:cs="Arial Unicode MS" w:eastAsia="Arial Unicode MS"/>
@@ -2748,7 +2781,7 @@
         </w:rPr>
         <w:t xml:space="preserve">From the analysed articles, we found some features that might play an important role on the complexity of a </w:t>
       </w:r>
-      <w:ins w:id="121" w:date="2022-07-11T21:31:27Z" w:author="Matheus Mussi">
+      <w:ins w:id="126" w:date="2022-07-11T21:31:27Z" w:author="Matheus Mussi">
         <w:r>
           <w:rPr>
             <w:rtl w:val="0"/>
@@ -2763,7 +2796,7 @@
         </w:rPr>
         <w:t>system</w:t>
       </w:r>
-      <w:ins w:id="122" w:date="2022-07-11T21:40:08Z" w:author="Matheus Mussi">
+      <w:ins w:id="127" w:date="2022-07-11T21:40:08Z" w:author="Matheus Mussi">
         <w:r>
           <w:rPr>
             <w:rtl w:val="0"/>
@@ -2781,7 +2814,7 @@
       <w:r>
         <w:br w:type="textWrapping"/>
       </w:r>
-      <w:commentRangeStart w:id="123"/>
+      <w:commentRangeStart w:id="128"/>
     </w:p>
     <w:p>
       <w:pPr>
@@ -2804,9 +2837,9 @@
         </w:rPr>
         <w:t>N</w:t>
       </w:r>
-      <w:commentRangeEnd w:id="123"/>
-      <w:r>
-        <w:commentReference w:id="123"/>
+      <w:commentRangeEnd w:id="128"/>
+      <w:r>
+        <w:commentReference w:id="128"/>
       </w:r>
       <w:r>
         <w:rPr>
@@ -2848,7 +2881,7 @@
           <w:lang w:val="en-US"/>
         </w:rPr>
       </w:pPr>
-      <w:ins w:id="124" w:date="2022-07-11T21:31:12Z" w:author="Matheus Mussi">
+      <w:ins w:id="129" w:date="2022-07-11T21:31:12Z" w:author="Matheus Mussi">
         <w:r>
           <w:rPr>
             <w:rtl w:val="0"/>
@@ -2870,7 +2903,7 @@
           <w:lang w:val="en-US"/>
         </w:rPr>
       </w:pPr>
-      <w:ins w:id="125" w:date="2022-07-11T21:31:12Z" w:author="Matheus Mussi">
+      <w:ins w:id="130" w:date="2022-07-11T21:31:12Z" w:author="Matheus Mussi">
         <w:r>
           <w:rPr>
             <w:rtl w:val="0"/>
@@ -2888,7 +2921,7 @@
           <w:numId w:val="4"/>
         </w:numPr>
       </w:pPr>
-      <w:ins w:id="126" w:date="2022-07-11T21:31:12Z" w:author="Matheus Mussi">
+      <w:ins w:id="131" w:date="2022-07-11T21:31:12Z" w:author="Matheus Mussi">
         <w:r>
           <w:rPr>
             <w:rtl w:val="0"/>
@@ -2950,7 +2983,7 @@
           <w:lang w:val="en-US"/>
         </w:rPr>
       </w:pPr>
-      <w:del w:id="127" w:date="2022-07-11T21:31:04Z" w:author="Matheus Mussi">
+      <w:del w:id="132" w:date="2022-07-11T21:31:04Z" w:author="Matheus Mussi">
         <w:r>
           <w:rPr>
             <w:rtl w:val="0"/>
@@ -2972,7 +3005,7 @@
           <w:lang w:val="en-US"/>
         </w:rPr>
       </w:pPr>
-      <w:del w:id="128" w:date="2022-07-11T21:31:04Z" w:author="Matheus Mussi">
+      <w:del w:id="133" w:date="2022-07-11T21:31:04Z" w:author="Matheus Mussi">
         <w:r>
           <w:rPr>
             <w:rtl w:val="0"/>
@@ -3037,7 +3070,7 @@
           <w:lang w:val="en-US"/>
         </w:rPr>
       </w:pPr>
-      <w:del w:id="129" w:date="2022-07-11T21:31:10Z" w:author="Matheus Mussi">
+      <w:del w:id="134" w:date="2022-07-11T21:31:10Z" w:author="Matheus Mussi">
         <w:r>
           <w:rPr>
             <w:rtl w:val="0"/>
@@ -3051,7 +3084,7 @@
       <w:pPr>
         <w:pStyle w:val="Body"/>
       </w:pPr>
-      <w:del w:id="130" w:date="2022-07-11T21:41:13Z" w:author="Matheus Mussi">
+      <w:del w:id="135" w:date="2022-07-11T21:41:13Z" w:author="Matheus Mussi">
         <w:r>
           <w:rPr>
             <w:rtl w:val="0"/>
@@ -3060,7 +3093,7 @@
           <w:delText xml:space="preserve">The list was separated in interface presentation and user interaction features. </w:delText>
         </w:r>
       </w:del>
-      <w:commentRangeStart w:id="131"/>
+      <w:commentRangeStart w:id="136"/>
       <w:r>
         <w:rPr>
           <w:rtl w:val="0"/>
@@ -3068,9 +3101,9 @@
         </w:rPr>
         <w:t>The presentation played the biggest role on the user acceptance of the system.</w:t>
       </w:r>
-      <w:commentRangeEnd w:id="131"/>
-      <w:r>
-        <w:commentReference w:id="131"/>
+      <w:commentRangeEnd w:id="136"/>
+      <w:r>
+        <w:commentReference w:id="136"/>
       </w:r>
       <w:r>
         <w:rPr>
@@ -3078,7 +3111,7 @@
         </w:rPr>
         <w:t xml:space="preserve"> </w:t>
       </w:r>
-      <w:commentRangeStart w:id="132"/>
+      <w:commentRangeStart w:id="137"/>
       <w:r>
         <w:rPr>
           <w:rtl w:val="0"/>
@@ -3086,9 +3119,9 @@
         </w:rPr>
         <w:t xml:space="preserve">It could improve user experience, and reduce mental overload. </w:t>
       </w:r>
-      <w:commentRangeEnd w:id="132"/>
-      <w:r>
-        <w:commentReference w:id="132"/>
+      <w:commentRangeEnd w:id="137"/>
+      <w:r>
+        <w:commentReference w:id="137"/>
       </w:r>
       <w:r>
         <w:rPr>
@@ -3097,7 +3130,7 @@
         </w:rPr>
         <w:t xml:space="preserve">The user interaction indicated which tools were offered so that the user could have more reliable communication with the hBCI. It had a </w:t>
       </w:r>
-      <w:commentRangeStart w:id="133"/>
+      <w:commentRangeStart w:id="138"/>
       <w:r>
         <w:rPr>
           <w:rtl w:val="0"/>
@@ -3105,9 +3138,9 @@
         </w:rPr>
         <w:t xml:space="preserve">greater </w:t>
       </w:r>
-      <w:commentRangeEnd w:id="133"/>
-      <w:r>
-        <w:commentReference w:id="133"/>
+      <w:commentRangeEnd w:id="138"/>
+      <w:r>
+        <w:commentReference w:id="138"/>
       </w:r>
       <w:r>
         <w:rPr>
@@ -3116,7 +3149,7 @@
         </w:rPr>
         <w:t xml:space="preserve">impact on the efficiency of the system. Although there are no studies with children using hBCI, </w:t>
       </w:r>
-      <w:commentRangeStart w:id="134"/>
+      <w:commentRangeStart w:id="139"/>
       <w:r>
         <w:rPr>
           <w:rtl w:val="0"/>
@@ -3124,9 +3157,9 @@
         </w:rPr>
         <w:t>the descriptions and ordering of elements below were elaborated based on how we would expect children to react to certain settings.</w:t>
       </w:r>
-      <w:commentRangeEnd w:id="134"/>
-      <w:r>
-        <w:commentReference w:id="134"/>
+      <w:commentRangeEnd w:id="139"/>
+      <w:r>
+        <w:commentReference w:id="139"/>
       </w:r>
       <w:r>
         <w:rPr>
@@ -3134,7 +3167,7 @@
         </w:rPr>
         <w:t xml:space="preserve"> </w:t>
       </w:r>
-      <w:commentRangeStart w:id="135"/>
+      <w:commentRangeStart w:id="140"/>
       <w:r>
         <w:rPr>
           <w:rtl w:val="0"/>
@@ -3142,11 +3175,11 @@
         </w:rPr>
         <w:t xml:space="preserve">We also hinted at some of the performance results from the selected papers and common sense. </w:t>
       </w:r>
-      <w:commentRangeEnd w:id="135"/>
-      <w:r>
-        <w:commentReference w:id="135"/>
-      </w:r>
-      <w:commentRangeStart w:id="136"/>
+      <w:commentRangeEnd w:id="140"/>
+      <w:r>
+        <w:commentReference w:id="140"/>
+      </w:r>
+      <w:commentRangeStart w:id="141"/>
       <w:r>
         <w:rPr>
           <w:rtl w:val="0"/>
@@ -3154,9 +3187,9 @@
         </w:rPr>
         <w:t>The deductions below can serve as a guideline for future researchers that are developing hBCI for children.</w:t>
       </w:r>
-      <w:commentRangeEnd w:id="136"/>
-      <w:r>
-        <w:commentReference w:id="136"/>
+      <w:commentRangeEnd w:id="141"/>
+      <w:r>
+        <w:commentReference w:id="141"/>
       </w:r>
     </w:p>
     <w:p>
@@ -3179,7 +3212,7 @@
         </w:rPr>
         <w:t xml:space="preserve"> - </w:t>
       </w:r>
-      <w:commentRangeStart w:id="137"/>
+      <w:commentRangeStart w:id="142"/>
       <w:r>
         <w:rPr>
           <w:rtl w:val="0"/>
@@ -3187,9 +3220,9 @@
         </w:rPr>
         <w:t>brain signatures define the regime of operation the brain will be operating throughout the experiment. The interface (or the participant) induces a particular brain operation for the duration of one or more trials.</w:t>
       </w:r>
-      <w:commentRangeEnd w:id="137"/>
-      <w:r>
-        <w:commentReference w:id="137"/>
+      <w:commentRangeEnd w:id="142"/>
+      <w:r>
+        <w:commentReference w:id="142"/>
       </w:r>
       <w:r>
         <w:rPr>
@@ -3198,7 +3231,7 @@
         </w:rPr>
         <w:t xml:space="preserve"> Switching between brain signatures or performing multiple brain signatures simultaneously can increase the complexity of the system, especially if the brain signatures belong to different mental strategies. For example, Duan et al. (2015) utilized SSVEP to move a robot, mu-rhythms to switch modes and MI for grasping. It was the only system with more than two Brain Signals for control. </w:t>
       </w:r>
-      <w:commentRangeStart w:id="138"/>
+      <w:commentRangeStart w:id="143"/>
       <w:r>
         <w:rPr>
           <w:rtl w:val="0"/>
@@ -3206,9 +3239,9 @@
         </w:rPr>
         <w:t xml:space="preserve">Due to its complexity, </w:t>
       </w:r>
-      <w:commentRangeEnd w:id="138"/>
-      <w:r>
-        <w:commentReference w:id="138"/>
+      <w:commentRangeEnd w:id="143"/>
+      <w:r>
+        <w:commentReference w:id="143"/>
       </w:r>
       <w:r>
         <w:rPr>
@@ -3217,7 +3250,7 @@
         </w:rPr>
         <w:t xml:space="preserve">the accuracy was lower than </w:t>
       </w:r>
-      <w:commentRangeStart w:id="139"/>
+      <w:commentRangeStart w:id="144"/>
       <w:r>
         <w:rPr>
           <w:rtl w:val="0"/>
@@ -3225,9 +3258,9 @@
         </w:rPr>
         <w:t>the average (85.64%)</w:t>
       </w:r>
-      <w:commentRangeEnd w:id="139"/>
-      <w:r>
-        <w:commentReference w:id="139"/>
+      <w:commentRangeEnd w:id="144"/>
+      <w:r>
+        <w:commentReference w:id="144"/>
       </w:r>
       <w:r>
         <w:rPr>
@@ -3236,7 +3269,7 @@
         </w:rPr>
         <w:t xml:space="preserve"> with 73.3%. Similarly, but in a simultaneous role of operation, Alisson et al. (2012) developed a system where a ball </w:t>
       </w:r>
-      <w:ins w:id="140" w:date="2022-07-09T22:35:25Z" w:author="Kim Adams">
+      <w:ins w:id="145" w:date="2022-07-09T22:35:25Z" w:author="Kim Adams">
         <w:r>
           <w:rPr>
             <w:rtl w:val="0"/>
@@ -3245,7 +3278,7 @@
           <w:t xml:space="preserve">could </w:t>
         </w:r>
       </w:ins>
-      <w:del w:id="141" w:date="2022-07-09T22:35:25Z" w:author="Kim Adams">
+      <w:del w:id="146" w:date="2022-07-09T22:35:25Z" w:author="Kim Adams">
         <w:r>
           <w:rPr>
             <w:rtl w:val="0"/>
@@ -3295,7 +3328,7 @@
         </w:rPr>
         <w:t xml:space="preserve">s focus </w:t>
       </w:r>
-      <w:commentRangeStart w:id="142"/>
+      <w:commentRangeStart w:id="147"/>
       <w:r>
         <w:rPr>
           <w:rtl w:val="0"/>
@@ -3303,9 +3336,9 @@
         </w:rPr>
         <w:t xml:space="preserve">hability </w:t>
       </w:r>
-      <w:commentRangeEnd w:id="142"/>
-      <w:r>
-        <w:commentReference w:id="142"/>
+      <w:commentRangeEnd w:id="147"/>
+      <w:r>
+        <w:commentReference w:id="147"/>
       </w:r>
       <w:r>
         <w:rPr>
@@ -3314,16 +3347,16 @@
         </w:rPr>
         <w:t>or increase mental fatigue. Ahn et al. (2014) designed two experiments combining MI and tactile selective attention, with sequential and simultaneous roles of operation. The results with the sequential experiment yielded 71% accuracy, while the simultaneous reached 60%</w:t>
       </w:r>
-      <w:commentRangeStart w:id="143"/>
+      <w:commentRangeStart w:id="148"/>
       <w:r>
         <w:rPr>
           <w:rtl w:val="0"/>
         </w:rPr>
         <w:t>.</w:t>
       </w:r>
-      <w:commentRangeEnd w:id="143"/>
-      <w:r>
-        <w:commentReference w:id="143"/>
+      <w:commentRangeEnd w:id="148"/>
+      <w:r>
+        <w:commentReference w:id="148"/>
       </w:r>
       <w:r>
         <w:rPr>
@@ -3352,16 +3385,16 @@
         </w:rPr>
         <w:t xml:space="preserve"> - the stimuli that happen on the screen can either elicit a certain brain response or indicate to the participant what self-regulating action to take. Certain types of targets can cause more fatigue in users</w:t>
       </w:r>
-      <w:commentRangeStart w:id="144"/>
+      <w:commentRangeStart w:id="149"/>
       <w:r>
         <w:rPr>
           <w:rtl w:val="0"/>
         </w:rPr>
         <w:t>,</w:t>
       </w:r>
-      <w:commentRangeEnd w:id="144"/>
-      <w:r>
-        <w:commentReference w:id="144"/>
+      <w:commentRangeEnd w:id="149"/>
+      <w:r>
+        <w:commentReference w:id="149"/>
       </w:r>
       <w:r>
         <w:rPr>
@@ -3370,16 +3403,16 @@
         </w:rPr>
         <w:t xml:space="preserve"> while other types of targets place all the stimulus responsability on the participant</w:t>
       </w:r>
-      <w:commentRangeStart w:id="145"/>
+      <w:commentRangeStart w:id="150"/>
       <w:r>
         <w:rPr>
           <w:rtl w:val="0"/>
         </w:rPr>
         <w:t>.</w:t>
       </w:r>
-      <w:commentRangeEnd w:id="145"/>
-      <w:r>
-        <w:commentReference w:id="145"/>
+      <w:commentRangeEnd w:id="150"/>
+      <w:r>
+        <w:commentReference w:id="150"/>
       </w:r>
       <w:r>
         <w:rPr>
@@ -3387,7 +3420,7 @@
         </w:rPr>
         <w:t xml:space="preserve"> </w:t>
       </w:r>
-      <w:commentRangeStart w:id="146"/>
+      <w:commentRangeStart w:id="151"/>
       <w:r>
         <w:rPr>
           <w:rtl w:val="0"/>
@@ -3395,14 +3428,14 @@
         </w:rPr>
         <w:t>Based on required effort and likely fatigue caused by the stimulus, we ordered the existing types of target (from the selected papers) from least to most complex.</w:t>
       </w:r>
-      <w:commentRangeEnd w:id="146"/>
-      <w:r>
-        <w:commentReference w:id="146"/>
+      <w:commentRangeEnd w:id="151"/>
+      <w:r>
+        <w:commentReference w:id="151"/>
       </w:r>
       <w:r>
         <w:br w:type="textWrapping"/>
       </w:r>
-      <w:commentRangeStart w:id="147"/>
+      <w:commentRangeStart w:id="152"/>
     </w:p>
     <w:p>
       <w:pPr>
@@ -3414,9 +3447,9 @@
         </w:rPr>
         <w:t>T</w:t>
       </w:r>
-      <w:commentRangeEnd w:id="147"/>
-      <w:r>
-        <w:commentReference w:id="147"/>
+      <w:commentRangeEnd w:id="152"/>
+      <w:r>
+        <w:commentReference w:id="152"/>
       </w:r>
       <w:r>
         <w:rPr>
@@ -3457,7 +3490,7 @@
         </w:rPr>
         <w:t xml:space="preserve"> have flashing with higher frequencies (usually above 6 Hz) incorporated onto them. They are mosly used in SSEP or </w:t>
       </w:r>
-      <w:commentRangeStart w:id="148"/>
+      <w:commentRangeStart w:id="153"/>
       <w:r>
         <w:rPr>
           <w:rtl w:val="0"/>
@@ -3465,9 +3498,9 @@
         </w:rPr>
         <w:t xml:space="preserve">RSVP </w:t>
       </w:r>
-      <w:commentRangeEnd w:id="148"/>
-      <w:r>
-        <w:commentReference w:id="148"/>
+      <w:commentRangeEnd w:id="153"/>
+      <w:r>
+        <w:commentReference w:id="153"/>
       </w:r>
       <w:r>
         <w:rPr>
@@ -3492,7 +3525,7 @@
         </w:rPr>
         <w:t xml:space="preserve"> stimulate users to displace objects, cursors or other elements </w:t>
       </w:r>
-      <w:commentRangeStart w:id="149"/>
+      <w:commentRangeStart w:id="154"/>
       <w:r>
         <w:rPr>
           <w:rtl w:val="0"/>
@@ -3500,9 +3533,9 @@
         </w:rPr>
         <w:t xml:space="preserve">through </w:t>
       </w:r>
-      <w:commentRangeEnd w:id="149"/>
-      <w:r>
-        <w:commentReference w:id="149"/>
+      <w:commentRangeEnd w:id="154"/>
+      <w:r>
+        <w:commentReference w:id="154"/>
       </w:r>
       <w:r>
         <w:rPr>
@@ -3514,7 +3547,7 @@
       <w:r>
         <w:br w:type="textWrapping"/>
       </w:r>
-      <w:commentRangeStart w:id="150"/>
+      <w:commentRangeStart w:id="155"/>
     </w:p>
     <w:p>
       <w:pPr>
@@ -3527,9 +3560,9 @@
         </w:rPr>
         <w:t>Then we have the</w:t>
       </w:r>
-      <w:commentRangeEnd w:id="150"/>
-      <w:r>
-        <w:commentReference w:id="150"/>
+      <w:commentRangeEnd w:id="155"/>
+      <w:r>
+        <w:commentReference w:id="155"/>
       </w:r>
       <w:r>
         <w:rPr>
@@ -3538,16 +3571,16 @@
         </w:rPr>
         <w:t xml:space="preserve"> off-screen targets, which require greater focus and mental training as they do not present stimuli, nor feedback in some cases</w:t>
       </w:r>
-      <w:commentRangeStart w:id="151"/>
+      <w:commentRangeStart w:id="156"/>
       <w:r>
         <w:rPr>
           <w:rtl w:val="0"/>
         </w:rPr>
         <w:t>.</w:t>
       </w:r>
-      <w:commentRangeEnd w:id="151"/>
-      <w:r>
-        <w:commentReference w:id="151"/>
+      <w:commentRangeEnd w:id="156"/>
+      <w:r>
+        <w:commentReference w:id="156"/>
       </w:r>
       <w:r>
         <w:rPr>
@@ -3555,7 +3588,7 @@
         </w:rPr>
         <w:t xml:space="preserve"> </w:t>
       </w:r>
-      <w:ins w:id="152" w:date="2022-07-09T23:41:20Z" w:author="Kim Adams">
+      <w:ins w:id="157" w:date="2022-07-09T23:41:20Z" w:author="Kim Adams">
         <w:r>
           <w:rPr>
             <w:rtl w:val="0"/>
@@ -3564,7 +3597,7 @@
           <w:t xml:space="preserve">These include </w:t>
         </w:r>
       </w:ins>
-      <w:del w:id="153" w:date="2022-07-09T23:41:20Z" w:author="Kim Adams">
+      <w:del w:id="158" w:date="2022-07-09T23:41:20Z" w:author="Kim Adams">
         <w:r>
           <w:rPr>
             <w:rtl w:val="0"/>
@@ -3604,7 +3637,7 @@
         </w:rPr>
         <w:t xml:space="preserve"> </w:t>
       </w:r>
-      <w:commentRangeStart w:id="154"/>
+      <w:commentRangeStart w:id="159"/>
       <w:r>
         <w:rPr>
           <w:rtl w:val="0"/>
@@ -3612,9 +3645,9 @@
         </w:rPr>
         <w:t xml:space="preserve">utilize </w:t>
       </w:r>
-      <w:commentRangeEnd w:id="154"/>
-      <w:r>
-        <w:commentReference w:id="154"/>
+      <w:commentRangeEnd w:id="159"/>
+      <w:r>
+        <w:commentReference w:id="159"/>
       </w:r>
       <w:r>
         <w:rPr>
@@ -3623,7 +3656,7 @@
         </w:rPr>
         <w:t xml:space="preserve">the blood flow generated in the brain when arithmetic operations, mental gemoetric manipulation or word formation are performed by the participant. They are usually associated with NIRS and fNIRS inputs. </w:t>
       </w:r>
-      <w:commentRangeStart w:id="155"/>
+      <w:commentRangeStart w:id="160"/>
       <w:r>
         <w:rPr>
           <w:rtl w:val="0"/>
@@ -3631,9 +3664,9 @@
         </w:rPr>
         <w:t xml:space="preserve">Children could have difficulties with this type of target since it involves not only focus, but also a task that might not be playful. </w:t>
       </w:r>
-      <w:commentRangeEnd w:id="155"/>
-      <w:r>
-        <w:commentReference w:id="155"/>
+      <w:commentRangeEnd w:id="160"/>
+      <w:r>
+        <w:commentReference w:id="160"/>
       </w:r>
       <w:r>
         <w:rPr>
@@ -3658,7 +3691,7 @@
         </w:rPr>
         <w:t xml:space="preserve"> are targets that </w:t>
       </w:r>
-      <w:ins w:id="156" w:date="2022-07-09T23:43:36Z" w:author="Kim Adams">
+      <w:ins w:id="161" w:date="2022-07-09T23:43:36Z" w:author="Kim Adams">
         <w:r>
           <w:rPr>
             <w:rtl w:val="0"/>
@@ -3667,7 +3700,7 @@
           <w:t>rely</w:t>
         </w:r>
       </w:ins>
-      <w:del w:id="157" w:date="2022-07-09T23:43:36Z" w:author="Kim Adams">
+      <w:del w:id="162" w:date="2022-07-09T23:43:36Z" w:author="Kim Adams">
         <w:r>
           <w:rPr>
             <w:rtl w:val="0"/>
@@ -3683,16 +3716,16 @@
         </w:rPr>
         <w:t xml:space="preserve"> on sound for selection. These targets can be difficult to distinguish and even when the audio tracks are substantially manipulated as in Glowinsky et al. (2018) or An et al. (2014), they yield lower accuracies and have higher workload for mental demand and effort compared to visual stimuli</w:t>
       </w:r>
-      <w:commentRangeStart w:id="158"/>
+      <w:commentRangeStart w:id="163"/>
       <w:r>
         <w:rPr>
           <w:rtl w:val="0"/>
         </w:rPr>
         <w:t>.</w:t>
       </w:r>
-      <w:commentRangeEnd w:id="158"/>
-      <w:r>
-        <w:commentReference w:id="158"/>
+      <w:commentRangeEnd w:id="163"/>
+      <w:r>
+        <w:commentReference w:id="163"/>
       </w:r>
       <w:r>
         <w:rPr>
@@ -3718,7 +3751,7 @@
         </w:rPr>
         <w:t>&lt;possibly include an illustration of the types of targets?</w:t>
       </w:r>
-      <w:commentRangeStart w:id="159"/>
+      <w:commentRangeStart w:id="164"/>
       <w:r>
         <w:rPr>
           <w:i w:val="1"/>
@@ -3728,9 +3761,9 @@
         </w:rPr>
         <w:t>&gt;</w:t>
       </w:r>
-      <w:commentRangeEnd w:id="159"/>
-      <w:r>
-        <w:commentReference w:id="159"/>
+      <w:commentRangeEnd w:id="164"/>
+      <w:r>
+        <w:commentReference w:id="164"/>
       </w:r>
     </w:p>
     <w:p>
@@ -3752,16 +3785,16 @@
         </w:rPr>
         <w:t xml:space="preserve"> </w:t>
       </w:r>
-      <w:commentRangeStart w:id="160"/>
+      <w:commentRangeStart w:id="165"/>
       <w:r>
         <w:rPr>
           <w:rtl w:val="0"/>
         </w:rPr>
         <w:t>-</w:t>
       </w:r>
-      <w:commentRangeEnd w:id="160"/>
-      <w:r>
-        <w:commentReference w:id="160"/>
+      <w:commentRangeEnd w:id="165"/>
+      <w:r>
+        <w:commentReference w:id="165"/>
       </w:r>
       <w:r>
         <w:rPr>
@@ -3769,7 +3802,7 @@
         </w:rPr>
         <w:t xml:space="preserve"> </w:t>
       </w:r>
-      <w:ins w:id="161" w:date="2022-07-09T23:45:41Z" w:author="Kim Adams">
+      <w:ins w:id="166" w:date="2022-07-09T23:45:41Z" w:author="Kim Adams">
         <w:r>
           <w:rPr>
             <w:rtl w:val="0"/>
@@ -3777,7 +3810,7 @@
           <w:t>S</w:t>
         </w:r>
       </w:ins>
-      <w:del w:id="162" w:date="2022-07-09T23:45:41Z" w:author="Kim Adams">
+      <w:del w:id="167" w:date="2022-07-09T23:45:41Z" w:author="Kim Adams">
         <w:r>
           <w:rPr>
             <w:rtl w:val="0"/>
@@ -3792,7 +3825,7 @@
         </w:rPr>
         <w:t xml:space="preserve">ome authors </w:t>
       </w:r>
-      <w:ins w:id="163" w:date="2022-07-09T23:45:43Z" w:author="Kim Adams">
+      <w:ins w:id="168" w:date="2022-07-09T23:45:43Z" w:author="Kim Adams">
         <w:r>
           <w:rPr>
             <w:rtl w:val="0"/>
@@ -3808,7 +3841,7 @@
         </w:rPr>
         <w:t>attempt</w:t>
       </w:r>
-      <w:ins w:id="164" w:date="2022-07-09T23:45:45Z" w:author="Kim Adams">
+      <w:ins w:id="169" w:date="2022-07-09T23:45:45Z" w:author="Kim Adams">
         <w:r>
           <w:rPr>
             <w:rtl w:val="0"/>
@@ -3823,16 +3856,16 @@
         </w:rPr>
         <w:t xml:space="preserve"> to increase the number of targets to increase the ITR. Although it might be a good strategy that can give the user more flexibility and a faster system, a greater number of targets could make </w:t>
       </w:r>
-      <w:commentRangeStart w:id="165"/>
+      <w:commentRangeStart w:id="170"/>
       <w:r>
         <w:rPr>
           <w:rtl w:val="0"/>
         </w:rPr>
         <w:t>a</w:t>
       </w:r>
-      <w:commentRangeEnd w:id="165"/>
-      <w:r>
-        <w:commentReference w:id="165"/>
+      <w:commentRangeEnd w:id="170"/>
+      <w:r>
+        <w:commentReference w:id="170"/>
       </w:r>
       <w:r>
         <w:rPr>
@@ -3840,7 +3873,7 @@
         </w:rPr>
         <w:t xml:space="preserve"> </w:t>
       </w:r>
-      <w:ins w:id="166" w:date="2022-07-09T23:46:59Z" w:author="Kim Adams">
+      <w:ins w:id="171" w:date="2022-07-09T23:46:59Z" w:author="Kim Adams">
         <w:r>
           <w:rPr>
             <w:rtl w:val="0"/>
@@ -3849,7 +3882,7 @@
           <w:t xml:space="preserve">user </w:t>
         </w:r>
       </w:ins>
-      <w:del w:id="167" w:date="2022-07-09T23:46:59Z" w:author="Kim Adams">
+      <w:del w:id="172" w:date="2022-07-09T23:46:59Z" w:author="Kim Adams">
         <w:r>
           <w:rPr>
             <w:rtl w:val="0"/>
@@ -3865,7 +3898,7 @@
         </w:rPr>
         <w:t xml:space="preserve"> distracted or overwhelmed with many options. A greater number of targets was mostly seen in spellers. </w:t>
       </w:r>
-      <w:ins w:id="168" w:date="2022-07-09T23:48:30Z" w:author="Kim Adams">
+      <w:ins w:id="173" w:date="2022-07-09T23:48:30Z" w:author="Kim Adams">
         <w:r>
           <w:rPr>
             <w:rtl w:val="0"/>
@@ -3881,7 +3914,7 @@
         </w:rPr>
         <w:t>Xu et al. (2020) developed a speller with 108 targets</w:t>
       </w:r>
-      <w:del w:id="169" w:date="2022-07-09T23:48:30Z" w:author="Kim Adams">
+      <w:del w:id="174" w:date="2022-07-09T23:48:30Z" w:author="Kim Adams">
         <w:r>
           <w:rPr>
             <w:rtl w:val="0"/>
@@ -3897,7 +3930,7 @@
         </w:rPr>
         <w:t xml:space="preserve">. Twelve 3x3 character matrices were presented to participants at once and they </w:t>
       </w:r>
-      <w:commentRangeStart w:id="170"/>
+      <w:commentRangeStart w:id="175"/>
       <w:r>
         <w:rPr>
           <w:rtl w:val="0"/>
@@ -3905,9 +3938,9 @@
         </w:rPr>
         <w:t>underwent a synchronous and asynchronous session</w:t>
       </w:r>
-      <w:commentRangeEnd w:id="170"/>
-      <w:r>
-        <w:commentReference w:id="170"/>
+      <w:commentRangeEnd w:id="175"/>
+      <w:r>
+        <w:commentReference w:id="175"/>
       </w:r>
       <w:r>
         <w:rPr>
@@ -3915,7 +3948,7 @@
         </w:rPr>
         <w:t xml:space="preserve">. </w:t>
       </w:r>
-      <w:ins w:id="171" w:date="2022-07-09T23:50:21Z" w:author="Kim Adams">
+      <w:ins w:id="176" w:date="2022-07-09T23:50:21Z" w:author="Kim Adams">
         <w:r>
           <w:rPr>
             <w:rtl w:val="0"/>
@@ -3923,7 +3956,7 @@
           <w:t>A</w:t>
         </w:r>
       </w:ins>
-      <w:del w:id="172" w:date="2022-07-09T23:50:21Z" w:author="Kim Adams">
+      <w:del w:id="177" w:date="2022-07-09T23:50:21Z" w:author="Kim Adams">
         <w:r>
           <w:rPr>
             <w:rtl w:val="0"/>
@@ -3939,7 +3972,7 @@
         </w:rPr>
         <w:t>lthough they had some of the highest ITR (172.5 bits/min for synchronous and 164.7 bits/min for asynchronous</w:t>
       </w:r>
-      <w:del w:id="173" w:date="2022-07-09T23:50:56Z" w:author="Kim Adams">
+      <w:del w:id="178" w:date="2022-07-09T23:50:56Z" w:author="Kim Adams">
         <w:r>
           <w:rPr>
             <w:rtl w:val="0"/>
@@ -3955,7 +3988,7 @@
         </w:rPr>
         <w:t xml:space="preserve">) they had the lowest accuracies (81.67% for synchronous and 79.17% for asynchronous) compared to </w:t>
       </w:r>
-      <w:commentRangeStart w:id="174"/>
+      <w:commentRangeStart w:id="179"/>
       <w:r>
         <w:rPr>
           <w:rtl w:val="0"/>
@@ -3963,9 +3996,9 @@
         </w:rPr>
         <w:t>the group</w:t>
       </w:r>
-      <w:commentRangeEnd w:id="174"/>
-      <w:r>
-        <w:commentReference w:id="174"/>
+      <w:commentRangeEnd w:id="179"/>
+      <w:r>
+        <w:commentReference w:id="179"/>
       </w:r>
       <w:r>
         <w:rPr>
@@ -4046,16 +4079,16 @@
         </w:rPr>
         <w:t xml:space="preserve"> </w:t>
       </w:r>
-      <w:commentRangeStart w:id="175"/>
+      <w:commentRangeStart w:id="180"/>
       <w:r>
         <w:rPr>
           <w:rtl w:val="0"/>
         </w:rPr>
         <w:t>-</w:t>
       </w:r>
-      <w:commentRangeEnd w:id="175"/>
-      <w:r>
-        <w:commentReference w:id="175"/>
+      <w:commentRangeEnd w:id="180"/>
+      <w:r>
+        <w:commentReference w:id="180"/>
       </w:r>
       <w:r>
         <w:rPr>
@@ -4064,7 +4097,7 @@
         </w:rPr>
         <w:t xml:space="preserve"> most papers chose visual pathways to stimulate the brain. Visual stimulation is the most</w:t>
       </w:r>
-      <w:commentRangeStart w:id="176"/>
+      <w:commentRangeStart w:id="181"/>
       <w:r>
         <w:rPr>
           <w:rtl w:val="0"/>
@@ -4072,9 +4105,9 @@
         </w:rPr>
         <w:t xml:space="preserve"> mainstrea</w:t>
       </w:r>
-      <w:commentRangeEnd w:id="176"/>
-      <w:r>
-        <w:commentReference w:id="176"/>
+      <w:commentRangeEnd w:id="181"/>
+      <w:r>
+        <w:commentReference w:id="181"/>
       </w:r>
       <w:r>
         <w:rPr>
@@ -4082,7 +4115,7 @@
         </w:rPr>
         <w:t>m,</w:t>
       </w:r>
-      <w:commentRangeStart w:id="177"/>
+      <w:commentRangeStart w:id="182"/>
       <w:r>
         <w:rPr>
           <w:rtl w:val="0"/>
@@ -4090,9 +4123,9 @@
         </w:rPr>
         <w:t xml:space="preserve"> but</w:t>
       </w:r>
-      <w:commentRangeEnd w:id="177"/>
-      <w:r>
-        <w:commentReference w:id="177"/>
+      <w:commentRangeEnd w:id="182"/>
+      <w:r>
+        <w:commentReference w:id="182"/>
       </w:r>
       <w:r>
         <w:rPr>
@@ -4101,16 +4134,16 @@
         </w:rPr>
         <w:t xml:space="preserve"> it is also the least complex modality. Figure</w:t>
       </w:r>
-      <w:commentRangeStart w:id="178"/>
+      <w:commentRangeStart w:id="183"/>
       <w:r>
         <w:rPr>
           <w:rtl w:val="0"/>
         </w:rPr>
         <w:t xml:space="preserve"> </w:t>
       </w:r>
-      <w:commentRangeEnd w:id="178"/>
-      <w:r>
-        <w:commentReference w:id="178"/>
+      <w:commentRangeEnd w:id="183"/>
+      <w:r>
+        <w:commentReference w:id="183"/>
       </w:r>
       <w:r>
         <w:rPr>
@@ -4119,7 +4152,7 @@
         </w:rPr>
         <w:t>K shows the relationship between accuracy and each Stimulus Modality. Although not all modalities ha</w:t>
       </w:r>
-      <w:ins w:id="179" w:date="2022-07-09T23:56:19Z" w:author="Kim Adams">
+      <w:ins w:id="184" w:date="2022-07-09T23:56:19Z" w:author="Kim Adams">
         <w:r>
           <w:rPr>
             <w:rtl w:val="0"/>
@@ -4127,7 +4160,7 @@
           <w:t>d</w:t>
         </w:r>
       </w:ins>
-      <w:del w:id="180" w:date="2022-07-09T23:56:19Z" w:author="Kim Adams">
+      <w:del w:id="185" w:date="2022-07-09T23:56:19Z" w:author="Kim Adams">
         <w:r>
           <w:rPr>
             <w:rtl w:val="0"/>
@@ -4142,7 +4175,7 @@
         </w:rPr>
         <w:t xml:space="preserve"> the same sample size</w:t>
       </w:r>
-      <w:del w:id="181" w:date="2022-07-09T23:56:35Z" w:author="Kim Adams">
+      <w:del w:id="186" w:date="2022-07-09T23:56:35Z" w:author="Kim Adams">
         <w:r>
           <w:rPr>
             <w:rtl w:val="0"/>
@@ -4158,7 +4191,7 @@
         </w:rPr>
         <w:t>, we can see a trend</w:t>
       </w:r>
-      <w:del w:id="182" w:date="2022-07-09T23:56:40Z" w:author="Kim Adams">
+      <w:del w:id="187" w:date="2022-07-09T23:56:40Z" w:author="Kim Adams">
         <w:r>
           <w:rPr>
             <w:rtl w:val="0"/>
@@ -4173,7 +4206,7 @@
         </w:rPr>
         <w:t xml:space="preserve"> where systems using visual pathways have higher accuracies than the others. </w:t>
       </w:r>
-      <w:commentRangeStart w:id="183"/>
+      <w:commentRangeStart w:id="188"/>
       <w:r>
         <w:rPr>
           <w:rtl w:val="0"/>
@@ -4242,11 +4275,11 @@
         </w:rPr>
         <w:t>.</w:t>
       </w:r>
-      <w:commentRangeEnd w:id="183"/>
-      <w:r>
-        <w:commentReference w:id="183"/>
-      </w:r>
-      <w:commentRangeStart w:id="184"/>
+      <w:commentRangeEnd w:id="188"/>
+      <w:r>
+        <w:commentReference w:id="188"/>
+      </w:r>
+      <w:commentRangeStart w:id="189"/>
       <w:r>
         <w:rPr>
           <w:rtl w:val="0"/>
@@ -4254,9 +4287,9 @@
         </w:rPr>
         <w:t xml:space="preserve"> Non-invasive BCI can read stronger signals from the outermost layers of the brain.</w:t>
       </w:r>
-      <w:commentRangeEnd w:id="184"/>
-      <w:r>
-        <w:commentReference w:id="184"/>
+      <w:commentRangeEnd w:id="189"/>
+      <w:r>
+        <w:commentReference w:id="189"/>
       </w:r>
       <w:r>
         <w:rPr>
@@ -4280,16 +4313,16 @@
         </w:rPr>
         <w:t xml:space="preserve"> paradigms, in general, elicit clear signals</w:t>
       </w:r>
-      <w:commentRangeStart w:id="185"/>
+      <w:commentRangeStart w:id="190"/>
       <w:r>
         <w:rPr>
           <w:rtl w:val="0"/>
         </w:rPr>
         <w:t xml:space="preserve"> on</w:t>
       </w:r>
-      <w:commentRangeEnd w:id="185"/>
-      <w:r>
-        <w:commentReference w:id="185"/>
+      <w:commentRangeEnd w:id="190"/>
+      <w:r>
+        <w:commentReference w:id="190"/>
       </w:r>
       <w:r>
         <w:rPr>
@@ -4330,7 +4363,7 @@
         </w:rPr>
         <w:t xml:space="preserve"> modality was considered more complex than the operant modality because it requires more attention and has a</w:t>
       </w:r>
-      <w:commentRangeStart w:id="186"/>
+      <w:commentRangeStart w:id="191"/>
       <w:r>
         <w:rPr>
           <w:rtl w:val="0"/>
@@ -4338,9 +4371,9 @@
         </w:rPr>
         <w:t xml:space="preserve"> steeper</w:t>
       </w:r>
-      <w:commentRangeEnd w:id="186"/>
-      <w:r>
-        <w:commentReference w:id="186"/>
+      <w:commentRangeEnd w:id="191"/>
+      <w:r>
+        <w:commentReference w:id="191"/>
       </w:r>
       <w:r>
         <w:rPr>
@@ -4365,7 +4398,7 @@
         </w:rPr>
         <w:t xml:space="preserve"> modalities require a body awareness,</w:t>
       </w:r>
-      <w:commentRangeStart w:id="187"/>
+      <w:commentRangeStart w:id="192"/>
       <w:r>
         <w:rPr>
           <w:rtl w:val="0"/>
@@ -4373,9 +4406,9 @@
         </w:rPr>
         <w:t xml:space="preserve"> which might not be well developed in most children,</w:t>
       </w:r>
-      <w:commentRangeEnd w:id="187"/>
-      <w:r>
-        <w:commentReference w:id="187"/>
+      <w:commentRangeEnd w:id="192"/>
+      <w:r>
+        <w:commentReference w:id="192"/>
       </w:r>
       <w:r>
         <w:rPr>
@@ -4418,7 +4451,7 @@
         </w:rPr>
         <w:t xml:space="preserve">s complexity, especially if the different stimulus modalities refer to a different target. An et al. (2014) experimented with </w:t>
       </w:r>
-      <w:commentRangeStart w:id="188"/>
+      <w:commentRangeStart w:id="193"/>
       <w:r>
         <w:rPr>
           <w:rtl w:val="0"/>
@@ -4426,9 +4459,9 @@
         </w:rPr>
         <w:t xml:space="preserve">two </w:t>
       </w:r>
-      <w:commentRangeEnd w:id="188"/>
-      <w:r>
-        <w:commentReference w:id="188"/>
+      <w:commentRangeEnd w:id="193"/>
+      <w:r>
+        <w:commentReference w:id="193"/>
       </w:r>
       <w:r>
         <w:rPr>
@@ -4452,7 +4485,7 @@
         </w:rPr>
         <w:t xml:space="preserve"> where </w:t>
       </w:r>
-      <w:commentRangeStart w:id="189"/>
+      <w:commentRangeStart w:id="194"/>
       <w:r>
         <w:rPr>
           <w:rtl w:val="0"/>
@@ -4460,9 +4493,9 @@
         </w:rPr>
         <w:t>stimuli alternated between visual and auditory repeatedly with different sequences,</w:t>
       </w:r>
-      <w:commentRangeEnd w:id="189"/>
-      <w:r>
-        <w:commentReference w:id="189"/>
+      <w:commentRangeEnd w:id="194"/>
+      <w:r>
+        <w:commentReference w:id="194"/>
       </w:r>
       <w:r>
         <w:rPr>
@@ -4471,7 +4504,7 @@
         </w:rPr>
         <w:t xml:space="preserve"> participants reported v</w:t>
       </w:r>
-      <w:del w:id="190" w:date="2022-07-10T00:01:08Z" w:author="Kim Adams">
+      <w:del w:id="195" w:date="2022-07-10T00:01:08Z" w:author="Kim Adams">
         <w:r>
           <w:rPr>
             <w:rtl w:val="0"/>
@@ -4517,7 +4550,7 @@
       <w:r>
         <w:br w:type="textWrapping"/>
       </w:r>
-      <w:commentRangeStart w:id="191"/>
+      <w:commentRangeStart w:id="196"/>
     </w:p>
     <w:p>
       <w:pPr>
@@ -4539,9 +4572,9 @@
         </w:rPr>
         <w:t xml:space="preserve"> - having mechanisms to amend or confirm selections can increase performance. Mousavi et al. (2020) utilized ErrP to correct MI misclassification and the system had an improvement in accuracy. Similarly, Soekadar et al. (2015) implemented a task correction with EOG which resulted in a more intentional operation of the system. Fan et al. (2015) implemented confirmation mechanisms before the final selection utilizing SSVEP, resulting in one of the highest evaluated accuracies (99.07%).</w:t>
       </w:r>
-      <w:commentRangeEnd w:id="191"/>
-      <w:r>
-        <w:commentReference w:id="191"/>
+      <w:commentRangeEnd w:id="196"/>
+      <w:r>
+        <w:commentReference w:id="196"/>
       </w:r>
     </w:p>
     <w:p>
@@ -4617,7 +4650,7 @@
         </w:rPr>
         <w:t xml:space="preserve"> - some systems required multiple sub-tasks before the final selection was completed (i.e., multiple input commands and classifications to make a final selection). Although </w:t>
       </w:r>
-      <w:ins w:id="192" w:date="2022-07-10T00:07:49Z" w:author="Kim Adams">
+      <w:ins w:id="197" w:date="2022-07-10T00:07:49Z" w:author="Kim Adams">
         <w:r>
           <w:rPr>
             <w:rtl w:val="0"/>
@@ -4626,7 +4659,7 @@
           <w:t xml:space="preserve">it appears </w:t>
         </w:r>
       </w:ins>
-      <w:del w:id="193" w:date="2022-07-10T00:07:49Z" w:author="Kim Adams">
+      <w:del w:id="198" w:date="2022-07-10T00:07:49Z" w:author="Kim Adams">
         <w:r>
           <w:rPr>
             <w:rtl w:val="0"/>
@@ -4642,7 +4675,7 @@
         </w:rPr>
         <w:t xml:space="preserve">that having multiple sub-tasks can add to the robustness of the system, </w:t>
       </w:r>
-      <w:ins w:id="194" w:date="2022-07-10T00:08:01Z" w:author="Kim Adams">
+      <w:ins w:id="199" w:date="2022-07-10T00:08:01Z" w:author="Kim Adams">
         <w:r>
           <w:rPr>
             <w:rtl w:val="0"/>
@@ -4651,7 +4684,7 @@
           <w:t xml:space="preserve">it could </w:t>
         </w:r>
       </w:ins>
-      <w:del w:id="195" w:date="2022-07-10T00:08:01Z" w:author="Kim Adams">
+      <w:del w:id="200" w:date="2022-07-10T00:08:01Z" w:author="Kim Adams">
         <w:r>
           <w:rPr>
             <w:rtl w:val="0"/>
@@ -4667,7 +4700,7 @@
         </w:rPr>
         <w:t>also increase its complexity</w:t>
       </w:r>
-      <w:del w:id="196" w:date="2022-07-10T00:08:20Z" w:author="Kim Adams">
+      <w:del w:id="201" w:date="2022-07-10T00:08:20Z" w:author="Kim Adams">
         <w:r>
           <w:rPr>
             <w:rtl w:val="0"/>
@@ -4683,16 +4716,16 @@
         </w:rPr>
         <w:t xml:space="preserve">. Most systems in the literature had two sub-tasks, at maximum, as seen in Figure </w:t>
       </w:r>
-      <w:commentRangeStart w:id="197"/>
+      <w:commentRangeStart w:id="202"/>
       <w:r>
         <w:rPr>
           <w:rtl w:val="0"/>
         </w:rPr>
         <w:t>X</w:t>
       </w:r>
-      <w:commentRangeEnd w:id="197"/>
-      <w:r>
-        <w:commentReference w:id="197"/>
+      <w:commentRangeEnd w:id="202"/>
+      <w:r>
+        <w:commentReference w:id="202"/>
       </w:r>
       <w:r>
         <w:rPr>
@@ -4722,7 +4755,7 @@
         </w:rPr>
         <w:t xml:space="preserve"> -</w:t>
       </w:r>
-      <w:commentRangeStart w:id="198"/>
+      <w:commentRangeStart w:id="203"/>
       <w:r>
         <w:rPr>
           <w:rtl w:val="0"/>
@@ -4730,9 +4763,9 @@
         </w:rPr>
         <w:t xml:space="preserve"> having an external input can facilitate selection if the participant does not have severe impairments. Inputs such as eye trackers, joysticks and buttons add reliability to the system and therefore increase its performance. </w:t>
       </w:r>
-      <w:commentRangeEnd w:id="198"/>
-      <w:r>
-        <w:commentReference w:id="198"/>
+      <w:commentRangeEnd w:id="203"/>
+      <w:r>
+        <w:commentReference w:id="203"/>
       </w:r>
       <w:r>
         <w:rPr>
@@ -4741,7 +4774,7 @@
         </w:rPr>
         <w:t xml:space="preserve">Three of the selected papers used external inputs, Mannan et al. (2020) and Brennan et al. (2020) used an eye tracker and Saravanakumar &amp; Reddy (2019) utilized a </w:t>
       </w:r>
-      <w:commentRangeStart w:id="199"/>
+      <w:commentRangeStart w:id="204"/>
       <w:r>
         <w:rPr>
           <w:rtl w:val="0"/>
@@ -4749,9 +4782,9 @@
         </w:rPr>
         <w:t>vision-based</w:t>
       </w:r>
-      <w:commentRangeEnd w:id="199"/>
-      <w:r>
-        <w:commentReference w:id="199"/>
+      <w:commentRangeEnd w:id="204"/>
+      <w:r>
+        <w:commentReference w:id="204"/>
       </w:r>
       <w:r>
         <w:rPr>
@@ -4760,16 +4793,16 @@
         </w:rPr>
         <w:t xml:space="preserve"> eye tracker. Their accuracy results were among the highest (average 96.92%), even when utilized by the nine participants with brain injury from Brennan et al. (2020) (accuracy of 99.14%</w:t>
       </w:r>
-      <w:commentRangeStart w:id="200"/>
+      <w:commentRangeStart w:id="205"/>
       <w:r>
         <w:rPr>
           <w:rtl w:val="0"/>
         </w:rPr>
         <w:t>).</w:t>
       </w:r>
-      <w:commentRangeEnd w:id="200"/>
-      <w:r>
-        <w:commentReference w:id="200"/>
+      <w:commentRangeEnd w:id="205"/>
+      <w:r>
+        <w:commentReference w:id="205"/>
       </w:r>
     </w:p>
     <w:p>
@@ -4781,8 +4814,8 @@
       <w:pPr>
         <w:pStyle w:val="Heading 2"/>
       </w:pPr>
-      <w:bookmarkStart w:name="_nbxzq6ceew4f" w:id="201"/>
-      <w:bookmarkEnd w:id="201"/>
+      <w:bookmarkStart w:name="_nbxzq6ceew4f" w:id="206"/>
+      <w:bookmarkEnd w:id="206"/>
       <w:r>
         <w:rPr>
           <w:rFonts w:cs="Arial Unicode MS" w:eastAsia="Arial Unicode MS"/>
@@ -4810,7 +4843,7 @@
         </w:rPr>
         <w:t>Some papers presented more than one variation of system</w:t>
       </w:r>
-      <w:del w:id="202" w:date="2022-07-10T00:15:09Z" w:author="Kim Adams">
+      <w:del w:id="207" w:date="2022-07-10T00:15:09Z" w:author="Kim Adams">
         <w:r>
           <w:rPr>
             <w:rtl w:val="0"/>
@@ -4825,7 +4858,7 @@
         </w:rPr>
         <w:t xml:space="preserve">. </w:t>
       </w:r>
-      <w:ins w:id="203" w:date="2022-07-10T00:15:39Z" w:author="Kim Adams">
+      <w:ins w:id="208" w:date="2022-07-10T00:15:39Z" w:author="Kim Adams">
         <w:r>
           <w:rPr>
             <w:rtl w:val="0"/>
@@ -4834,7 +4867,7 @@
           <w:t xml:space="preserve">In the </w:t>
         </w:r>
       </w:ins>
-      <w:del w:id="204" w:date="2022-07-10T00:15:39Z" w:author="Kim Adams">
+      <w:del w:id="209" w:date="2022-07-10T00:15:39Z" w:author="Kim Adams">
         <w:r>
           <w:rPr>
             <w:rtl w:val="0"/>
@@ -4850,7 +4883,7 @@
         </w:rPr>
         <w:t xml:space="preserve">42 papers, 47 systems were </w:t>
       </w:r>
-      <w:ins w:id="205" w:date="2022-07-10T00:15:26Z" w:author="Kim Adams">
+      <w:ins w:id="210" w:date="2022-07-10T00:15:26Z" w:author="Kim Adams">
         <w:r>
           <w:rPr>
             <w:rtl w:val="0"/>
@@ -4859,8 +4892,8 @@
           <w:t>presented</w:t>
         </w:r>
       </w:ins>
-      <w:ins w:id="206" w:date="2022-07-10T00:14:18Z" w:author="Kim Adams">
-        <w:del w:id="207" w:date="2022-07-10T00:15:26Z" w:author="Kim Adams">
+      <w:ins w:id="211" w:date="2022-07-10T00:14:18Z" w:author="Kim Adams">
+        <w:del w:id="212" w:date="2022-07-10T00:15:26Z" w:author="Kim Adams">
           <w:r>
             <w:rPr>
               <w:rtl w:val="0"/>
@@ -4870,7 +4903,7 @@
           </w:r>
         </w:del>
       </w:ins>
-      <w:del w:id="208" w:date="2022-07-10T00:15:26Z" w:author="Kim Adams">
+      <w:del w:id="213" w:date="2022-07-10T00:15:26Z" w:author="Kim Adams">
         <w:r>
           <w:rPr>
             <w:rtl w:val="0"/>
@@ -4886,7 +4919,7 @@
         </w:rPr>
         <w:t>. Khalaf et al. (2020) presented two systems with different brain signals, one using SMR and one combining SSEP and SCP. Other papers presented synchronous and asynchronous experiments using spellers for cue-based experiments and free-spelling (Lee et al., 2018, Lin et al., 2016 &amp; Xu et al., 2020), and others v</w:t>
       </w:r>
-      <w:commentRangeStart w:id="209"/>
+      <w:commentRangeStart w:id="214"/>
       <w:r>
         <w:rPr>
           <w:rtl w:val="0"/>
@@ -4894,9 +4927,9 @@
         </w:rPr>
         <w:t>aried the role of operation</w:t>
       </w:r>
-      <w:commentRangeEnd w:id="209"/>
-      <w:r>
-        <w:commentReference w:id="209"/>
+      <w:commentRangeEnd w:id="214"/>
+      <w:r>
+        <w:commentReference w:id="214"/>
       </w:r>
       <w:r>
         <w:rPr>
@@ -4909,8 +4942,8 @@
       <w:pPr>
         <w:pStyle w:val="Heading 3"/>
       </w:pPr>
-      <w:bookmarkStart w:name="_s1zrehkhcsy0" w:id="210"/>
-      <w:bookmarkEnd w:id="210"/>
+      <w:bookmarkStart w:name="_s1zrehkhcsy0" w:id="215"/>
+      <w:bookmarkEnd w:id="215"/>
       <w:r>
         <w:rPr>
           <w:rFonts w:cs="Arial Unicode MS" w:eastAsia="Arial Unicode MS"/>
@@ -4990,16 +5023,16 @@
         </w:rPr>
         <w:t>Considering the diversity of input, 36 (76.6%) systems were homogeneous and 11 (23.4%) heterogeneous, as show in figure</w:t>
       </w:r>
-      <w:commentRangeStart w:id="211"/>
+      <w:commentRangeStart w:id="216"/>
       <w:r>
         <w:rPr>
           <w:rtl w:val="0"/>
         </w:rPr>
         <w:t xml:space="preserve"> </w:t>
       </w:r>
-      <w:commentRangeEnd w:id="211"/>
-      <w:r>
-        <w:commentReference w:id="211"/>
+      <w:commentRangeEnd w:id="216"/>
+      <w:r>
+        <w:commentReference w:id="216"/>
       </w:r>
       <w:r>
         <w:rPr>
@@ -5008,7 +5041,7 @@
         </w:rPr>
         <w:t xml:space="preserve">X. Thirty of the homogeneous systems used EEG only and the reminder used a multi-brain input approach: two combining EEG and fNIRS, two combining EEG and NIRS, and two combining EEG and fTCD. All the multi-brain input systems only presented offline results. </w:t>
       </w:r>
-      <w:del w:id="212" w:date="2022-07-10T01:41:52Z" w:author="Kim Adams">
+      <w:del w:id="217" w:date="2022-07-10T01:41:52Z" w:author="Kim Adams">
         <w:r>
           <w:rPr>
             <w:rtl w:val="0"/>
@@ -5017,7 +5050,7 @@
           <w:delText xml:space="preserve">On the other hand, 11 </w:delText>
         </w:r>
       </w:del>
-      <w:ins w:id="213" w:date="2022-07-10T01:41:52Z" w:author="Kim Adams">
+      <w:ins w:id="218" w:date="2022-07-10T01:41:52Z" w:author="Kim Adams">
         <w:r>
           <w:rPr>
             <w:rtl w:val="0"/>
@@ -5033,7 +5066,7 @@
         </w:rPr>
         <w:t xml:space="preserve">were heterogeneous, </w:t>
       </w:r>
-      <w:ins w:id="214" w:date="2022-07-10T01:42:13Z" w:author="Kim Adams">
+      <w:ins w:id="219" w:date="2022-07-10T01:42:13Z" w:author="Kim Adams">
         <w:r>
           <w:rPr>
             <w:rtl w:val="0"/>
@@ -5042,7 +5075,7 @@
           <w:t xml:space="preserve">with </w:t>
         </w:r>
       </w:ins>
-      <w:del w:id="215" w:date="2022-07-10T01:42:13Z" w:author="Kim Adams">
+      <w:del w:id="220" w:date="2022-07-10T01:42:13Z" w:author="Kim Adams">
         <w:r>
           <w:rPr>
             <w:rtl w:val="0"/>
@@ -5058,7 +5091,7 @@
         </w:rPr>
         <w:t>eight multi-physiological and three making use of external input. The multi-physiological were mostly EEG and EOG, but Lin et al. (2016) combined EEG and EMG and Zhang et al. (2019) combined EEG, EOG and EMG. As for the ones with external input, Mannan et al. (2020) and Brennan et al. (2020) used an eye tracker and Saravanakumar &amp; Reddy (2019) used EOG combined with</w:t>
       </w:r>
-      <w:commentRangeStart w:id="216"/>
+      <w:commentRangeStart w:id="221"/>
       <w:r>
         <w:rPr>
           <w:rtl w:val="0"/>
@@ -5066,9 +5099,9 @@
         </w:rPr>
         <w:t xml:space="preserve"> VET</w:t>
       </w:r>
-      <w:commentRangeEnd w:id="216"/>
-      <w:r>
-        <w:commentReference w:id="216"/>
+      <w:commentRangeEnd w:id="221"/>
+      <w:r>
+        <w:commentReference w:id="221"/>
       </w:r>
       <w:r>
         <w:rPr>
@@ -5086,8 +5119,8 @@
       <w:pPr>
         <w:pStyle w:val="Heading 3"/>
       </w:pPr>
-      <w:bookmarkStart w:name="_bog06t7v3ger" w:id="217"/>
-      <w:bookmarkEnd w:id="217"/>
+      <w:bookmarkStart w:name="_bog06t7v3ger" w:id="222"/>
+      <w:bookmarkEnd w:id="222"/>
       <w:r>
         <w:rPr>
           <w:rFonts w:cs="Arial Unicode MS" w:eastAsia="Arial Unicode MS"/>
@@ -5205,16 +5238,16 @@
         </w:rPr>
         <w:t>Figure</w:t>
       </w:r>
-      <w:commentRangeStart w:id="218"/>
+      <w:commentRangeStart w:id="223"/>
       <w:r>
         <w:rPr>
           <w:rtl w:val="0"/>
         </w:rPr>
         <w:t xml:space="preserve"> </w:t>
       </w:r>
-      <w:commentRangeEnd w:id="218"/>
-      <w:r>
-        <w:commentReference w:id="218"/>
+      <w:commentRangeEnd w:id="223"/>
+      <w:r>
+        <w:commentReference w:id="223"/>
       </w:r>
       <w:r>
         <w:rPr>
@@ -5223,7 +5256,7 @@
         </w:rPr>
         <w:t xml:space="preserve">Y shows the percentage of brain signatures that were used. The total number for each </w:t>
       </w:r>
-      <w:ins w:id="219" w:date="2022-07-10T01:45:28Z" w:author="Kim Adams">
+      <w:ins w:id="224" w:date="2022-07-10T01:45:28Z" w:author="Kim Adams">
         <w:r>
           <w:rPr>
             <w:rtl w:val="0"/>
@@ -5239,7 +5272,7 @@
         </w:rPr>
         <w:t>signature is represented by the outermost ring, and the combinations made with each signature are represented by the innermost ring.</w:t>
       </w:r>
-      <w:commentRangeStart w:id="220"/>
+      <w:commentRangeStart w:id="225"/>
       <w:r>
         <w:rPr>
           <w:rtl w:val="0"/>
@@ -5260,9 +5293,9 @@
         </w:rPr>
         <w:t>-rhythms and finally SCP. The signature most largely used by itself was SMR (9 systems), followed by ERP (6 systems) and SSEP (5 systems)</w:t>
       </w:r>
-      <w:commentRangeEnd w:id="220"/>
-      <w:r>
-        <w:commentReference w:id="220"/>
+      <w:commentRangeEnd w:id="225"/>
+      <w:r>
+        <w:commentReference w:id="225"/>
       </w:r>
       <w:r>
         <w:rPr>
@@ -5284,7 +5317,7 @@
         </w:rPr>
         <w:t xml:space="preserve">-rhythms had SMR as well, therefore, the SMR combination </w:t>
       </w:r>
-      <w:ins w:id="221" w:date="2022-07-10T01:46:46Z" w:author="Kim Adams">
+      <w:ins w:id="226" w:date="2022-07-10T01:46:46Z" w:author="Kim Adams">
         <w:r>
           <w:rPr>
             <w:rtl w:val="0"/>
@@ -5293,7 +5326,7 @@
           <w:t xml:space="preserve">is </w:t>
         </w:r>
       </w:ins>
-      <w:del w:id="222" w:date="2022-07-10T01:46:46Z" w:author="Kim Adams">
+      <w:del w:id="227" w:date="2022-07-10T01:46:46Z" w:author="Kim Adams">
         <w:r>
           <w:rPr>
             <w:rtl w:val="0"/>
@@ -5309,7 +5342,7 @@
         </w:rPr>
         <w:t xml:space="preserve">not represented in the </w:t>
       </w:r>
-      <w:ins w:id="223" w:date="2022-07-10T01:46:51Z" w:author="Kim Adams">
+      <w:ins w:id="228" w:date="2022-07-10T01:46:51Z" w:author="Kim Adams">
         <w:r>
           <w:rPr>
             <w:rtl w:val="0"/>
@@ -5318,7 +5351,7 @@
           <w:t>figure</w:t>
         </w:r>
       </w:ins>
-      <w:del w:id="224" w:date="2022-07-10T01:46:51Z" w:author="Kim Adams">
+      <w:del w:id="229" w:date="2022-07-10T01:46:51Z" w:author="Kim Adams">
         <w:r>
           <w:rPr>
             <w:rtl w:val="0"/>
@@ -5343,8 +5376,8 @@
       <w:pPr>
         <w:pStyle w:val="Heading 3"/>
       </w:pPr>
-      <w:bookmarkStart w:name="_gqlws7d78u8x" w:id="225"/>
-      <w:bookmarkEnd w:id="225"/>
+      <w:bookmarkStart w:name="_gqlws7d78u8x" w:id="230"/>
+      <w:bookmarkEnd w:id="230"/>
       <w:r>
         <w:rPr>
           <w:rFonts w:cs="Arial Unicode MS" w:eastAsia="Arial Unicode MS"/>
@@ -5371,7 +5404,7 @@
         </w:rPr>
         <w:t xml:space="preserve">Figure </w:t>
       </w:r>
-      <w:commentRangeStart w:id="226"/>
+      <w:commentRangeStart w:id="231"/>
       <w:r>
         <w:rPr>
           <w:rtl w:val="0"/>
@@ -5379,9 +5412,9 @@
         </w:rPr>
         <w:t>AA</w:t>
       </w:r>
-      <w:commentRangeEnd w:id="226"/>
-      <w:r>
-        <w:commentReference w:id="226"/>
+      <w:commentRangeEnd w:id="231"/>
+      <w:r>
+        <w:commentReference w:id="231"/>
       </w:r>
       <w:r>
         <w:rPr>
@@ -5390,16 +5423,16 @@
         </w:rPr>
         <w:t xml:space="preserve"> shows how the stimulus modalities were distributed for the considered systems. The two most utilized stimulus modalities were visual and operant. Twenty of the 47 systems were purely visual, and </w:t>
       </w:r>
-      <w:commentRangeStart w:id="227"/>
+      <w:commentRangeStart w:id="232"/>
       <w:r>
         <w:rPr>
           <w:rtl w:val="0"/>
         </w:rPr>
         <w:t>5</w:t>
       </w:r>
-      <w:commentRangeEnd w:id="227"/>
-      <w:r>
-        <w:commentReference w:id="227"/>
+      <w:commentRangeEnd w:id="232"/>
+      <w:r>
+        <w:commentReference w:id="232"/>
       </w:r>
       <w:r>
         <w:rPr>
@@ -5408,7 +5441,7 @@
         </w:rPr>
         <w:t>1.6% of the total had visual stimulus combinations.</w:t>
       </w:r>
-      <w:commentRangeStart w:id="228"/>
+      <w:commentRangeStart w:id="233"/>
       <w:r>
         <w:rPr>
           <w:rtl w:val="0"/>
@@ -5416,9 +5449,9 @@
         </w:rPr>
         <w:t xml:space="preserve"> Ten systems were based on operant stimuli and 35.5% of systems included operant stimuli.</w:t>
       </w:r>
-      <w:commentRangeEnd w:id="228"/>
-      <w:r>
-        <w:commentReference w:id="228"/>
+      <w:commentRangeEnd w:id="233"/>
+      <w:r>
+        <w:commentReference w:id="233"/>
       </w:r>
       <w:r>
         <w:rPr>
@@ -5489,8 +5522,8 @@
       <w:pPr>
         <w:pStyle w:val="Heading 3"/>
       </w:pPr>
-      <w:bookmarkStart w:name="_zg8bg9youf" w:id="229"/>
-      <w:bookmarkEnd w:id="229"/>
+      <w:bookmarkStart w:name="_zg8bg9youf" w:id="234"/>
+      <w:bookmarkEnd w:id="234"/>
       <w:r>
         <w:rPr>
           <w:rFonts w:cs="Arial Unicode MS" w:eastAsia="Arial Unicode MS"/>
@@ -5518,7 +5551,7 @@
         </w:rPr>
         <w:t xml:space="preserve">Almost 60% of systems were simultaneous in their role of operation, totaling 29 systems. Eighteen were sequential, </w:t>
       </w:r>
-      <w:ins w:id="230" w:date="2022-07-10T01:50:14Z" w:author="Kim Adams">
+      <w:ins w:id="235" w:date="2022-07-10T01:50:14Z" w:author="Kim Adams">
         <w:r>
           <w:rPr>
             <w:rtl w:val="0"/>
@@ -5527,7 +5560,7 @@
           <w:t xml:space="preserve">including </w:t>
         </w:r>
       </w:ins>
-      <w:del w:id="231" w:date="2022-07-10T01:50:14Z" w:author="Kim Adams">
+      <w:del w:id="236" w:date="2022-07-10T01:50:14Z" w:author="Kim Adams">
         <w:r>
           <w:rPr>
             <w:rtl w:val="0"/>
@@ -5543,7 +5576,7 @@
         </w:rPr>
         <w:t xml:space="preserve">five sequential-selectors (Lee et al. 2018, Yang et al. 2020, Fan et al. 2015, Ko et al. 2020 and Long et al. 2012) and two sequential-switching systems (Li et al. 2018 and Yu et al. 2017), as shown in Figure </w:t>
       </w:r>
-      <w:commentRangeStart w:id="232"/>
+      <w:commentRangeStart w:id="237"/>
       <w:r>
         <w:rPr>
           <w:rtl w:val="0"/>
@@ -5551,9 +5584,9 @@
         </w:rPr>
         <w:t>BB</w:t>
       </w:r>
-      <w:commentRangeEnd w:id="232"/>
-      <w:r>
-        <w:commentReference w:id="232"/>
+      <w:commentRangeEnd w:id="237"/>
+      <w:r>
+        <w:commentReference w:id="237"/>
       </w:r>
       <w:r>
         <w:rPr>
@@ -5624,8 +5657,8 @@
       <w:pPr>
         <w:pStyle w:val="Heading 3"/>
       </w:pPr>
-      <w:bookmarkStart w:name="_gc56yy9ine0m" w:id="233"/>
-      <w:bookmarkEnd w:id="233"/>
+      <w:bookmarkStart w:name="_gc56yy9ine0m" w:id="238"/>
+      <w:bookmarkEnd w:id="238"/>
       <w:r>
         <w:rPr>
           <w:rFonts w:cs="Arial Unicode MS" w:eastAsia="Arial Unicode MS"/>
@@ -5653,7 +5686,7 @@
         </w:rPr>
         <w:t xml:space="preserve">Most experiments relied on cues, using the synchronous mode of operation. Ten had asynchronous modalities, where the participant could self-pace his selections. Zhang et al. (2019) was the only experiment to utlize both synchronous and asynchronous. Due to its multi-intput nature, Zhang and colleagues allowed the EOG and EMG to operate asynchronously, and when switched to EEG mode, the system </w:t>
       </w:r>
-      <w:del w:id="234" w:date="2022-07-10T01:51:15Z" w:author="Kim Adams">
+      <w:del w:id="239" w:date="2022-07-10T01:51:15Z" w:author="Kim Adams">
         <w:r>
           <w:rPr>
             <w:rtl w:val="0"/>
@@ -5669,8 +5702,8 @@
         </w:rPr>
         <w:t>alternate</w:t>
       </w:r>
-      <w:commentRangeStart w:id="235"/>
-      <w:ins w:id="236" w:date="2022-07-10T01:51:17Z" w:author="Kim Adams">
+      <w:commentRangeStart w:id="240"/>
+      <w:ins w:id="241" w:date="2022-07-10T01:51:17Z" w:author="Kim Adams">
         <w:r>
           <w:rPr>
             <w:rtl w:val="0"/>
@@ -5678,9 +5711,9 @@
           <w:t>d</w:t>
         </w:r>
       </w:ins>
-      <w:commentRangeEnd w:id="235"/>
-      <w:r>
-        <w:commentReference w:id="235"/>
+      <w:commentRangeEnd w:id="240"/>
+      <w:r>
+        <w:commentReference w:id="240"/>
       </w:r>
       <w:r>
         <w:rPr>
@@ -5689,14 +5722,14 @@
         </w:rPr>
         <w:t xml:space="preserve"> to synchronous</w:t>
       </w:r>
-      <w:commentRangeStart w:id="237"/>
+      <w:commentRangeStart w:id="242"/>
       <w:r>
         <w:rPr>
           <w:rtl w:val="0"/>
         </w:rPr>
         <w:t>.</w:t>
       </w:r>
-      <w:ins w:id="238" w:date="2022-07-10T02:28:01Z" w:author="Kim Adams">
+      <w:ins w:id="243" w:date="2022-07-10T02:28:01Z" w:author="Kim Adams">
         <w:r>
           <w:rPr>
             <w:rtl w:val="0"/>
@@ -5704,9 +5737,9 @@
           <w:t xml:space="preserve"> </w:t>
         </w:r>
       </w:ins>
-      <w:commentRangeEnd w:id="237"/>
-      <w:r>
-        <w:commentReference w:id="237"/>
+      <w:commentRangeEnd w:id="242"/>
+      <w:r>
+        <w:commentReference w:id="242"/>
       </w:r>
     </w:p>
     <w:p>
@@ -5770,8 +5803,8 @@
       <w:pPr>
         <w:pStyle w:val="Heading 3"/>
       </w:pPr>
-      <w:bookmarkStart w:name="_k799etq8kwy9" w:id="239"/>
-      <w:bookmarkEnd w:id="239"/>
+      <w:bookmarkStart w:name="_k799etq8kwy9" w:id="244"/>
+      <w:bookmarkEnd w:id="244"/>
       <w:r>
         <w:rPr>
           <w:rFonts w:cs="Arial Unicode MS" w:eastAsia="Arial Unicode MS"/>
@@ -5790,7 +5823,7 @@
       <w:r>
         <w:br w:type="textWrapping"/>
       </w:r>
-      <w:commentRangeStart w:id="240"/>
+      <w:commentRangeStart w:id="245"/>
     </w:p>
     <w:p>
       <w:pPr>
@@ -5807,9 +5840,9 @@
         </w:rPr>
         <w:t>It is very common in the BCI field to have systems that only test the paradigm and its classification without any application.</w:t>
       </w:r>
-      <w:commentRangeEnd w:id="240"/>
-      <w:r>
-        <w:commentReference w:id="240"/>
+      <w:commentRangeEnd w:id="245"/>
+      <w:r>
+        <w:commentReference w:id="245"/>
       </w:r>
       <w:r>
         <w:rPr>
@@ -5818,16 +5851,16 @@
         </w:rPr>
         <w:t xml:space="preserve"> For the selected hBCI, </w:t>
       </w:r>
-      <w:commentRangeStart w:id="241"/>
+      <w:commentRangeStart w:id="246"/>
       <w:r>
         <w:rPr>
           <w:rtl w:val="0"/>
         </w:rPr>
         <w:t>3</w:t>
       </w:r>
-      <w:commentRangeEnd w:id="241"/>
-      <w:r>
-        <w:commentReference w:id="241"/>
+      <w:commentRangeEnd w:id="246"/>
+      <w:r>
+        <w:commentReference w:id="246"/>
       </w:r>
       <w:r>
         <w:rPr>
@@ -5836,16 +5869,16 @@
         </w:rPr>
         <w:t>8.3% of systems did not control any device or external task</w:t>
       </w:r>
-      <w:commentRangeStart w:id="242"/>
+      <w:commentRangeStart w:id="247"/>
       <w:r>
         <w:rPr>
           <w:rtl w:val="0"/>
         </w:rPr>
         <w:t>.</w:t>
       </w:r>
-      <w:commentRangeEnd w:id="242"/>
-      <w:r>
-        <w:commentReference w:id="242"/>
+      <w:commentRangeEnd w:id="247"/>
+      <w:r>
+        <w:commentReference w:id="247"/>
       </w:r>
       <w:r>
         <w:rPr>
@@ -5854,7 +5887,7 @@
         </w:rPr>
         <w:t xml:space="preserve"> The most common application was for spellers </w:t>
       </w:r>
-      <w:commentRangeStart w:id="243"/>
+      <w:commentRangeStart w:id="248"/>
       <w:r>
         <w:rPr>
           <w:rtl w:val="0"/>
@@ -5862,9 +5895,9 @@
         </w:rPr>
         <w:t>with thirteen systems attempting to improve its performance.</w:t>
       </w:r>
-      <w:commentRangeEnd w:id="243"/>
-      <w:r>
-        <w:commentReference w:id="243"/>
+      <w:commentRangeEnd w:id="248"/>
+      <w:r>
+        <w:commentReference w:id="248"/>
       </w:r>
       <w:r>
         <w:rPr>
@@ -5873,7 +5906,7 @@
         </w:rPr>
         <w:t xml:space="preserve"> Six articles controlled devices </w:t>
       </w:r>
-      <w:ins w:id="244" w:date="2022-07-10T01:56:48Z" w:author="Kim Adams">
+      <w:ins w:id="249" w:date="2022-07-10T01:56:48Z" w:author="Kim Adams">
         <w:r>
           <w:rPr>
             <w:rtl w:val="0"/>
@@ -5882,7 +5915,7 @@
           <w:t xml:space="preserve">that were </w:t>
         </w:r>
       </w:ins>
-      <w:del w:id="245" w:date="2022-07-10T01:56:48Z" w:author="Kim Adams">
+      <w:del w:id="250" w:date="2022-07-10T01:56:48Z" w:author="Kim Adams">
         <w:r>
           <w:rPr>
             <w:rtl w:val="0"/>
@@ -5898,8 +5931,8 @@
         </w:rPr>
         <w:t>displace</w:t>
       </w:r>
-      <w:commentRangeStart w:id="246"/>
-      <w:ins w:id="247" w:date="2022-07-10T01:57:21Z" w:author="Kim Adams">
+      <w:commentRangeStart w:id="251"/>
+      <w:ins w:id="252" w:date="2022-07-10T01:57:21Z" w:author="Kim Adams">
         <w:r>
           <w:rPr>
             <w:rtl w:val="0"/>
@@ -5907,11 +5940,11 @@
           <w:t>d</w:t>
         </w:r>
       </w:ins>
-      <w:commentRangeEnd w:id="246"/>
-      <w:r>
-        <w:commentReference w:id="246"/>
-      </w:r>
-      <w:del w:id="248" w:date="2022-07-10T01:57:21Z" w:author="Kim Adams">
+      <w:commentRangeEnd w:id="251"/>
+      <w:r>
+        <w:commentReference w:id="251"/>
+      </w:r>
+      <w:del w:id="253" w:date="2022-07-10T01:57:21Z" w:author="Kim Adams">
         <w:r>
           <w:rPr>
             <w:rtl w:val="0"/>
@@ -5926,7 +5959,7 @@
         </w:rPr>
         <w:t xml:space="preserve"> such as drones, wheelchairs and other vehicles (physical or simulated). Four implemented cursors or games, four controlled robotic devices and two </w:t>
       </w:r>
-      <w:commentRangeStart w:id="249"/>
+      <w:commentRangeStart w:id="254"/>
       <w:r>
         <w:rPr>
           <w:rtl w:val="0"/>
@@ -5934,9 +5967,9 @@
         </w:rPr>
         <w:t>developed</w:t>
       </w:r>
-      <w:commentRangeEnd w:id="249"/>
-      <w:r>
-        <w:commentReference w:id="249"/>
+      <w:commentRangeEnd w:id="254"/>
+      <w:r>
+        <w:commentReference w:id="254"/>
       </w:r>
       <w:r>
         <w:rPr>
@@ -5945,16 +5978,16 @@
         </w:rPr>
         <w:t xml:space="preserve"> home automation systems</w:t>
       </w:r>
-      <w:commentRangeStart w:id="250"/>
+      <w:commentRangeStart w:id="255"/>
       <w:r>
         <w:rPr>
           <w:rtl w:val="0"/>
         </w:rPr>
         <w:t>.</w:t>
       </w:r>
-      <w:commentRangeEnd w:id="250"/>
-      <w:r>
-        <w:commentReference w:id="250"/>
+      <w:commentRangeEnd w:id="255"/>
+      <w:r>
+        <w:commentReference w:id="255"/>
       </w:r>
     </w:p>
     <w:p>
@@ -6277,7 +6310,7 @@
         </w:rPr>
         <w:t>&lt;&lt;TABLE WITH ALL THE ATICLES&gt;&gt; &lt;&lt;</w:t>
       </w:r>
-      <w:commentRangeStart w:id="251"/>
+      <w:commentRangeStart w:id="256"/>
       <w:r>
         <w:rPr>
           <w:rtl w:val="0"/>
@@ -6285,9 +6318,9 @@
         </w:rPr>
         <w:t>HERE</w:t>
       </w:r>
-      <w:commentRangeEnd w:id="251"/>
-      <w:r>
-        <w:commentReference w:id="251"/>
+      <w:commentRangeEnd w:id="256"/>
+      <w:r>
+        <w:commentReference w:id="256"/>
       </w:r>
       <w:r>
         <w:rPr>
@@ -6300,7 +6333,7 @@
       <w:pPr>
         <w:pStyle w:val="Heading"/>
         <w:rPr>
-          <w:ins w:id="252" w:date="2022-07-10T02:01:07Z" w:author="Kim Adams"/>
+          <w:ins w:id="257" w:date="2022-07-10T02:01:07Z" w:author="Kim Adams"/>
         </w:rPr>
       </w:pPr>
       <w:r>
@@ -6311,16 +6344,16 @@
         </w:rPr>
         <w:t>Discussion</w:t>
       </w:r>
-      <w:bookmarkStart w:name="_qb93z0z1k12a" w:id="253"/>
-      <w:bookmarkEnd w:id="253"/>
+      <w:bookmarkStart w:name="_qb93z0z1k12a" w:id="258"/>
+      <w:bookmarkEnd w:id="258"/>
     </w:p>
     <w:p>
       <w:pPr>
         <w:pStyle w:val="Heading"/>
       </w:pPr>
-      <w:bookmarkStart w:name="_qb93z0z1k12a2" w:id="254"/>
-      <w:bookmarkEnd w:id="254"/>
-      <w:ins w:id="255" w:date="2022-07-10T02:01:07Z" w:author="Kim Adams">
+      <w:bookmarkStart w:name="_qb93z0z1k12a2" w:id="259"/>
+      <w:bookmarkEnd w:id="259"/>
+      <w:ins w:id="260" w:date="2022-07-10T02:01:07Z" w:author="Kim Adams">
         <w:r>
           <w:rPr>
             <w:rFonts w:cs="Arial Unicode MS" w:eastAsia="Arial Unicode MS"/>
@@ -6329,8 +6362,8 @@
           <w:t xml:space="preserve"> </w:t>
         </w:r>
       </w:ins>
-      <w:commentRangeStart w:id="256"/>
-      <w:ins w:id="257" w:date="2022-07-10T02:01:07Z" w:author="Kim Adams">
+      <w:commentRangeStart w:id="261"/>
+      <w:ins w:id="262" w:date="2022-07-10T02:01:07Z" w:author="Kim Adams">
         <w:r>
           <w:rPr>
             <w:rFonts w:cs="Arial Unicode MS" w:eastAsia="Arial Unicode MS"/>
@@ -6339,17 +6372,17 @@
           <w:t xml:space="preserve"> </w:t>
         </w:r>
       </w:ins>
-      <w:commentRangeEnd w:id="256"/>
-      <w:r>
-        <w:commentReference w:id="256"/>
+      <w:commentRangeEnd w:id="261"/>
+      <w:r>
+        <w:commentReference w:id="261"/>
       </w:r>
     </w:p>
     <w:p>
       <w:pPr>
         <w:pStyle w:val="Heading"/>
       </w:pPr>
-      <w:bookmarkStart w:name="_hq4f8mmq41wz" w:id="258"/>
-      <w:bookmarkEnd w:id="258"/>
+      <w:bookmarkStart w:name="_hq4f8mmq41wz" w:id="263"/>
+      <w:bookmarkEnd w:id="263"/>
       <w:r>
         <w:rPr>
           <w:rFonts w:cs="Arial Unicode MS" w:eastAsia="Arial Unicode MS"/>
@@ -6370,8 +6403,8 @@
       <w:pPr>
         <w:pStyle w:val="Heading"/>
       </w:pPr>
-      <w:bookmarkStart w:name="_guizvn623jay" w:id="259"/>
-      <w:bookmarkEnd w:id="259"/>
+      <w:bookmarkStart w:name="_guizvn623jay" w:id="264"/>
+      <w:bookmarkEnd w:id="264"/>
       <w:r>
         <w:rPr>
           <w:rFonts w:cs="Arial Unicode MS" w:eastAsia="Arial Unicode MS"/>
@@ -6416,7 +6449,7 @@
       <w:pPr>
         <w:pStyle w:val="Body"/>
       </w:pPr>
-      <w:ins w:id="260" w:date="2022-07-10T02:03:20Z" w:author="Kim Adams">
+      <w:ins w:id="265" w:date="2022-07-10T02:03:20Z" w:author="Kim Adams">
         <w:r>
           <w:rPr>
             <w:rtl w:val="0"/>
@@ -6430,8 +6463,8 @@
       <w:pPr>
         <w:pStyle w:val="Heading"/>
       </w:pPr>
-      <w:bookmarkStart w:name="_educf61d8j7d" w:id="261"/>
-      <w:bookmarkEnd w:id="261"/>
+      <w:bookmarkStart w:name="_educf61d8j7d" w:id="266"/>
+      <w:bookmarkEnd w:id="266"/>
       <w:r>
         <w:rPr>
           <w:rFonts w:cs="Arial Unicode MS" w:eastAsia="Arial Unicode MS"/>
@@ -6521,7 +6554,7 @@
       </w:r>
     </w:p>
   </w:comment>
-  <w:comment w:id="9" w:author="Matheus Goncalves Mussi" w:date="2022-06-06T15:59:01Z">
+  <w:comment w:id="12" w:author="Matheus Goncalves Mussi" w:date="2022-06-06T15:59:01Z">
     <w:p>
       <w:pPr>
         <w:pStyle w:val="Default"/>
@@ -6542,7 +6575,7 @@
       </w:r>
     </w:p>
   </w:comment>
-  <w:comment w:id="20" w:author="Kim Adams" w:date="2022-07-09T21:27:40Z">
+  <w:comment w:id="24" w:author="Kim Adams" w:date="2022-07-09T21:27:40Z">
     <w:p>
       <w:pPr>
         <w:pStyle w:val="Default"/>
@@ -6563,7 +6596,7 @@
       </w:r>
     </w:p>
   </w:comment>
-  <w:comment w:id="32" w:author="Matheus Goncalves Mussi" w:date="2022-07-02T20:57:49Z">
+  <w:comment w:id="36" w:author="Matheus Goncalves Mussi" w:date="2022-07-02T20:57:49Z">
     <w:p>
       <w:pPr>
         <w:pStyle w:val="Default"/>
@@ -6584,7 +6617,7 @@
       </w:r>
     </w:p>
   </w:comment>
-  <w:comment w:id="40" w:author="Matheus Goncalves Mussi" w:date="2022-06-06T15:59:01Z">
+  <w:comment w:id="44" w:author="Matheus Goncalves Mussi" w:date="2022-06-06T15:59:01Z">
     <w:p>
       <w:pPr>
         <w:pStyle w:val="Default"/>
@@ -6605,7 +6638,7 @@
       </w:r>
     </w:p>
   </w:comment>
-  <w:comment w:id="45" w:author="Kim Adams" w:date="2022-07-09T21:44:40Z">
+  <w:comment w:id="49" w:author="Kim Adams" w:date="2022-07-09T21:44:40Z">
     <w:p>
       <w:pPr>
         <w:pStyle w:val="Default"/>
@@ -6659,7 +6692,7 @@
       </w:r>
     </w:p>
   </w:comment>
-  <w:comment w:id="46" w:author="Matheus Mussi" w:date="2022-07-11T21:03:59Z">
+  <w:comment w:id="50" w:author="Matheus Mussi" w:date="2022-07-11T21:03:59Z">
     <w:p>
       <w:pPr>
         <w:pStyle w:val="Default"/>
@@ -6680,7 +6713,7 @@
       </w:r>
     </w:p>
   </w:comment>
-  <w:comment w:id="77" w:author="Kim Adams" w:date="2022-07-09T23:33:26Z">
+  <w:comment w:id="81" w:author="Kim Adams" w:date="2022-07-09T23:33:26Z">
     <w:p>
       <w:pPr>
         <w:pStyle w:val="Default"/>
@@ -6715,7 +6748,28 @@
       </w:r>
     </w:p>
   </w:comment>
-  <w:comment w:id="85" w:author="Kim Adams" w:date="2022-07-09T21:58:03Z">
+  <w:comment w:id="82" w:author="Matheus Mussi" w:date="2022-07-12T05:08:50Z">
+    <w:p>
+      <w:pPr>
+        <w:pStyle w:val="Default"/>
+        <w:bidi w:val="0"/>
+      </w:pPr>
+    </w:p>
+    <w:p>
+      <w:pPr>
+        <w:pStyle w:val="Default"/>
+        <w:bidi w:val="0"/>
+      </w:pPr>
+      <w:r>
+        <w:rPr>
+          <w:rFonts w:cs="Arial Unicode MS" w:eastAsia="Arial Unicode MS"/>
+          <w:rtl w:val="0"/>
+        </w:rPr>
+        <w:t>I sort of based my self on the way Choi did it</w:t>
+      </w:r>
+    </w:p>
+  </w:comment>
+  <w:comment w:id="90" w:author="Kim Adams" w:date="2022-07-09T21:58:03Z">
     <w:p>
       <w:pPr>
         <w:pStyle w:val="Default"/>
@@ -6736,7 +6790,7 @@
       </w:r>
     </w:p>
   </w:comment>
-  <w:comment w:id="86" w:author="Matheus Mussi" w:date="2022-07-11T21:09:00Z">
+  <w:comment w:id="91" w:author="Matheus Mussi" w:date="2022-07-11T21:09:00Z">
     <w:p>
       <w:pPr>
         <w:pStyle w:val="Default"/>
@@ -6785,7 +6839,7 @@
       </w:r>
     </w:p>
   </w:comment>
-  <w:comment w:id="95" w:author="Kim Adams" w:date="2022-07-09T22:15:17Z">
+  <w:comment w:id="100" w:author="Kim Adams" w:date="2022-07-09T22:15:17Z">
     <w:p>
       <w:pPr>
         <w:pStyle w:val="Default"/>
@@ -6895,7 +6949,7 @@
       </w:r>
     </w:p>
   </w:comment>
-  <w:comment w:id="97" w:author="Kim Adams" w:date="2022-07-09T22:05:18Z">
+  <w:comment w:id="102" w:author="Kim Adams" w:date="2022-07-09T22:05:18Z">
     <w:p>
       <w:pPr>
         <w:pStyle w:val="Default"/>
@@ -6916,7 +6970,7 @@
       </w:r>
     </w:p>
   </w:comment>
-  <w:comment w:id="98" w:author="Kim Adams" w:date="2022-07-09T22:08:02Z">
+  <w:comment w:id="103" w:author="Kim Adams" w:date="2022-07-09T22:08:02Z">
     <w:p>
       <w:pPr>
         <w:pStyle w:val="Default"/>
@@ -6965,7 +7019,7 @@
       </w:r>
     </w:p>
   </w:comment>
-  <w:comment w:id="103" w:author="Kim Adams" w:date="2022-07-09T22:17:38Z">
+  <w:comment w:id="108" w:author="Kim Adams" w:date="2022-07-09T22:17:38Z">
     <w:p>
       <w:pPr>
         <w:pStyle w:val="Default"/>
@@ -7000,7 +7054,7 @@
       </w:r>
     </w:p>
   </w:comment>
-  <w:comment w:id="116" w:author="Kim Adams" w:date="2022-07-09T22:24:13Z">
+  <w:comment w:id="121" w:author="Kim Adams" w:date="2022-07-09T22:24:13Z">
     <w:p>
       <w:pPr>
         <w:pStyle w:val="Default"/>
@@ -7035,7 +7089,7 @@
       </w:r>
     </w:p>
   </w:comment>
-  <w:comment w:id="123" w:author="Kim Adams" w:date="2022-07-09T22:26:18Z">
+  <w:comment w:id="128" w:author="Kim Adams" w:date="2022-07-09T22:26:18Z">
     <w:p>
       <w:pPr>
         <w:pStyle w:val="Default"/>
@@ -7103,7 +7157,7 @@
       </w:r>
     </w:p>
   </w:comment>
-  <w:comment w:id="131" w:author="Kim Adams" w:date="2022-07-09T22:28:45Z">
+  <w:comment w:id="136" w:author="Kim Adams" w:date="2022-07-09T22:28:45Z">
     <w:p>
       <w:pPr>
         <w:pStyle w:val="Default"/>
@@ -7138,7 +7192,7 @@
       </w:r>
     </w:p>
   </w:comment>
-  <w:comment w:id="132" w:author="Kim Adams" w:date="2022-07-09T22:29:09Z">
+  <w:comment w:id="137" w:author="Kim Adams" w:date="2022-07-09T22:29:09Z">
     <w:p>
       <w:pPr>
         <w:pStyle w:val="Default"/>
@@ -7173,7 +7227,7 @@
       </w:r>
     </w:p>
   </w:comment>
-  <w:comment w:id="133" w:author="Kim Adams" w:date="2022-07-09T22:29:37Z">
+  <w:comment w:id="138" w:author="Kim Adams" w:date="2022-07-09T22:29:37Z">
     <w:p>
       <w:pPr>
         <w:pStyle w:val="Default"/>
@@ -7194,7 +7248,7 @@
       </w:r>
     </w:p>
   </w:comment>
-  <w:comment w:id="134" w:author="Kim Adams" w:date="2022-07-09T22:31:44Z">
+  <w:comment w:id="139" w:author="Kim Adams" w:date="2022-07-09T22:31:44Z">
     <w:p>
       <w:pPr>
         <w:pStyle w:val="Default"/>
@@ -7243,7 +7297,7 @@
       </w:r>
     </w:p>
   </w:comment>
-  <w:comment w:id="135" w:author="Kim Adams" w:date="2022-07-09T22:32:07Z">
+  <w:comment w:id="140" w:author="Kim Adams" w:date="2022-07-09T22:32:07Z">
     <w:p>
       <w:pPr>
         <w:pStyle w:val="Default"/>
@@ -7278,7 +7332,7 @@
       </w:r>
     </w:p>
   </w:comment>
-  <w:comment w:id="136" w:author="Kim Adams" w:date="2022-07-09T22:32:48Z">
+  <w:comment w:id="141" w:author="Kim Adams" w:date="2022-07-09T22:32:48Z">
     <w:p>
       <w:pPr>
         <w:pStyle w:val="Default"/>
@@ -7299,7 +7353,7 @@
       </w:r>
     </w:p>
   </w:comment>
-  <w:comment w:id="137" w:author="Kim Adams" w:date="2022-07-09T22:33:30Z">
+  <w:comment w:id="142" w:author="Kim Adams" w:date="2022-07-09T22:33:30Z">
     <w:p>
       <w:pPr>
         <w:pStyle w:val="Default"/>
@@ -7320,7 +7374,7 @@
       </w:r>
     </w:p>
   </w:comment>
-  <w:comment w:id="138" w:author="Kim Adams" w:date="2022-07-09T22:34:49Z">
+  <w:comment w:id="143" w:author="Kim Adams" w:date="2022-07-09T22:34:49Z">
     <w:p>
       <w:pPr>
         <w:pStyle w:val="Default"/>
@@ -7369,7 +7423,7 @@
       </w:r>
     </w:p>
   </w:comment>
-  <w:comment w:id="139" w:author="Kim Adams" w:date="2022-07-09T22:35:22Z">
+  <w:comment w:id="144" w:author="Kim Adams" w:date="2022-07-09T22:35:22Z">
     <w:p>
       <w:pPr>
         <w:pStyle w:val="Default"/>
@@ -7404,7 +7458,7 @@
       </w:r>
     </w:p>
   </w:comment>
-  <w:comment w:id="142" w:author="Kim Adams" w:date="2022-07-09T23:34:52Z">
+  <w:comment w:id="147" w:author="Kim Adams" w:date="2022-07-09T23:34:52Z">
     <w:p>
       <w:pPr>
         <w:pStyle w:val="Default"/>
@@ -7453,7 +7507,7 @@
       </w:r>
     </w:p>
   </w:comment>
-  <w:comment w:id="143" w:author="Kim Adams" w:date="2022-07-09T23:36:03Z">
+  <w:comment w:id="148" w:author="Kim Adams" w:date="2022-07-09T23:36:03Z">
     <w:p>
       <w:pPr>
         <w:pStyle w:val="Default"/>
@@ -7488,7 +7542,7 @@
       </w:r>
     </w:p>
   </w:comment>
-  <w:comment w:id="144" w:author="Kim Adams" w:date="2022-07-09T23:36:52Z">
+  <w:comment w:id="149" w:author="Kim Adams" w:date="2022-07-09T23:36:52Z">
     <w:p>
       <w:pPr>
         <w:pStyle w:val="Default"/>
@@ -7523,7 +7577,7 @@
       </w:r>
     </w:p>
   </w:comment>
-  <w:comment w:id="145" w:author="Kim Adams" w:date="2022-07-09T23:37:31Z">
+  <w:comment w:id="150" w:author="Kim Adams" w:date="2022-07-09T23:37:31Z">
     <w:p>
       <w:pPr>
         <w:pStyle w:val="Default"/>
@@ -7544,7 +7598,7 @@
       </w:r>
     </w:p>
   </w:comment>
-  <w:comment w:id="146" w:author="Kim Adams" w:date="2022-07-09T23:38:18Z">
+  <w:comment w:id="151" w:author="Kim Adams" w:date="2022-07-09T23:38:18Z">
     <w:p>
       <w:pPr>
         <w:pStyle w:val="Default"/>
@@ -7579,7 +7633,7 @@
       </w:r>
     </w:p>
   </w:comment>
-  <w:comment w:id="147" w:author="Kim Adams" w:date="2022-07-09T23:39:21Z">
+  <w:comment w:id="152" w:author="Kim Adams" w:date="2022-07-09T23:39:21Z">
     <w:p>
       <w:pPr>
         <w:pStyle w:val="Default"/>
@@ -7600,7 +7654,7 @@
       </w:r>
     </w:p>
   </w:comment>
-  <w:comment w:id="148" w:author="Kim Adams" w:date="2022-07-09T23:39:02Z">
+  <w:comment w:id="153" w:author="Kim Adams" w:date="2022-07-09T23:39:02Z">
     <w:p>
       <w:pPr>
         <w:pStyle w:val="Default"/>
@@ -7621,7 +7675,7 @@
       </w:r>
     </w:p>
   </w:comment>
-  <w:comment w:id="149" w:author="Kim Adams" w:date="2022-07-09T23:40:11Z">
+  <w:comment w:id="154" w:author="Kim Adams" w:date="2022-07-09T23:40:11Z">
     <w:p>
       <w:pPr>
         <w:pStyle w:val="Default"/>
@@ -7642,7 +7696,7 @@
       </w:r>
     </w:p>
   </w:comment>
-  <w:comment w:id="150" w:author="Kim Adams" w:date="2022-07-09T23:40:53Z">
+  <w:comment w:id="155" w:author="Kim Adams" w:date="2022-07-09T23:40:53Z">
     <w:p>
       <w:pPr>
         <w:pStyle w:val="Default"/>
@@ -7677,7 +7731,7 @@
       </w:r>
     </w:p>
   </w:comment>
-  <w:comment w:id="151" w:author="Kim Adams" w:date="2022-07-09T23:41:09Z">
+  <w:comment w:id="156" w:author="Kim Adams" w:date="2022-07-09T23:41:09Z">
     <w:p>
       <w:pPr>
         <w:pStyle w:val="Default"/>
@@ -7698,7 +7752,7 @@
       </w:r>
     </w:p>
   </w:comment>
-  <w:comment w:id="154" w:author="Kim Adams" w:date="2022-07-09T23:42:10Z">
+  <w:comment w:id="159" w:author="Kim Adams" w:date="2022-07-09T23:42:10Z">
     <w:p>
       <w:pPr>
         <w:pStyle w:val="Default"/>
@@ -7733,7 +7787,7 @@
       </w:r>
     </w:p>
   </w:comment>
-  <w:comment w:id="155" w:author="Kim Adams" w:date="2022-07-09T23:43:26Z">
+  <w:comment w:id="160" w:author="Kim Adams" w:date="2022-07-09T23:43:26Z">
     <w:p>
       <w:pPr>
         <w:pStyle w:val="Default"/>
@@ -7768,7 +7822,7 @@
       </w:r>
     </w:p>
   </w:comment>
-  <w:comment w:id="158" w:author="Kim Adams" w:date="2022-07-09T23:44:45Z">
+  <w:comment w:id="163" w:author="Kim Adams" w:date="2022-07-09T23:44:45Z">
     <w:p>
       <w:pPr>
         <w:pStyle w:val="Default"/>
@@ -7817,7 +7871,7 @@
       </w:r>
     </w:p>
   </w:comment>
-  <w:comment w:id="159" w:author="Kim Adams" w:date="2022-07-09T23:45:27Z">
+  <w:comment w:id="164" w:author="Kim Adams" w:date="2022-07-09T23:45:27Z">
     <w:p>
       <w:pPr>
         <w:pStyle w:val="Default"/>
@@ -7866,7 +7920,7 @@
       </w:r>
     </w:p>
   </w:comment>
-  <w:comment w:id="160" w:author="Kim Adams" w:date="2022-07-09T23:46:33Z">
+  <w:comment w:id="165" w:author="Kim Adams" w:date="2022-07-09T23:46:33Z">
     <w:p>
       <w:pPr>
         <w:pStyle w:val="Default"/>
@@ -7915,7 +7969,7 @@
       </w:r>
     </w:p>
   </w:comment>
-  <w:comment w:id="165" w:author="Kim Adams" w:date="2022-07-09T23:47:57Z">
+  <w:comment w:id="170" w:author="Kim Adams" w:date="2022-07-09T23:47:57Z">
     <w:p>
       <w:pPr>
         <w:pStyle w:val="Default"/>
@@ -7978,7 +8032,7 @@
       </w:r>
     </w:p>
   </w:comment>
-  <w:comment w:id="170" w:author="Kim Adams" w:date="2022-07-09T23:49:58Z">
+  <w:comment w:id="175" w:author="Kim Adams" w:date="2022-07-09T23:49:58Z">
     <w:p>
       <w:pPr>
         <w:pStyle w:val="Default"/>
@@ -8041,7 +8095,7 @@
       </w:r>
     </w:p>
   </w:comment>
-  <w:comment w:id="174" w:author="Kim Adams" w:date="2022-07-09T23:51:37Z">
+  <w:comment w:id="179" w:author="Kim Adams" w:date="2022-07-09T23:51:37Z">
     <w:p>
       <w:pPr>
         <w:pStyle w:val="Default"/>
@@ -8090,7 +8144,7 @@
       </w:r>
     </w:p>
   </w:comment>
-  <w:comment w:id="175" w:author="Kim Adams" w:date="2022-07-09T23:56:05Z">
+  <w:comment w:id="180" w:author="Kim Adams" w:date="2022-07-09T23:56:05Z">
     <w:p>
       <w:pPr>
         <w:pStyle w:val="Default"/>
@@ -8137,7 +8191,7 @@
       </w:r>
     </w:p>
   </w:comment>
-  <w:comment w:id="176" w:author="Kim Adams" w:date="2022-07-09T23:53:39Z">
+  <w:comment w:id="181" w:author="Kim Adams" w:date="2022-07-09T23:53:39Z">
     <w:p>
       <w:pPr>
         <w:pStyle w:val="Default"/>
@@ -8158,7 +8212,7 @@
       </w:r>
     </w:p>
   </w:comment>
-  <w:comment w:id="177" w:author="Kim Adams" w:date="2022-07-09T23:52:14Z">
+  <w:comment w:id="182" w:author="Kim Adams" w:date="2022-07-09T23:52:14Z">
     <w:p>
       <w:pPr>
         <w:pStyle w:val="Default"/>
@@ -8193,7 +8247,7 @@
       </w:r>
     </w:p>
   </w:comment>
-  <w:comment w:id="178" w:author="Kim Adams" w:date="2022-07-10T02:19:52Z">
+  <w:comment w:id="183" w:author="Kim Adams" w:date="2022-07-10T02:19:52Z">
     <w:p>
       <w:pPr>
         <w:pStyle w:val="Default"/>
@@ -8242,7 +8296,7 @@
       </w:r>
     </w:p>
   </w:comment>
-  <w:comment w:id="183" w:author="Kim Adams" w:date="2022-07-09T23:57:22Z">
+  <w:comment w:id="188" w:author="Kim Adams" w:date="2022-07-09T23:57:22Z">
     <w:p>
       <w:pPr>
         <w:pStyle w:val="Default"/>
@@ -8277,7 +8331,7 @@
       </w:r>
     </w:p>
   </w:comment>
-  <w:comment w:id="184" w:author="Kim Adams" w:date="2022-07-09T23:59:00Z">
+  <w:comment w:id="189" w:author="Kim Adams" w:date="2022-07-09T23:59:00Z">
     <w:p>
       <w:pPr>
         <w:pStyle w:val="Default"/>
@@ -8298,7 +8352,7 @@
       </w:r>
     </w:p>
   </w:comment>
-  <w:comment w:id="185" w:author="Kim Adams" w:date="2022-07-09T23:59:30Z">
+  <w:comment w:id="190" w:author="Kim Adams" w:date="2022-07-09T23:59:30Z">
     <w:p>
       <w:pPr>
         <w:pStyle w:val="Default"/>
@@ -8319,7 +8373,7 @@
       </w:r>
     </w:p>
   </w:comment>
-  <w:comment w:id="186" w:author="Kim Adams" w:date="2022-07-10T00:00:21Z">
+  <w:comment w:id="191" w:author="Kim Adams" w:date="2022-07-10T00:00:21Z">
     <w:p>
       <w:pPr>
         <w:pStyle w:val="Default"/>
@@ -8368,7 +8422,7 @@
       </w:r>
     </w:p>
   </w:comment>
-  <w:comment w:id="187" w:author="Kim Adams" w:date="2022-07-09T23:58:29Z">
+  <w:comment w:id="192" w:author="Kim Adams" w:date="2022-07-09T23:58:29Z">
     <w:p>
       <w:pPr>
         <w:pStyle w:val="Default"/>
@@ -8389,7 +8443,7 @@
       </w:r>
     </w:p>
   </w:comment>
-  <w:comment w:id="188" w:author="Kim Adams" w:date="2022-07-10T00:03:39Z">
+  <w:comment w:id="193" w:author="Kim Adams" w:date="2022-07-10T00:03:39Z">
     <w:p>
       <w:pPr>
         <w:pStyle w:val="Default"/>
@@ -8410,7 +8464,7 @@
       </w:r>
     </w:p>
   </w:comment>
-  <w:comment w:id="189" w:author="Kim Adams" w:date="2022-07-10T00:02:57Z">
+  <w:comment w:id="194" w:author="Kim Adams" w:date="2022-07-10T00:02:57Z">
     <w:p>
       <w:pPr>
         <w:pStyle w:val="Default"/>
@@ -8445,7 +8499,7 @@
       </w:r>
     </w:p>
   </w:comment>
-  <w:comment w:id="191" w:author="Kim Adams" w:date="2022-07-10T00:06:23Z">
+  <w:comment w:id="196" w:author="Kim Adams" w:date="2022-07-10T00:06:23Z">
     <w:p>
       <w:pPr>
         <w:pStyle w:val="Default"/>
@@ -8550,7 +8604,7 @@
       </w:r>
     </w:p>
   </w:comment>
-  <w:comment w:id="197" w:author="Kim Adams" w:date="2022-07-10T00:10:11Z">
+  <w:comment w:id="202" w:author="Kim Adams" w:date="2022-07-10T00:10:11Z">
     <w:p>
       <w:pPr>
         <w:pStyle w:val="Default"/>
@@ -8627,7 +8681,7 @@
       </w:r>
     </w:p>
   </w:comment>
-  <w:comment w:id="198" w:author="Kim Adams" w:date="2022-07-10T00:11:06Z">
+  <w:comment w:id="203" w:author="Kim Adams" w:date="2022-07-10T00:11:06Z">
     <w:p>
       <w:pPr>
         <w:pStyle w:val="Default"/>
@@ -8648,7 +8702,7 @@
       </w:r>
     </w:p>
   </w:comment>
-  <w:comment w:id="199" w:author="Kim Adams" w:date="2022-07-10T00:11:35Z">
+  <w:comment w:id="204" w:author="Kim Adams" w:date="2022-07-10T00:11:35Z">
     <w:p>
       <w:pPr>
         <w:pStyle w:val="Default"/>
@@ -8669,7 +8723,7 @@
       </w:r>
     </w:p>
   </w:comment>
-  <w:comment w:id="200" w:author="Kim Adams" w:date="2022-07-10T00:13:34Z">
+  <w:comment w:id="205" w:author="Kim Adams" w:date="2022-07-10T00:13:34Z">
     <w:p>
       <w:pPr>
         <w:pStyle w:val="Default"/>
@@ -8746,7 +8800,7 @@
       </w:r>
     </w:p>
   </w:comment>
-  <w:comment w:id="209" w:author="Kim Adams" w:date="2022-07-10T00:16:18Z">
+  <w:comment w:id="214" w:author="Kim Adams" w:date="2022-07-10T00:16:18Z">
     <w:p>
       <w:pPr>
         <w:pStyle w:val="Default"/>
@@ -8767,7 +8821,7 @@
       </w:r>
     </w:p>
   </w:comment>
-  <w:comment w:id="211" w:author="Kim Adams" w:date="2022-07-10T02:22:48Z">
+  <w:comment w:id="216" w:author="Kim Adams" w:date="2022-07-10T02:22:48Z">
     <w:p>
       <w:pPr>
         <w:pStyle w:val="Default"/>
@@ -8788,7 +8842,7 @@
       </w:r>
     </w:p>
   </w:comment>
-  <w:comment w:id="216" w:author="Kim Adams" w:date="2022-07-10T01:44:16Z">
+  <w:comment w:id="221" w:author="Kim Adams" w:date="2022-07-10T01:44:16Z">
     <w:p>
       <w:pPr>
         <w:pStyle w:val="Default"/>
@@ -8871,7 +8925,7 @@
       </w:r>
     </w:p>
   </w:comment>
-  <w:comment w:id="218" w:author="Kim Adams" w:date="2022-07-10T01:48:04Z">
+  <w:comment w:id="223" w:author="Kim Adams" w:date="2022-07-10T01:48:04Z">
     <w:p>
       <w:pPr>
         <w:pStyle w:val="Default"/>
@@ -8892,7 +8946,7 @@
       </w:r>
     </w:p>
   </w:comment>
-  <w:comment w:id="220" w:author="Kim Adams" w:date="2022-07-10T01:46:21Z">
+  <w:comment w:id="225" w:author="Kim Adams" w:date="2022-07-10T01:46:21Z">
     <w:p>
       <w:pPr>
         <w:pStyle w:val="Default"/>
@@ -8913,7 +8967,7 @@
       </w:r>
     </w:p>
   </w:comment>
-  <w:comment w:id="226" w:author="Kim Adams" w:date="2022-07-10T02:26:39Z">
+  <w:comment w:id="231" w:author="Kim Adams" w:date="2022-07-10T02:26:39Z">
     <w:p>
       <w:pPr>
         <w:pStyle w:val="Default"/>
@@ -9004,7 +9058,7 @@
       </w:r>
     </w:p>
   </w:comment>
-  <w:comment w:id="227" w:author="Kim Adams" w:date="2022-07-10T01:49:06Z">
+  <w:comment w:id="232" w:author="Kim Adams" w:date="2022-07-10T01:49:06Z">
     <w:p>
       <w:pPr>
         <w:pStyle w:val="Default"/>
@@ -9039,7 +9093,7 @@
       </w:r>
     </w:p>
   </w:comment>
-  <w:comment w:id="228" w:author="Kim Adams" w:date="2022-07-10T02:24:34Z">
+  <w:comment w:id="233" w:author="Kim Adams" w:date="2022-07-10T02:24:34Z">
     <w:p>
       <w:pPr>
         <w:pStyle w:val="Default"/>
@@ -9074,7 +9128,7 @@
       </w:r>
     </w:p>
   </w:comment>
-  <w:comment w:id="232" w:author="Kim Adams" w:date="2022-07-10T02:27:35Z">
+  <w:comment w:id="237" w:author="Kim Adams" w:date="2022-07-10T02:27:35Z">
     <w:p>
       <w:pPr>
         <w:pStyle w:val="Default"/>
@@ -9109,7 +9163,7 @@
       </w:r>
     </w:p>
   </w:comment>
-  <w:comment w:id="235" w:author="Kim Adams" w:date="2022-07-10T01:52:34Z">
+  <w:comment w:id="240" w:author="Kim Adams" w:date="2022-07-10T01:52:34Z">
     <w:p>
       <w:pPr>
         <w:pStyle w:val="Default"/>
@@ -9198,7 +9252,7 @@
       </w:r>
     </w:p>
   </w:comment>
-  <w:comment w:id="237" w:author="Kim Adams" w:date="2022-07-10T02:28:30Z">
+  <w:comment w:id="242" w:author="Kim Adams" w:date="2022-07-10T02:28:30Z">
     <w:p>
       <w:pPr>
         <w:pStyle w:val="Default"/>
@@ -9233,7 +9287,7 @@
       </w:r>
     </w:p>
   </w:comment>
-  <w:comment w:id="240" w:author="Kim Adams" w:date="2022-07-10T01:53:40Z">
+  <w:comment w:id="245" w:author="Kim Adams" w:date="2022-07-10T01:53:40Z">
     <w:p>
       <w:pPr>
         <w:pStyle w:val="Default"/>
@@ -9282,7 +9336,7 @@
       </w:r>
     </w:p>
   </w:comment>
-  <w:comment w:id="241" w:author="Kim Adams" w:date="2022-07-10T01:54:26Z">
+  <w:comment w:id="246" w:author="Kim Adams" w:date="2022-07-10T01:54:26Z">
     <w:p>
       <w:pPr>
         <w:pStyle w:val="Default"/>
@@ -9317,7 +9371,7 @@
       </w:r>
     </w:p>
   </w:comment>
-  <w:comment w:id="242" w:author="Kim Adams" w:date="2022-07-10T01:55:22Z">
+  <w:comment w:id="247" w:author="Kim Adams" w:date="2022-07-10T01:55:22Z">
     <w:p>
       <w:pPr>
         <w:pStyle w:val="Default"/>
@@ -9380,7 +9434,7 @@
       </w:r>
     </w:p>
   </w:comment>
-  <w:comment w:id="243" w:author="Kim Adams" w:date="2022-07-10T01:56:37Z">
+  <w:comment w:id="248" w:author="Kim Adams" w:date="2022-07-10T01:56:37Z">
     <w:p>
       <w:pPr>
         <w:pStyle w:val="Default"/>
@@ -9415,7 +9469,7 @@
       </w:r>
     </w:p>
   </w:comment>
-  <w:comment w:id="246" w:author="Kim Adams" w:date="2022-07-10T01:57:48Z">
+  <w:comment w:id="251" w:author="Kim Adams" w:date="2022-07-10T01:57:48Z">
     <w:p>
       <w:pPr>
         <w:pStyle w:val="Default"/>
@@ -9464,7 +9518,7 @@
       </w:r>
     </w:p>
   </w:comment>
-  <w:comment w:id="249" w:author="Kim Adams" w:date="2022-07-10T01:59:42Z">
+  <w:comment w:id="254" w:author="Kim Adams" w:date="2022-07-10T01:59:42Z">
     <w:p>
       <w:pPr>
         <w:pStyle w:val="Default"/>
@@ -9578,7 +9632,7 @@
       </w:r>
     </w:p>
   </w:comment>
-  <w:comment w:id="250" w:author="Kim Adams" w:date="2022-07-10T02:29:15Z">
+  <w:comment w:id="255" w:author="Kim Adams" w:date="2022-07-10T02:29:15Z">
     <w:p>
       <w:pPr>
         <w:pStyle w:val="Default"/>
@@ -9646,7 +9700,7 @@
       </w:r>
     </w:p>
   </w:comment>
-  <w:comment w:id="251" w:author="Kim Adams" w:date="2022-07-10T02:01:03Z">
+  <w:comment w:id="256" w:author="Kim Adams" w:date="2022-07-10T02:01:03Z">
     <w:p>
       <w:pPr>
         <w:pStyle w:val="Default"/>
@@ -9701,7 +9755,7 @@
       </w:r>
     </w:p>
   </w:comment>
-  <w:comment w:id="256" w:author="Kim Adams" w:date="2022-07-10T02:03:05Z">
+  <w:comment w:id="261" w:author="Kim Adams" w:date="2022-07-10T02:03:05Z">
     <w:p>
       <w:pPr>
         <w:pStyle w:val="Default"/>
@@ -9815,14 +9869,14 @@
   <w15:commentEx w15:paraId="1112000C" w15:done="0"/>
   <w15:commentEx w15:paraId="1112000E" w15:paraIdParent="1112000C" w15:done="0"/>
   <w15:commentEx w15:paraId="11120010" w15:done="0"/>
-  <w15:commentEx w15:paraId="11120012" w15:done="0"/>
-  <w15:commentEx w15:paraId="11120014" w15:paraIdParent="11120012" w15:done="0"/>
-  <w15:commentEx w15:paraId="11120018" w15:done="0"/>
+  <w15:commentEx w15:paraId="11120012" w15:paraIdParent="11120010" w15:done="0"/>
+  <w15:commentEx w15:paraId="11120014" w15:done="0"/>
+  <w15:commentEx w15:paraId="11120016" w15:paraIdParent="11120014" w15:done="0"/>
   <w15:commentEx w15:paraId="1112001A" w15:done="0"/>
   <w15:commentEx w15:paraId="1112001C" w15:done="0"/>
   <w15:commentEx w15:paraId="1112001E" w15:done="0"/>
   <w15:commentEx w15:paraId="11120020" w15:done="0"/>
-  <w15:commentEx w15:paraId="11120024" w15:done="0"/>
+  <w15:commentEx w15:paraId="11120022" w15:done="0"/>
   <w15:commentEx w15:paraId="11120026" w15:done="0"/>
   <w15:commentEx w15:paraId="11120028" w15:done="0"/>
   <w15:commentEx w15:paraId="1112002A" w15:done="0"/>
@@ -9850,7 +9904,7 @@
   <w15:commentEx w15:paraId="11120056" w15:done="0"/>
   <w15:commentEx w15:paraId="11120058" w15:done="0"/>
   <w15:commentEx w15:paraId="1112005A" w15:done="0"/>
-  <w15:commentEx w15:paraId="1112005E" w15:done="0"/>
+  <w15:commentEx w15:paraId="1112005C" w15:done="0"/>
   <w15:commentEx w15:paraId="11120060" w15:done="0"/>
   <w15:commentEx w15:paraId="11120062" w15:done="0"/>
   <w15:commentEx w15:paraId="11120064" w15:done="0"/>
@@ -9868,24 +9922,25 @@
   <w15:commentEx w15:paraId="1112007C" w15:done="0"/>
   <w15:commentEx w15:paraId="1112007E" w15:done="0"/>
   <w15:commentEx w15:paraId="11120080" w15:done="0"/>
-  <w15:commentEx w15:paraId="11120083" w15:done="0"/>
+  <w15:commentEx w15:paraId="11120082" w15:done="0"/>
   <w15:commentEx w15:paraId="11120085" w15:done="0"/>
   <w15:commentEx w15:paraId="11120087" w15:done="0"/>
   <w15:commentEx w15:paraId="11120089" w15:done="0"/>
   <w15:commentEx w15:paraId="1112008B" w15:done="0"/>
   <w15:commentEx w15:paraId="1112008D" w15:done="0"/>
   <w15:commentEx w15:paraId="1112008F" w15:done="0"/>
-  <w15:commentEx w15:paraId="11120093" w15:done="0"/>
+  <w15:commentEx w15:paraId="11120091" w15:done="0"/>
   <w15:commentEx w15:paraId="11120095" w15:done="0"/>
   <w15:commentEx w15:paraId="11120097" w15:done="0"/>
   <w15:commentEx w15:paraId="11120099" w15:done="0"/>
   <w15:commentEx w15:paraId="1112009B" w15:done="0"/>
   <w15:commentEx w15:paraId="1112009D" w15:done="0"/>
   <w15:commentEx w15:paraId="1112009F" w15:done="0"/>
-  <w15:commentEx w15:paraId="111200A6" w15:done="0"/>
-  <w15:commentEx w15:paraId="111200AA" w15:done="0"/>
-  <w15:commentEx w15:paraId="111200AD" w15:done="0"/>
-  <w15:commentEx w15:paraId="111200B3" w15:done="0"/>
+  <w15:commentEx w15:paraId="111200A1" w15:done="0"/>
+  <w15:commentEx w15:paraId="111200A8" w15:done="0"/>
+  <w15:commentEx w15:paraId="111200AC" w15:done="0"/>
+  <w15:commentEx w15:paraId="111200AF" w15:done="0"/>
+  <w15:commentEx w15:paraId="111200B5" w15:done="0"/>
 </w15:commentsEx>
 </file>
 

</xml_diff>

<commit_message>
Edit paper draft (v2) Children Discussion 1
</commit_message>
<xml_diff>
--- a/2022-05-17-Paper-v2.docx
+++ b/2022-05-17-Paper-v2.docx
@@ -39,12 +39,14 @@
         </w:rPr>
         <w:t>I</w:t>
       </w:r>
+      <w:proofErr w:type="spellStart"/>
       <w:r>
         <w:rPr>
           <w:lang w:val="fr-FR"/>
         </w:rPr>
         <w:t>ntroduction</w:t>
       </w:r>
+      <w:proofErr w:type="spellEnd"/>
     </w:p>
     <w:p>
       <w:pPr>
@@ -59,7 +61,91 @@
         <w:rPr>
           <w:lang w:val="en-US"/>
         </w:rPr>
-        <w:t>Children with very limited motor abilities may benefit from the use of brain-computer interfaces (BCI) to access play and learning activities, but there is very little research in the area. BCI are devices that use brain signals processed via computational operations to control machines for various purposes, from rehabilitation to gaming. Despite the long list of interfaces created to this day, most traditional BCI still face challenges to achieve the desired performance that would allow them to become an assistive-technology for controlling devices. Hybrid brain-computer interfaces (hBCI) are becoming a desirable option in the face of the traditional BCI limitations (cite Kinney-Lang 2020, Orlandi 2021). The main goal of hBCI is to improve BCI performance (effectiveness and efficiency) through multi-modal signal inputs, e.g. combinations of different brain signals, BCI paradigms and/or other external devices (cite Wolpaw 2012).</w:t>
+        <w:t xml:space="preserve">Children with very limited motor abilities may benefit from the use of brain-computer interfaces (BCI) to access play and learning activities, but there is very little research in the area. BCI are devices that use brain signals processed via computational operations to control machines for various purposes, from rehabilitation to gaming. Despite the long list of interfaces created to this day, most traditional BCI still face challenges to achieve the desired performance that would allow them to become an </w:t>
+      </w:r>
+      <w:proofErr w:type="gramStart"/>
+      <w:r>
+        <w:rPr>
+          <w:lang w:val="en-US"/>
+        </w:rPr>
+        <w:t>assistive-technology</w:t>
+      </w:r>
+      <w:proofErr w:type="gramEnd"/>
+      <w:r>
+        <w:rPr>
+          <w:lang w:val="en-US"/>
+        </w:rPr>
+        <w:t xml:space="preserve"> for controlling devices. Hybrid brain-computer interfaces (</w:t>
+      </w:r>
+      <w:proofErr w:type="spellStart"/>
+      <w:r>
+        <w:rPr>
+          <w:lang w:val="en-US"/>
+        </w:rPr>
+        <w:t>hBCI</w:t>
+      </w:r>
+      <w:proofErr w:type="spellEnd"/>
+      <w:r>
+        <w:rPr>
+          <w:lang w:val="en-US"/>
+        </w:rPr>
+        <w:t xml:space="preserve">) are becoming a desirable option in the face of the traditional BCI limitations (cite Kinney-Lang 2020, </w:t>
+      </w:r>
+      <w:proofErr w:type="spellStart"/>
+      <w:r>
+        <w:rPr>
+          <w:lang w:val="en-US"/>
+        </w:rPr>
+        <w:t>Orlandi</w:t>
+      </w:r>
+      <w:proofErr w:type="spellEnd"/>
+      <w:r>
+        <w:rPr>
+          <w:lang w:val="en-US"/>
+        </w:rPr>
+        <w:t xml:space="preserve"> 2021). The main goal of </w:t>
+      </w:r>
+      <w:proofErr w:type="spellStart"/>
+      <w:r>
+        <w:rPr>
+          <w:lang w:val="en-US"/>
+        </w:rPr>
+        <w:t>hBCI</w:t>
+      </w:r>
+      <w:proofErr w:type="spellEnd"/>
+      <w:r>
+        <w:rPr>
+          <w:lang w:val="en-US"/>
+        </w:rPr>
+        <w:t xml:space="preserve"> is to improve BCI performance (effectiveness and efficiency) through multi-modal signal inputs, </w:t>
+      </w:r>
+      <w:proofErr w:type="gramStart"/>
+      <w:r>
+        <w:rPr>
+          <w:lang w:val="en-US"/>
+        </w:rPr>
+        <w:t>e.g.</w:t>
+      </w:r>
+      <w:proofErr w:type="gramEnd"/>
+      <w:r>
+        <w:rPr>
+          <w:lang w:val="en-US"/>
+        </w:rPr>
+        <w:t xml:space="preserve"> combinations of different brain signals, BCI paradigms and/or other external devices (cite </w:t>
+      </w:r>
+      <w:proofErr w:type="spellStart"/>
+      <w:r>
+        <w:rPr>
+          <w:lang w:val="en-US"/>
+        </w:rPr>
+        <w:t>Wolpaw</w:t>
+      </w:r>
+      <w:proofErr w:type="spellEnd"/>
+      <w:r>
+        <w:rPr>
+          <w:lang w:val="en-US"/>
+        </w:rPr>
+        <w:t xml:space="preserve"> 2012).</w:t>
       </w:r>
     </w:p>
     <w:p>
@@ -92,7 +178,49 @@
         <w:rPr>
           <w:lang w:val="en-US"/>
         </w:rPr>
-        <w:t xml:space="preserve"> reasons. There might be difficulties in identifying signal features (E. Mikołajewska, 2014), recognizing oscillatory brain signals (J. Ehlers, 2012), and instructing young participants to perform the desired self-regulating mental task (J. Z. Zhang, 2019). During experiments, external factors such as lab environment or the care-giver can distract children and negatively influence the recorded signal (cite Gavin and Davis 2009, de Haan 2009 and Richards 2003).</w:t>
+        <w:t xml:space="preserve"> reasons. There might be difficulties in identifying signal features (E. </w:t>
+      </w:r>
+      <w:proofErr w:type="spellStart"/>
+      <w:r>
+        <w:rPr>
+          <w:lang w:val="en-US"/>
+        </w:rPr>
+        <w:t>Mikołajewska</w:t>
+      </w:r>
+      <w:proofErr w:type="spellEnd"/>
+      <w:r>
+        <w:rPr>
+          <w:lang w:val="en-US"/>
+        </w:rPr>
+        <w:t xml:space="preserve">, 2014), recognizing oscillatory brain signals (J. Ehlers, 2012), and instructing young participants to perform the desired self-regulating mental task (J. Z. Zhang, 2019). During experiments, external factors such as lab environment or the </w:t>
+      </w:r>
+      <w:proofErr w:type="gramStart"/>
+      <w:r>
+        <w:rPr>
+          <w:lang w:val="en-US"/>
+        </w:rPr>
+        <w:t>care-giver</w:t>
+      </w:r>
+      <w:proofErr w:type="gramEnd"/>
+      <w:r>
+        <w:rPr>
+          <w:lang w:val="en-US"/>
+        </w:rPr>
+        <w:t xml:space="preserve"> can distract children and negatively influence the recorded signal (cite Gavin and Davis 2009, de </w:t>
+      </w:r>
+      <w:proofErr w:type="spellStart"/>
+      <w:r>
+        <w:rPr>
+          <w:lang w:val="en-US"/>
+        </w:rPr>
+        <w:t>Haan</w:t>
+      </w:r>
+      <w:proofErr w:type="spellEnd"/>
+      <w:r>
+        <w:rPr>
+          <w:lang w:val="en-US"/>
+        </w:rPr>
+        <w:t xml:space="preserve"> 2009 and Richards 2003).</w:t>
       </w:r>
     </w:p>
     <w:p>
@@ -108,7 +236,49 @@
           <w:rPr>
             <w:lang w:val="en-US"/>
           </w:rPr>
-          <w:t xml:space="preserve">There have been other reviews on hBCI: Shramila (2020) gave an overview on the types of hBCI </w:t>
+          <w:t xml:space="preserve">There have been other reviews on </w:t>
+        </w:r>
+        <w:proofErr w:type="spellStart"/>
+        <w:r>
+          <w:rPr>
+            <w:lang w:val="en-US"/>
+          </w:rPr>
+          <w:t>hBCI</w:t>
+        </w:r>
+        <w:proofErr w:type="spellEnd"/>
+        <w:r>
+          <w:rPr>
+            <w:lang w:val="en-US"/>
+          </w:rPr>
+          <w:t xml:space="preserve">: </w:t>
+        </w:r>
+        <w:proofErr w:type="spellStart"/>
+        <w:r>
+          <w:rPr>
+            <w:lang w:val="en-US"/>
+          </w:rPr>
+          <w:t>Shramila</w:t>
+        </w:r>
+        <w:proofErr w:type="spellEnd"/>
+        <w:r>
+          <w:rPr>
+            <w:lang w:val="en-US"/>
+          </w:rPr>
+          <w:t xml:space="preserve"> (2020) gave an overview on the types of </w:t>
+        </w:r>
+        <w:proofErr w:type="spellStart"/>
+        <w:r>
+          <w:rPr>
+            <w:lang w:val="en-US"/>
+          </w:rPr>
+          <w:t>hBCI</w:t>
+        </w:r>
+        <w:proofErr w:type="spellEnd"/>
+        <w:r>
+          <w:rPr>
+            <w:lang w:val="en-US"/>
+          </w:rPr>
+          <w:t xml:space="preserve"> </w:t>
         </w:r>
         <w:del w:id="8" w:author="Matheus Gonçalves - Powermig" w:date="2022-07-12T12:23:00Z">
           <w:r>
@@ -132,7 +302,133 @@
           <w:rPr>
             <w:lang w:val="en-US"/>
           </w:rPr>
-          <w:t xml:space="preserve"> wheelchair-based systems; Li et al. (2019) reviewed the types of hBCI separated in Multiple Brain Patterns, Multisensory and Multiple Signals; de Neeling and Van Huelle (2019) focused on multi-input hybrids and their applications; Sadeghi and Maleki (2018) compared accuracy and information transfer rate (ITR) across systems; Hong and Khan (2017) discussed the combination of brain signals and their application for both clinical and non-clinical scenarios; Choi et al. (2017) did a systematic review and proposed a taxonomy classification system for hBCI systems categorization; Banville and Falk (2016)  did a systematic review and thoroughly discussed about experimental protocols, signal processing and studies rational; Muller-Putz et al. (2015) compared hBCI applications with participants with and without disabilities; Amiri et al. (2013) reviewed mutli-brain hBCIs; and Allison et al. (2012) expanded on the initial efforts for hybridization and the perspectives of hBCI. </w:t>
+          <w:t xml:space="preserve"> wheelchair-based systems; Li et al. (2019) reviewed the types of </w:t>
+        </w:r>
+        <w:proofErr w:type="spellStart"/>
+        <w:r>
+          <w:rPr>
+            <w:lang w:val="en-US"/>
+          </w:rPr>
+          <w:t>hBCI</w:t>
+        </w:r>
+        <w:proofErr w:type="spellEnd"/>
+        <w:r>
+          <w:rPr>
+            <w:lang w:val="en-US"/>
+          </w:rPr>
+          <w:t xml:space="preserve"> separated in Multiple Brain Patterns, Multisensory and Multiple Signals; de </w:t>
+        </w:r>
+        <w:proofErr w:type="spellStart"/>
+        <w:r>
+          <w:rPr>
+            <w:lang w:val="en-US"/>
+          </w:rPr>
+          <w:t>Neeling</w:t>
+        </w:r>
+        <w:proofErr w:type="spellEnd"/>
+        <w:r>
+          <w:rPr>
+            <w:lang w:val="en-US"/>
+          </w:rPr>
+          <w:t xml:space="preserve"> and Van </w:t>
+        </w:r>
+        <w:proofErr w:type="spellStart"/>
+        <w:r>
+          <w:rPr>
+            <w:lang w:val="en-US"/>
+          </w:rPr>
+          <w:t>Huelle</w:t>
+        </w:r>
+        <w:proofErr w:type="spellEnd"/>
+        <w:r>
+          <w:rPr>
+            <w:lang w:val="en-US"/>
+          </w:rPr>
+          <w:t xml:space="preserve"> (2019) focused on multi-input hybrids and their applications; Sadeghi and </w:t>
+        </w:r>
+        <w:proofErr w:type="spellStart"/>
+        <w:r>
+          <w:rPr>
+            <w:lang w:val="en-US"/>
+          </w:rPr>
+          <w:t>Maleki</w:t>
+        </w:r>
+        <w:proofErr w:type="spellEnd"/>
+        <w:r>
+          <w:rPr>
+            <w:lang w:val="en-US"/>
+          </w:rPr>
+          <w:t xml:space="preserve"> (2018) compared accuracy and information transfer rate (ITR) across systems; Hong and Khan (2017) discussed the combination of brain signals and their application for both clinical and non-clinical scenarios; Choi et al. (2017) did a systematic review and proposed a taxonomy classification system for </w:t>
+        </w:r>
+        <w:proofErr w:type="spellStart"/>
+        <w:r>
+          <w:rPr>
+            <w:lang w:val="en-US"/>
+          </w:rPr>
+          <w:t>hBCI</w:t>
+        </w:r>
+        <w:proofErr w:type="spellEnd"/>
+        <w:r>
+          <w:rPr>
+            <w:lang w:val="en-US"/>
+          </w:rPr>
+          <w:t xml:space="preserve"> systems categorization; Banville and Falk (2016)  did a systematic review and thoroughly discussed about experimental protocols, signal processing and studies rational; Muller-Putz et al. (2015) compared </w:t>
+        </w:r>
+        <w:proofErr w:type="spellStart"/>
+        <w:r>
+          <w:rPr>
+            <w:lang w:val="en-US"/>
+          </w:rPr>
+          <w:t>hBCI</w:t>
+        </w:r>
+        <w:proofErr w:type="spellEnd"/>
+        <w:r>
+          <w:rPr>
+            <w:lang w:val="en-US"/>
+          </w:rPr>
+          <w:t xml:space="preserve"> applications with participants with and without disabilities; Amiri et al. (2013) reviewed </w:t>
+        </w:r>
+        <w:proofErr w:type="spellStart"/>
+        <w:r>
+          <w:rPr>
+            <w:lang w:val="en-US"/>
+          </w:rPr>
+          <w:t>mutli</w:t>
+        </w:r>
+        <w:proofErr w:type="spellEnd"/>
+        <w:r>
+          <w:rPr>
+            <w:lang w:val="en-US"/>
+          </w:rPr>
+          <w:t xml:space="preserve">-brain </w:t>
+        </w:r>
+        <w:proofErr w:type="spellStart"/>
+        <w:r>
+          <w:rPr>
+            <w:lang w:val="en-US"/>
+          </w:rPr>
+          <w:t>hBCIs</w:t>
+        </w:r>
+        <w:proofErr w:type="spellEnd"/>
+        <w:r>
+          <w:rPr>
+            <w:lang w:val="en-US"/>
+          </w:rPr>
+          <w:t xml:space="preserve">; and Allison et al. (2012) expanded on the initial efforts for hybridization and the perspectives of </w:t>
+        </w:r>
+        <w:proofErr w:type="spellStart"/>
+        <w:r>
+          <w:rPr>
+            <w:lang w:val="en-US"/>
+          </w:rPr>
+          <w:t>hBCI</w:t>
+        </w:r>
+        <w:proofErr w:type="spellEnd"/>
+        <w:r>
+          <w:rPr>
+            <w:lang w:val="en-US"/>
+          </w:rPr>
+          <w:t xml:space="preserve">. </w:t>
         </w:r>
         <w:del w:id="11" w:author="Matheus Gonçalves - Powermig" w:date="2022-07-12T12:27:00Z">
           <w:r>
@@ -196,9 +492,17 @@
           <w:rPr>
             <w:lang w:val="en-US"/>
           </w:rPr>
-          <w:t>for hBCI</w:t>
-        </w:r>
-      </w:ins>
+          <w:t xml:space="preserve">for </w:t>
+        </w:r>
+        <w:proofErr w:type="spellStart"/>
+        <w:r>
+          <w:rPr>
+            <w:lang w:val="en-US"/>
+          </w:rPr>
+          <w:t>hBCI</w:t>
+        </w:r>
+      </w:ins>
+      <w:proofErr w:type="spellEnd"/>
       <w:ins w:id="19" w:author="Matheus Gonçalves - Powermig" w:date="2022-07-12T12:28:00Z">
         <w:r>
           <w:rPr>
@@ -285,7 +589,77 @@
           <w:rPr>
             <w:lang w:val="en-US"/>
           </w:rPr>
-          <w:t xml:space="preserve"> of this paper was to review the literature around hBCI and explore what has been developed thus far regarding hBCI geared towards clinical applications, especially applied to control and communication. All the papers were analysed having the peadiatric population in mind. We categorized the level of difficulty of the task based on how many steps would be required for achieving the goal, how many activities would be happening at once, the number of devices participants had to focus on, and the type of feedback. We also analysed if the performance levels were acceptable, according to the known requirements of patients with SCI (Huggins, 2011).</w:t>
+          <w:t xml:space="preserve"> of this paper was to review the literature around </w:t>
+        </w:r>
+        <w:proofErr w:type="spellStart"/>
+        <w:r>
+          <w:rPr>
+            <w:lang w:val="en-US"/>
+          </w:rPr>
+          <w:t>hBCI</w:t>
+        </w:r>
+        <w:proofErr w:type="spellEnd"/>
+        <w:r>
+          <w:rPr>
+            <w:lang w:val="en-US"/>
+          </w:rPr>
+          <w:t xml:space="preserve"> and explore what has been developed thus far regarding </w:t>
+        </w:r>
+        <w:proofErr w:type="spellStart"/>
+        <w:r>
+          <w:rPr>
+            <w:lang w:val="en-US"/>
+          </w:rPr>
+          <w:t>hBCI</w:t>
+        </w:r>
+        <w:proofErr w:type="spellEnd"/>
+        <w:r>
+          <w:rPr>
+            <w:lang w:val="en-US"/>
+          </w:rPr>
+          <w:t xml:space="preserve"> geared towards clinical applications, especially applied to control and communication. All the papers were </w:t>
+        </w:r>
+        <w:proofErr w:type="spellStart"/>
+        <w:r>
+          <w:rPr>
+            <w:lang w:val="en-US"/>
+          </w:rPr>
+          <w:t>analysed</w:t>
+        </w:r>
+        <w:proofErr w:type="spellEnd"/>
+        <w:r>
+          <w:rPr>
+            <w:lang w:val="en-US"/>
+          </w:rPr>
+          <w:t xml:space="preserve"> having the </w:t>
+        </w:r>
+        <w:proofErr w:type="spellStart"/>
+        <w:r>
+          <w:rPr>
+            <w:lang w:val="en-US"/>
+          </w:rPr>
+          <w:t>peadiatric</w:t>
+        </w:r>
+        <w:proofErr w:type="spellEnd"/>
+        <w:r>
+          <w:rPr>
+            <w:lang w:val="en-US"/>
+          </w:rPr>
+          <w:t xml:space="preserve"> population in mind. We categorized the level of difficulty of the task based on how many steps would be required for achieving the goal, how many activities would be happening at once, the number of devices participants had to focus on, and the type of feedback. We also </w:t>
+        </w:r>
+        <w:proofErr w:type="spellStart"/>
+        <w:r>
+          <w:rPr>
+            <w:lang w:val="en-US"/>
+          </w:rPr>
+          <w:t>analysed</w:t>
+        </w:r>
+        <w:proofErr w:type="spellEnd"/>
+        <w:r>
+          <w:rPr>
+            <w:lang w:val="en-US"/>
+          </w:rPr>
+          <w:t xml:space="preserve"> if the performance levels were acceptable, according to the known requirements of patients with SCI (Huggins, 2011).</w:t>
         </w:r>
       </w:ins>
     </w:p>
@@ -338,8 +712,16 @@
         <w:rPr>
           <w:lang w:val="en-US"/>
         </w:rPr>
-        <w:t>This review was conducted in order to analyze the current state-of-the-art of hBCI</w:t>
-      </w:r>
+        <w:t xml:space="preserve">This review was conducted in order to analyze the current state-of-the-art of </w:t>
+      </w:r>
+      <w:proofErr w:type="spellStart"/>
+      <w:r>
+        <w:rPr>
+          <w:lang w:val="en-US"/>
+        </w:rPr>
+        <w:t>hBCI</w:t>
+      </w:r>
+      <w:proofErr w:type="spellEnd"/>
       <w:del w:id="37" w:author="Matheus Mussi" w:date="2022-07-11T21:02:00Z">
         <w:r>
           <w:rPr>
@@ -467,7 +849,21 @@
         <w:rPr>
           <w:lang w:val="en-US"/>
         </w:rPr>
-        <w:t>From the systems gathered from the literature, the ones clinically applicable (i.e, suitable for people with disabilities) were included, following the exclusion criteria discussed below. We focused on systems with clinical potential as most children would have their first contact with brain-controlled systems in a clinical setting. Preference was given to interfaces designed for the control of other devices.</w:t>
+        <w:t>From the systems gathered from the literature, the ones clinically applicable (</w:t>
+      </w:r>
+      <w:proofErr w:type="spellStart"/>
+      <w:r>
+        <w:rPr>
+          <w:lang w:val="en-US"/>
+        </w:rPr>
+        <w:t>i.e</w:t>
+      </w:r>
+      <w:proofErr w:type="spellEnd"/>
+      <w:r>
+        <w:rPr>
+          <w:lang w:val="en-US"/>
+        </w:rPr>
+        <w:t>, suitable for people with disabilities) were included, following the exclusion criteria discussed below. We focused on systems with clinical potential as most children would have their first contact with brain-controlled systems in a clinical setting. Preference was given to interfaces designed for the control of other devices.</w:t>
       </w:r>
     </w:p>
     <w:p>
@@ -529,7 +925,21 @@
         <w:rPr>
           <w:lang w:val="en-US"/>
         </w:rPr>
-        <w:t xml:space="preserve">The combination of some of the taxonomic features with design aspects of a system, such as the target design and the number of steps to accomplish the task can weigh on the complexity of a hBCI. From the gathered articles, we determined features of the interface design that can allow engineers and therapists to </w:t>
+        <w:t xml:space="preserve">The combination of some of the taxonomic features with design aspects of a system, such as the target design and the number of steps to accomplish the task can weigh on the complexity of a </w:t>
+      </w:r>
+      <w:proofErr w:type="spellStart"/>
+      <w:r>
+        <w:rPr>
+          <w:lang w:val="en-US"/>
+        </w:rPr>
+        <w:t>hBCI</w:t>
+      </w:r>
+      <w:proofErr w:type="spellEnd"/>
+      <w:r>
+        <w:rPr>
+          <w:lang w:val="en-US"/>
+        </w:rPr>
+        <w:t xml:space="preserve">. From the gathered articles, we determined features of the interface design that can allow engineers and therapists to </w:t>
       </w:r>
       <w:del w:id="47" w:author="Matheus Mussi" w:date="2022-07-11T21:05:00Z">
         <w:r>
@@ -777,7 +1187,25 @@
           <w:iCs/>
           <w:lang w:val="en-US"/>
         </w:rPr>
-        <w:t xml:space="preserve">brain computer interface” OR BCI* OR hBCI OR </w:t>
+        <w:t xml:space="preserve">brain computer interface” OR BCI* OR </w:t>
+      </w:r>
+      <w:proofErr w:type="spellStart"/>
+      <w:r>
+        <w:rPr>
+          <w:i/>
+          <w:iCs/>
+          <w:lang w:val="en-US"/>
+        </w:rPr>
+        <w:t>hBCI</w:t>
+      </w:r>
+      <w:proofErr w:type="spellEnd"/>
+      <w:r>
+        <w:rPr>
+          <w:i/>
+          <w:iCs/>
+          <w:lang w:val="en-US"/>
+        </w:rPr>
+        <w:t xml:space="preserve"> OR </w:t>
       </w:r>
       <w:r>
         <w:rPr>
@@ -819,7 +1247,43 @@
           <w:iCs/>
           <w:lang w:val="en-US"/>
         </w:rPr>
-        <w:t xml:space="preserve"> (Activit* OR Task* OR Step* OR Assignment* OR Exercise OR Test* OR Execut*) </w:t>
+        <w:t xml:space="preserve"> (</w:t>
+      </w:r>
+      <w:proofErr w:type="spellStart"/>
+      <w:r>
+        <w:rPr>
+          <w:i/>
+          <w:iCs/>
+          <w:lang w:val="en-US"/>
+        </w:rPr>
+        <w:t>Activit</w:t>
+      </w:r>
+      <w:proofErr w:type="spellEnd"/>
+      <w:r>
+        <w:rPr>
+          <w:i/>
+          <w:iCs/>
+          <w:lang w:val="en-US"/>
+        </w:rPr>
+        <w:t xml:space="preserve">* OR Task* OR Step* OR Assignment* OR Exercise OR Test* OR </w:t>
+      </w:r>
+      <w:proofErr w:type="spellStart"/>
+      <w:r>
+        <w:rPr>
+          <w:i/>
+          <w:iCs/>
+          <w:lang w:val="en-US"/>
+        </w:rPr>
+        <w:t>Execut</w:t>
+      </w:r>
+      <w:proofErr w:type="spellEnd"/>
+      <w:r>
+        <w:rPr>
+          <w:i/>
+          <w:iCs/>
+          <w:lang w:val="en-US"/>
+        </w:rPr>
+        <w:t xml:space="preserve">*) </w:t>
       </w:r>
       <w:r>
         <w:rPr>
@@ -837,14 +1301,32 @@
           <w:iCs/>
           <w:lang w:val="en-US"/>
         </w:rPr>
-        <w:t xml:space="preserve"> (((EEG) OR (electroencephalogra*)) OR (non-invasive)).</w:t>
-      </w:r>
+        <w:t xml:space="preserve"> (((EEG) OR (</w:t>
+      </w:r>
+      <w:proofErr w:type="spellStart"/>
       <w:r>
         <w:rPr>
           <w:i/>
           <w:iCs/>
           <w:lang w:val="en-US"/>
         </w:rPr>
+        <w:t>electroencephalogra</w:t>
+      </w:r>
+      <w:proofErr w:type="spellEnd"/>
+      <w:r>
+        <w:rPr>
+          <w:i/>
+          <w:iCs/>
+          <w:lang w:val="en-US"/>
+        </w:rPr>
+        <w:t>*)) OR (non-invasive)).</w:t>
+      </w:r>
+      <w:r>
+        <w:rPr>
+          <w:i/>
+          <w:iCs/>
+          <w:lang w:val="en-US"/>
+        </w:rPr>
         <w:br/>
       </w:r>
       <w:commentRangeStart w:id="53"/>
@@ -875,7 +1357,35 @@
         <w:rPr>
           <w:lang w:val="en-US"/>
         </w:rPr>
-        <w:t xml:space="preserve">s the definition of a hybrid BCI (hBCI) can be broad, to narrow down our scope, we defined some minimal requirements for a hBCI system to be considered valid for our analysis. </w:t>
+        <w:t>s the definition of a hybrid BCI (</w:t>
+      </w:r>
+      <w:proofErr w:type="spellStart"/>
+      <w:r>
+        <w:rPr>
+          <w:lang w:val="en-US"/>
+        </w:rPr>
+        <w:t>hBCI</w:t>
+      </w:r>
+      <w:proofErr w:type="spellEnd"/>
+      <w:r>
+        <w:rPr>
+          <w:lang w:val="en-US"/>
+        </w:rPr>
+        <w:t xml:space="preserve">) can be broad, to narrow down our scope, we defined some minimal requirements for a </w:t>
+      </w:r>
+      <w:proofErr w:type="spellStart"/>
+      <w:r>
+        <w:rPr>
+          <w:lang w:val="en-US"/>
+        </w:rPr>
+        <w:t>hBCI</w:t>
+      </w:r>
+      <w:proofErr w:type="spellEnd"/>
+      <w:r>
+        <w:rPr>
+          <w:lang w:val="en-US"/>
+        </w:rPr>
+        <w:t xml:space="preserve"> system to be considered valid for our analysis. </w:t>
       </w:r>
       <w:r>
         <w:rPr>
@@ -889,7 +1399,21 @@
         <w:rPr>
           <w:lang w:val="en-US"/>
         </w:rPr>
-        <w:t xml:space="preserve">, we only considered systems that included signal acquisition via EEG. EEG-based BCI are by far the most popular system compared to other non-invasive methods (such as NIRS, fNIRS or MEG) and they have the highest information transfer rates (ITR), which puts them in an advantageous position in terms of performance compared to other methods. </w:t>
+        <w:t xml:space="preserve">, we only considered systems that included signal acquisition via EEG. EEG-based BCI are by far the most popular system compared to other non-invasive methods (such as NIRS, </w:t>
+      </w:r>
+      <w:proofErr w:type="spellStart"/>
+      <w:r>
+        <w:rPr>
+          <w:lang w:val="en-US"/>
+        </w:rPr>
+        <w:t>fNIRS</w:t>
+      </w:r>
+      <w:proofErr w:type="spellEnd"/>
+      <w:r>
+        <w:rPr>
+          <w:lang w:val="en-US"/>
+        </w:rPr>
+        <w:t xml:space="preserve"> or MEG) and they have the highest information transfer rates (ITR), which puts them in an advantageous position in terms of performance compared to other methods. </w:t>
       </w:r>
       <w:r>
         <w:rPr>
@@ -903,7 +1427,35 @@
         <w:rPr>
           <w:lang w:val="en-US"/>
         </w:rPr>
-        <w:t xml:space="preserve">, in heterogeneous systems, the BCI component must have had a primary role in the overall system. Counterexamples of this requirement would be hBCI that used brain signals only for target selection confirmation or hBCI that used brain signals only as a mechanism to switch between non-BCI input modes. </w:t>
+        <w:t xml:space="preserve">, in heterogeneous systems, the BCI component must have had a primary role in the overall system. Counterexamples of this requirement would be </w:t>
+      </w:r>
+      <w:proofErr w:type="spellStart"/>
+      <w:r>
+        <w:rPr>
+          <w:lang w:val="en-US"/>
+        </w:rPr>
+        <w:t>hBCI</w:t>
+      </w:r>
+      <w:proofErr w:type="spellEnd"/>
+      <w:r>
+        <w:rPr>
+          <w:lang w:val="en-US"/>
+        </w:rPr>
+        <w:t xml:space="preserve"> that used brain signals only for target selection confirmation or </w:t>
+      </w:r>
+      <w:proofErr w:type="spellStart"/>
+      <w:r>
+        <w:rPr>
+          <w:lang w:val="en-US"/>
+        </w:rPr>
+        <w:t>hBCI</w:t>
+      </w:r>
+      <w:proofErr w:type="spellEnd"/>
+      <w:r>
+        <w:rPr>
+          <w:lang w:val="en-US"/>
+        </w:rPr>
+        <w:t xml:space="preserve"> that used brain signals only as a mechanism to switch between non-BCI input modes. </w:t>
       </w:r>
       <w:r>
         <w:rPr>
@@ -924,7 +1476,23 @@
           <w:strike/>
           <w:lang w:val="en-US"/>
         </w:rPr>
-        <w:t>This review focuses especially on the performance of different hBCI systems.</w:t>
+        <w:t xml:space="preserve">This review focuses especially on the performance of different </w:t>
+      </w:r>
+      <w:proofErr w:type="spellStart"/>
+      <w:r>
+        <w:rPr>
+          <w:strike/>
+          <w:lang w:val="en-US"/>
+        </w:rPr>
+        <w:t>hBCI</w:t>
+      </w:r>
+      <w:proofErr w:type="spellEnd"/>
+      <w:r>
+        <w:rPr>
+          <w:strike/>
+          <w:lang w:val="en-US"/>
+        </w:rPr>
+        <w:t xml:space="preserve"> systems.</w:t>
       </w:r>
       <w:r>
         <w:rPr>
@@ -1094,7 +1662,21 @@
         <w:rPr>
           <w:lang w:val="en-US"/>
         </w:rPr>
-        <w:t xml:space="preserve">hybrid BCI” or other terms that indicated hybridization such as multi-input, multi-modality or multiple paradigms, signal acquisition methods or devices. It also had to (2) make reference to control terms (selection, interaction, classification, etc.) or devices (speller, robotic arm, wheelchair, etc.). The titles that were </w:t>
+        <w:t xml:space="preserve">hybrid BCI” or other terms that indicated hybridization such as multi-input, multi-modality or multiple paradigms, signal acquisition methods or devices. It also had to (2) </w:t>
+      </w:r>
+      <w:proofErr w:type="gramStart"/>
+      <w:r>
+        <w:rPr>
+          <w:lang w:val="en-US"/>
+        </w:rPr>
+        <w:t>make reference</w:t>
+      </w:r>
+      <w:proofErr w:type="gramEnd"/>
+      <w:r>
+        <w:rPr>
+          <w:lang w:val="en-US"/>
+        </w:rPr>
+        <w:t xml:space="preserve"> to control terms (selection, interaction, classification, etc.) or devices (speller, robotic arm, wheelchair, etc.). The titles that were </w:t>
       </w:r>
       <w:r>
         <w:rPr>
@@ -1108,7 +1690,21 @@
         <w:rPr>
           <w:lang w:val="en-US"/>
         </w:rPr>
-        <w:t xml:space="preserve"> were the ones indicating that the paper focused on (1) non-hBCI systems (e.g., single-input BCI, multi-input devices), (2) estimation applications (e.g., motion trajectory prediction, group decision making), (3) assessment applications (learning performance, affective/emotion state, mental/psychological state, facial </w:t>
+        <w:t xml:space="preserve"> were the ones indicating that the paper focused on (1) non-</w:t>
+      </w:r>
+      <w:proofErr w:type="spellStart"/>
+      <w:r>
+        <w:rPr>
+          <w:lang w:val="en-US"/>
+        </w:rPr>
+        <w:t>hBCI</w:t>
+      </w:r>
+      <w:proofErr w:type="spellEnd"/>
+      <w:r>
+        <w:rPr>
+          <w:lang w:val="en-US"/>
+        </w:rPr>
+        <w:t xml:space="preserve"> systems (e.g., single-input BCI, multi-input devices), (2) estimation applications (e.g., motion trajectory prediction, group decision making), (3) assessment applications (learning performance, affective/emotion state, mental/psychological state, facial </w:t>
       </w:r>
       <w:r>
         <w:rPr>
@@ -1131,26 +1727,44 @@
           <w:bCs/>
           <w:lang w:val="fr-FR"/>
         </w:rPr>
-        <w:t>Abstract exclusion criteria.</w:t>
-      </w:r>
-      <w:r>
-        <w:rPr>
-          <w:lang w:val="en-US"/>
-        </w:rPr>
-        <w:t xml:space="preserve"> At this stage, the title-included articles were filtered based on their abstracts. Papers were excluded if they were oriented towards (1) BCI as a complementary input in a multi-modal system, (2) the study of hybrid classifiers for a single BCI input, (3) optimal channel selection algorithms, (4) development of a method or framework for experimentation, (5) signal identification during other activities or (6) if they had no participants (i.e., only used datasets for validation).</w:t>
-      </w:r>
-    </w:p>
-    <w:p>
-      <w:pPr>
-        <w:pStyle w:val="BodyA"/>
-        <w:rPr>
-          <w:lang w:val="en-US"/>
-        </w:rPr>
-      </w:pPr>
+        <w:t xml:space="preserve">Abstract exclusion </w:t>
+      </w:r>
+      <w:proofErr w:type="spellStart"/>
       <w:r>
         <w:rPr>
           <w:b/>
           <w:bCs/>
+          <w:lang w:val="fr-FR"/>
+        </w:rPr>
+        <w:t>criteria</w:t>
+      </w:r>
+      <w:proofErr w:type="spellEnd"/>
+      <w:r>
+        <w:rPr>
+          <w:b/>
+          <w:bCs/>
+          <w:lang w:val="fr-FR"/>
+        </w:rPr>
+        <w:t>.</w:t>
+      </w:r>
+      <w:r>
+        <w:rPr>
+          <w:lang w:val="en-US"/>
+        </w:rPr>
+        <w:t xml:space="preserve"> At this stage, the title-included articles were filtered based on their abstracts. Papers were excluded if they were oriented towards (1) BCI as a complementary input in a multi-modal system, (2) the study of hybrid classifiers for a single BCI input, (3) optimal channel selection algorithms, (4) development of a method or framework for experimentation, (5) signal identification during other activities or (6) if they had no participants (i.e., only used datasets for validation).</w:t>
+      </w:r>
+    </w:p>
+    <w:p>
+      <w:pPr>
+        <w:pStyle w:val="BodyA"/>
+        <w:rPr>
+          <w:lang w:val="en-US"/>
+        </w:rPr>
+      </w:pPr>
+      <w:r>
+        <w:rPr>
+          <w:b/>
+          <w:bCs/>
           <w:lang w:val="en-US"/>
         </w:rPr>
         <w:t>Full article exclusion criteria.</w:t>
@@ -1159,7 +1773,21 @@
         <w:rPr>
           <w:lang w:val="en-US"/>
         </w:rPr>
-        <w:t xml:space="preserve"> The final filter allowed a more in-depth analysis of each article, avoiding the inclusion of articles with misleading titles or abstracts. At this phase, articles were excluded if they (1) proposed an invalid hBCI (i.e., brain signal was a secondary function, any of the inputs in a two-system input was only used to keep/turn the system on/off, paradigms or inputs did not work in synergy), (2) did not have a valid performance measurement (accuracy or true positives, true negatives, false positives and false negatives, or any indication of the number of correct trials versus the total) of the paradigms</w:t>
+        <w:t xml:space="preserve"> The final filter allowed a more in-depth analysis of each article, avoiding the inclusion of articles with misleading titles or abstracts. At this phase, articles were excluded if they (1) proposed an invalid </w:t>
+      </w:r>
+      <w:proofErr w:type="spellStart"/>
+      <w:r>
+        <w:rPr>
+          <w:lang w:val="en-US"/>
+        </w:rPr>
+        <w:t>hBCI</w:t>
+      </w:r>
+      <w:proofErr w:type="spellEnd"/>
+      <w:r>
+        <w:rPr>
+          <w:lang w:val="en-US"/>
+        </w:rPr>
+        <w:t xml:space="preserve"> (i.e., brain signal was a secondary function, any of the inputs in a two-system input was only used to keep/turn the system on/off, paradigms or inputs did not work in synergy), (2) did not have a valid performance measurement (accuracy or true positives, true negatives, false positives and false negatives, or any indication of the number of correct trials versus the total) of the paradigms</w:t>
       </w:r>
       <w:r>
         <w:rPr>
@@ -1389,12 +2017,14 @@
           <w:t>(</w:t>
         </w:r>
       </w:ins>
+      <w:proofErr w:type="spellStart"/>
       <w:r>
         <w:rPr>
           <w:lang w:val="en-US"/>
         </w:rPr>
         <w:t>fNIRS</w:t>
       </w:r>
+      <w:proofErr w:type="spellEnd"/>
       <w:ins w:id="71" w:author="Matheus Mussi" w:date="2022-07-13T05:29:00Z">
         <w:r>
           <w:rPr>
@@ -1481,7 +2111,35 @@
         <w:rPr>
           <w:lang w:val="en-US"/>
         </w:rPr>
-        <w:t xml:space="preserve"> refers to the role of each system and how they are chronologically bound together. The role can be simultaneous, where both systems work concurrently in either  the same or in different parts of the task. It can also be a sequential-switch, where one system initiates the other system, or a sequential-selector, where one system partially completes the task and the other system confirms or rejects the selection.</w:t>
+        <w:t xml:space="preserve"> refers to the role of each system and how they are chronologically bound together. The role can be simultaneous, where both systems work concurrently in </w:t>
+      </w:r>
+      <w:proofErr w:type="gramStart"/>
+      <w:r>
+        <w:rPr>
+          <w:lang w:val="en-US"/>
+        </w:rPr>
+        <w:t>either  the</w:t>
+      </w:r>
+      <w:proofErr w:type="gramEnd"/>
+      <w:r>
+        <w:rPr>
+          <w:lang w:val="en-US"/>
+        </w:rPr>
+        <w:t xml:space="preserve"> same or in different parts of the task. It can also be a sequential-switch, where one system initiates the other system, or a sequential-selector, where one system partially completes the </w:t>
+      </w:r>
+      <w:proofErr w:type="gramStart"/>
+      <w:r>
+        <w:rPr>
+          <w:lang w:val="en-US"/>
+        </w:rPr>
+        <w:t>task</w:t>
+      </w:r>
+      <w:proofErr w:type="gramEnd"/>
+      <w:r>
+        <w:rPr>
+          <w:lang w:val="en-US"/>
+        </w:rPr>
+        <w:t xml:space="preserve"> and the other system confirms or rejects the selection.</w:t>
       </w:r>
     </w:p>
     <w:p>
@@ -1600,6 +2258,7 @@
           <w:lang w:val="en-US"/>
         </w:rPr>
       </w:pPr>
+      <w:proofErr w:type="gramStart"/>
       <w:r>
         <w:rPr>
           <w:b/>
@@ -1618,6 +2277,7 @@
           <w:t>,</w:t>
         </w:r>
       </w:ins>
+      <w:proofErr w:type="gramEnd"/>
       <w:ins w:id="82" w:author="Matheus Gonçalves - Powermig" w:date="2022-07-12T12:54:00Z">
         <w:r>
           <w:rPr>
@@ -1662,7 +2322,35 @@
         <w:rPr>
           <w:lang w:val="en-US"/>
         </w:rPr>
-        <w:t xml:space="preserve"> defined by the mental paradigm used for the interface, and is directly associated with the mental strategy. For selective attention, the steady-state evoked potential (SSEP), transient event-related potentials (ERP) and motion-onset evoked potential (mVEP) are possible signatures. For operant conditioning, slow cortical potentials (SCP) can be modulated via movement related efforts (sensory-motor rhythms - SMR) or attention levels (µ-rhythm). Other mental tasks involving music and speech imagery were also classified as SCP.</w:t>
+        <w:t xml:space="preserve"> defined by the mental paradigm used for the </w:t>
+      </w:r>
+      <w:proofErr w:type="gramStart"/>
+      <w:r>
+        <w:rPr>
+          <w:lang w:val="en-US"/>
+        </w:rPr>
+        <w:t>interface, and</w:t>
+      </w:r>
+      <w:proofErr w:type="gramEnd"/>
+      <w:r>
+        <w:rPr>
+          <w:lang w:val="en-US"/>
+        </w:rPr>
+        <w:t xml:space="preserve"> is directly associated with the mental strategy. For selective attention, the steady-state evoked potential (SSEP), transient event-related potentials (ERP) and motion-onset evoked potential (</w:t>
+      </w:r>
+      <w:proofErr w:type="spellStart"/>
+      <w:r>
+        <w:rPr>
+          <w:lang w:val="en-US"/>
+        </w:rPr>
+        <w:t>mVEP</w:t>
+      </w:r>
+      <w:proofErr w:type="spellEnd"/>
+      <w:r>
+        <w:rPr>
+          <w:lang w:val="en-US"/>
+        </w:rPr>
+        <w:t>) are possible signatures. For operant conditioning, slow cortical potentials (SCP) can be modulated via movement related efforts (sensory-motor rhythms - SMR) or attention levels (µ-rhythm). Other mental tasks involving music and speech imagery were also classified as SCP.</w:t>
       </w:r>
     </w:p>
     <w:p>
@@ -1707,7 +2395,21 @@
         <w:rPr>
           <w:lang w:val="en-US"/>
         </w:rPr>
-        <w:t xml:space="preserve"> is the pathway through which the subject is stimulated so that the brain can elicit predictable signals. The pathway can be sensorial such as visual, tactile or auditory, or self induced in the case of operant conditioning, defined as the operant pathway. A further classification can be made in terms of diversity of stimulus modalities within the interface. Single modality uses the same sensor pathway for all inputs and paradigms, and multi-modality uses different sensory pathways for the same brain signature (e.g., SSVEP and SSSEP).</w:t>
+        <w:t xml:space="preserve"> is the pathway through which the subject is stimulated so that the brain can elicit predictable signals. The pathway can be sensorial such as visual, tactile or auditory, or </w:t>
+      </w:r>
+      <w:proofErr w:type="spellStart"/>
+      <w:r>
+        <w:rPr>
+          <w:lang w:val="en-US"/>
+        </w:rPr>
+        <w:t>self induced</w:t>
+      </w:r>
+      <w:proofErr w:type="spellEnd"/>
+      <w:r>
+        <w:rPr>
+          <w:lang w:val="en-US"/>
+        </w:rPr>
+        <w:t xml:space="preserve"> in the case of operant conditioning, defined as the operant pathway. A further classification can be made in terms of diversity of stimulus modalities within the interface. Single modality uses the same sensor pathway for all inputs and paradigms, and multi-modality uses different sensory pathways for the same brain signature (e.g., SSVEP and SSSEP).</w:t>
       </w:r>
     </w:p>
     <w:p>
@@ -1751,7 +2453,21 @@
         <w:rPr>
           <w:lang w:val="en-US"/>
         </w:rPr>
-        <w:t>although we did not set a strict exclusion criteria for conference papers.</w:t>
+        <w:t xml:space="preserve">although we did not set a </w:t>
+      </w:r>
+      <w:proofErr w:type="gramStart"/>
+      <w:r>
+        <w:rPr>
+          <w:lang w:val="en-US"/>
+        </w:rPr>
+        <w:t>strict exclusion criteria</w:t>
+      </w:r>
+      <w:proofErr w:type="gramEnd"/>
+      <w:r>
+        <w:rPr>
+          <w:lang w:val="en-US"/>
+        </w:rPr>
+        <w:t xml:space="preserve"> for conference papers.</w:t>
       </w:r>
       <w:commentRangeEnd w:id="88"/>
       <w:r>
@@ -2084,7 +2800,91 @@
         <w:rPr>
           <w:lang w:val="en-US"/>
         </w:rPr>
-        <w:t>18 y.o., (Kaongoen &amp; Jo, 2017), but most papers had at least one participant within the range of 20 to 30 y.o. (except for Nann et al. 2020 experiment with tetraplegic participants). Only two papers included participants above 40 years of age (Brennan et al., 2020 and Nann et al., 2020). Figure YYa correlates the age range of participants in each study with the achieved accuracy</w:t>
+        <w:t xml:space="preserve">18 </w:t>
+      </w:r>
+      <w:proofErr w:type="spellStart"/>
+      <w:r>
+        <w:rPr>
+          <w:lang w:val="en-US"/>
+        </w:rPr>
+        <w:t>y.o</w:t>
+      </w:r>
+      <w:proofErr w:type="spellEnd"/>
+      <w:r>
+        <w:rPr>
+          <w:lang w:val="en-US"/>
+        </w:rPr>
+        <w:t>., (</w:t>
+      </w:r>
+      <w:proofErr w:type="spellStart"/>
+      <w:r>
+        <w:rPr>
+          <w:lang w:val="en-US"/>
+        </w:rPr>
+        <w:t>Kaongoen</w:t>
+      </w:r>
+      <w:proofErr w:type="spellEnd"/>
+      <w:r>
+        <w:rPr>
+          <w:lang w:val="en-US"/>
+        </w:rPr>
+        <w:t xml:space="preserve"> &amp; Jo, 2017), but most papers had at least one participant within the range of 20 to 30 </w:t>
+      </w:r>
+      <w:proofErr w:type="spellStart"/>
+      <w:r>
+        <w:rPr>
+          <w:lang w:val="en-US"/>
+        </w:rPr>
+        <w:t>y.o</w:t>
+      </w:r>
+      <w:proofErr w:type="spellEnd"/>
+      <w:r>
+        <w:rPr>
+          <w:lang w:val="en-US"/>
+        </w:rPr>
+        <w:t xml:space="preserve">. (except for </w:t>
+      </w:r>
+      <w:proofErr w:type="spellStart"/>
+      <w:r>
+        <w:rPr>
+          <w:lang w:val="en-US"/>
+        </w:rPr>
+        <w:t>Nann</w:t>
+      </w:r>
+      <w:proofErr w:type="spellEnd"/>
+      <w:r>
+        <w:rPr>
+          <w:lang w:val="en-US"/>
+        </w:rPr>
+        <w:t xml:space="preserve"> et al. 2020 experiment with tetraplegic participants). Only two papers included participants above 40 years of age (Brennan et al., 2020 and </w:t>
+      </w:r>
+      <w:proofErr w:type="spellStart"/>
+      <w:r>
+        <w:rPr>
+          <w:lang w:val="en-US"/>
+        </w:rPr>
+        <w:t>Nann</w:t>
+      </w:r>
+      <w:proofErr w:type="spellEnd"/>
+      <w:r>
+        <w:rPr>
+          <w:lang w:val="en-US"/>
+        </w:rPr>
+        <w:t xml:space="preserve"> et al., 2020). Figure </w:t>
+      </w:r>
+      <w:proofErr w:type="spellStart"/>
+      <w:r>
+        <w:rPr>
+          <w:lang w:val="en-US"/>
+        </w:rPr>
+        <w:t>YYa</w:t>
+      </w:r>
+      <w:proofErr w:type="spellEnd"/>
+      <w:r>
+        <w:rPr>
+          <w:lang w:val="en-US"/>
+        </w:rPr>
+        <w:t xml:space="preserve"> correlates the age range of participants in each study with the achieved accuracy</w:t>
       </w:r>
       <w:del w:id="97" w:author="Matheus Mussi" w:date="2022-07-11T21:16:00Z">
         <w:r>
@@ -2146,7 +2946,35 @@
         <w:rPr>
           <w:lang w:val="en-US"/>
         </w:rPr>
-        <w:t xml:space="preserve">Only three studies included participants with disabilities. Soekadar et al. (2015) tested the system with one participant with flaccid hand paralysis, a 34 year-old male. The study reported that he was able to control a robotic hand via </w:t>
+        <w:t xml:space="preserve">Only three studies included participants with disabilities. </w:t>
+      </w:r>
+      <w:proofErr w:type="spellStart"/>
+      <w:r>
+        <w:rPr>
+          <w:lang w:val="en-US"/>
+        </w:rPr>
+        <w:t>Soekadar</w:t>
+      </w:r>
+      <w:proofErr w:type="spellEnd"/>
+      <w:r>
+        <w:rPr>
+          <w:lang w:val="en-US"/>
+        </w:rPr>
+        <w:t xml:space="preserve"> et al. (2015) tested the system with one participant with flaccid hand paralysis, a </w:t>
+      </w:r>
+      <w:proofErr w:type="gramStart"/>
+      <w:r>
+        <w:rPr>
+          <w:lang w:val="en-US"/>
+        </w:rPr>
+        <w:t>34 year-old</w:t>
+      </w:r>
+      <w:proofErr w:type="gramEnd"/>
+      <w:r>
+        <w:rPr>
+          <w:lang w:val="en-US"/>
+        </w:rPr>
+        <w:t xml:space="preserve"> male. The study reported that he was able to control a robotic hand via </w:t>
       </w:r>
       <w:del w:id="99" w:author="Matheus Gonçalves - Powermig" w:date="2022-07-12T12:33:00Z">
         <w:r>
@@ -2190,7 +3018,21 @@
         <w:rPr>
           <w:lang w:val="en-US"/>
         </w:rPr>
-        <w:t xml:space="preserve"> participants (76.03% compared to 80.65%). Brennan et al. (2020) included 14 participants with brain injury (although only nine completed the hBCI trials) with an average age range of 41.6</w:t>
+        <w:t xml:space="preserve"> participants (76.03% compared to 80.65%). Brennan et al. (2020) included 14 participants with brain injury (although only nine completed the </w:t>
+      </w:r>
+      <w:proofErr w:type="spellStart"/>
+      <w:r>
+        <w:rPr>
+          <w:lang w:val="en-US"/>
+        </w:rPr>
+        <w:t>hBCI</w:t>
+      </w:r>
+      <w:proofErr w:type="spellEnd"/>
+      <w:r>
+        <w:rPr>
+          <w:lang w:val="en-US"/>
+        </w:rPr>
+        <w:t xml:space="preserve"> trials) with an average age range of 41.6</w:t>
       </w:r>
       <w:r>
         <w:rPr>
@@ -2204,7 +3046,35 @@
         <w:rPr>
           <w:lang w:val="en-US"/>
         </w:rPr>
-        <w:t xml:space="preserve">13.9 years. Participants underwent trials with both an SSVEP BCI and an SSVEP-Eye Tracker hBCI for comparison. The hBCI trials had higher accuracy than the BCI, with 99.14% compared to 80.26%. Participants with brain injury only did one session of experiments, while </w:t>
+        <w:t xml:space="preserve">13.9 years. Participants underwent trials with both an SSVEP BCI and an SSVEP-Eye Tracker </w:t>
+      </w:r>
+      <w:proofErr w:type="spellStart"/>
+      <w:r>
+        <w:rPr>
+          <w:lang w:val="en-US"/>
+        </w:rPr>
+        <w:t>hBCI</w:t>
+      </w:r>
+      <w:proofErr w:type="spellEnd"/>
+      <w:r>
+        <w:rPr>
+          <w:lang w:val="en-US"/>
+        </w:rPr>
+        <w:t xml:space="preserve"> for comparison. The </w:t>
+      </w:r>
+      <w:proofErr w:type="spellStart"/>
+      <w:r>
+        <w:rPr>
+          <w:lang w:val="en-US"/>
+        </w:rPr>
+        <w:t>hBCI</w:t>
+      </w:r>
+      <w:proofErr w:type="spellEnd"/>
+      <w:r>
+        <w:rPr>
+          <w:lang w:val="en-US"/>
+        </w:rPr>
+        <w:t xml:space="preserve"> trials had higher accuracy than the BCI, with 99.14% compared to 80.26%. Participants with brain injury only did one session of experiments, while </w:t>
       </w:r>
       <w:del w:id="103" w:author="Matheus Mussi" w:date="2022-07-11T21:24:00Z">
         <w:r>
@@ -2226,7 +3096,21 @@
         <w:rPr>
           <w:lang w:val="en-US"/>
         </w:rPr>
-        <w:t xml:space="preserve"> participants did two. Nann et al. (2020) had four participants with tetraplegia, average ages of 51.8</w:t>
+        <w:t xml:space="preserve"> participants did two. </w:t>
+      </w:r>
+      <w:proofErr w:type="spellStart"/>
+      <w:r>
+        <w:rPr>
+          <w:lang w:val="en-US"/>
+        </w:rPr>
+        <w:t>Nann</w:t>
+      </w:r>
+      <w:proofErr w:type="spellEnd"/>
+      <w:r>
+        <w:rPr>
+          <w:lang w:val="en-US"/>
+        </w:rPr>
+        <w:t xml:space="preserve"> et al. (2020) had four participants with tetraplegia, average ages of 51.8</w:t>
       </w:r>
       <w:r>
         <w:rPr>
@@ -2240,7 +3124,21 @@
         <w:rPr>
           <w:lang w:val="en-US"/>
         </w:rPr>
-        <w:t xml:space="preserve">15.2. The study tested an EEG-BCI and an hBCI combining EEG with </w:t>
+        <w:t xml:space="preserve">15.2. The study tested an EEG-BCI and an </w:t>
+      </w:r>
+      <w:proofErr w:type="spellStart"/>
+      <w:r>
+        <w:rPr>
+          <w:lang w:val="en-US"/>
+        </w:rPr>
+        <w:t>hBCI</w:t>
+      </w:r>
+      <w:proofErr w:type="spellEnd"/>
+      <w:r>
+        <w:rPr>
+          <w:lang w:val="en-US"/>
+        </w:rPr>
+        <w:t xml:space="preserve"> combining EEG with </w:t>
       </w:r>
       <w:del w:id="105" w:author="Matheus Gonçalves - Powermig" w:date="2022-07-12T12:34:00Z">
         <w:r>
@@ -2459,8 +3357,18 @@
         <w:rPr>
           <w:lang w:val="en-US"/>
         </w:rPr>
-        <w:t xml:space="preserve"> of systems used the g.USBamp</w:t>
-      </w:r>
+        <w:t xml:space="preserve"> of systems used the </w:t>
+      </w:r>
+      <w:proofErr w:type="spellStart"/>
+      <w:proofErr w:type="gramStart"/>
+      <w:r>
+        <w:rPr>
+          <w:lang w:val="en-US"/>
+        </w:rPr>
+        <w:t>g.USBamp</w:t>
+      </w:r>
+      <w:proofErr w:type="spellEnd"/>
+      <w:proofErr w:type="gramEnd"/>
       <w:ins w:id="113" w:author="Matheus Mussi" w:date="2022-07-11T21:25:00Z">
         <w:r>
           <w:rPr>
@@ -2509,8 +3417,16 @@
         <w:rPr>
           <w:lang w:val="en-US"/>
         </w:rPr>
-        <w:t>was the Cognionics</w:t>
-      </w:r>
+        <w:t xml:space="preserve">was the </w:t>
+      </w:r>
+      <w:proofErr w:type="spellStart"/>
+      <w:r>
+        <w:rPr>
+          <w:lang w:val="en-US"/>
+        </w:rPr>
+        <w:t>Cognionics</w:t>
+      </w:r>
+      <w:proofErr w:type="spellEnd"/>
       <w:del w:id="117" w:author="Matheus Mussi" w:date="2022-07-11T21:27:00Z">
         <w:r>
           <w:rPr>
@@ -2552,21 +3468,85 @@
           <w:rPr>
             <w:lang w:val="en-US"/>
           </w:rPr>
-          <w:t xml:space="preserve"> combining the microEEG with the fNIRS NIRScout</w:t>
-        </w:r>
-      </w:ins>
-      <w:r>
-        <w:rPr>
-          <w:lang w:val="en-US"/>
-        </w:rPr>
-        <w:t>, Khalaf et al.(2020)</w:t>
+          <w:t xml:space="preserve"> combining the </w:t>
+        </w:r>
+        <w:proofErr w:type="spellStart"/>
+        <w:r>
+          <w:rPr>
+            <w:lang w:val="en-US"/>
+          </w:rPr>
+          <w:t>microEEG</w:t>
+        </w:r>
+        <w:proofErr w:type="spellEnd"/>
+        <w:r>
+          <w:rPr>
+            <w:lang w:val="en-US"/>
+          </w:rPr>
+          <w:t xml:space="preserve"> with the </w:t>
+        </w:r>
+        <w:proofErr w:type="spellStart"/>
+        <w:r>
+          <w:rPr>
+            <w:lang w:val="en-US"/>
+          </w:rPr>
+          <w:t>fNIRS</w:t>
+        </w:r>
+        <w:proofErr w:type="spellEnd"/>
+        <w:r>
+          <w:rPr>
+            <w:lang w:val="en-US"/>
+          </w:rPr>
+          <w:t xml:space="preserve"> </w:t>
+        </w:r>
+        <w:proofErr w:type="spellStart"/>
+        <w:r>
+          <w:rPr>
+            <w:lang w:val="en-US"/>
+          </w:rPr>
+          <w:t>NIRScout</w:t>
+        </w:r>
+      </w:ins>
+      <w:proofErr w:type="spellEnd"/>
+      <w:r>
+        <w:rPr>
+          <w:lang w:val="en-US"/>
+        </w:rPr>
+        <w:t xml:space="preserve">, Khalaf </w:t>
+      </w:r>
+      <w:proofErr w:type="gramStart"/>
+      <w:r>
+        <w:rPr>
+          <w:lang w:val="en-US"/>
+        </w:rPr>
+        <w:t>et al.(</w:t>
+      </w:r>
+      <w:proofErr w:type="gramEnd"/>
+      <w:r>
+        <w:rPr>
+          <w:lang w:val="en-US"/>
+        </w:rPr>
+        <w:t>2020)</w:t>
       </w:r>
       <w:ins w:id="121" w:author="Matheus Mussi" w:date="2022-07-13T05:48:00Z">
         <w:r>
           <w:rPr>
             <w:lang w:val="en-US"/>
           </w:rPr>
-          <w:t xml:space="preserve"> combining the g.USBamp with the SONARA TCD</w:t>
+          <w:t xml:space="preserve"> combining the </w:t>
+        </w:r>
+        <w:proofErr w:type="spellStart"/>
+        <w:r>
+          <w:rPr>
+            <w:lang w:val="en-US"/>
+          </w:rPr>
+          <w:t>g.USBamp</w:t>
+        </w:r>
+        <w:proofErr w:type="spellEnd"/>
+        <w:r>
+          <w:rPr>
+            <w:lang w:val="en-US"/>
+          </w:rPr>
+          <w:t xml:space="preserve"> with the SONARA TCD</w:t>
         </w:r>
       </w:ins>
       <w:r>
@@ -2580,9 +3560,31 @@
           <w:rPr>
             <w:lang w:val="en-US"/>
           </w:rPr>
-          <w:t xml:space="preserve"> combining the Net300 with the Imagent fNIRS</w:t>
-        </w:r>
-      </w:ins>
+          <w:t xml:space="preserve"> combining the Net300 with the </w:t>
+        </w:r>
+        <w:proofErr w:type="spellStart"/>
+        <w:r>
+          <w:rPr>
+            <w:lang w:val="en-US"/>
+          </w:rPr>
+          <w:t>Imagent</w:t>
+        </w:r>
+        <w:proofErr w:type="spellEnd"/>
+        <w:r>
+          <w:rPr>
+            <w:lang w:val="en-US"/>
+          </w:rPr>
+          <w:t xml:space="preserve"> </w:t>
+        </w:r>
+        <w:proofErr w:type="spellStart"/>
+        <w:r>
+          <w:rPr>
+            <w:lang w:val="en-US"/>
+          </w:rPr>
+          <w:t>fNIRS</w:t>
+        </w:r>
+      </w:ins>
+      <w:proofErr w:type="spellEnd"/>
       <w:r>
         <w:rPr>
           <w:lang w:val="en-US"/>
@@ -2594,21 +3596,63 @@
           <w:rPr>
             <w:lang w:val="en-US"/>
           </w:rPr>
-          <w:t xml:space="preserve"> combining Biosemi with LIGHTNIRS</w:t>
-        </w:r>
-      </w:ins>
-      <w:r>
-        <w:rPr>
-          <w:lang w:val="en-US"/>
-        </w:rPr>
-        <w:t xml:space="preserve"> and Glowinsky et al. (2018)</w:t>
+          <w:t xml:space="preserve"> combining </w:t>
+        </w:r>
+        <w:proofErr w:type="spellStart"/>
+        <w:r>
+          <w:rPr>
+            <w:lang w:val="en-US"/>
+          </w:rPr>
+          <w:t>Biosemi</w:t>
+        </w:r>
+        <w:proofErr w:type="spellEnd"/>
+        <w:r>
+          <w:rPr>
+            <w:lang w:val="en-US"/>
+          </w:rPr>
+          <w:t xml:space="preserve"> with LIGHTNIRS</w:t>
+        </w:r>
+      </w:ins>
+      <w:r>
+        <w:rPr>
+          <w:lang w:val="en-US"/>
+        </w:rPr>
+        <w:t xml:space="preserve"> and </w:t>
+      </w:r>
+      <w:proofErr w:type="spellStart"/>
+      <w:r>
+        <w:rPr>
+          <w:lang w:val="en-US"/>
+        </w:rPr>
+        <w:t>Glowinsky</w:t>
+      </w:r>
+      <w:proofErr w:type="spellEnd"/>
+      <w:r>
+        <w:rPr>
+          <w:lang w:val="en-US"/>
+        </w:rPr>
+        <w:t xml:space="preserve"> et al. (2018)</w:t>
       </w:r>
       <w:ins w:id="124" w:author="Matheus Mussi" w:date="2022-07-13T05:48:00Z">
         <w:r>
           <w:rPr>
             <w:lang w:val="en-US"/>
           </w:rPr>
-          <w:t xml:space="preserve"> combining BrainAmp with ETG-4000 NIRS</w:t>
+          <w:t xml:space="preserve"> combining </w:t>
+        </w:r>
+        <w:proofErr w:type="spellStart"/>
+        <w:r>
+          <w:rPr>
+            <w:lang w:val="en-US"/>
+          </w:rPr>
+          <w:t>BrainAmp</w:t>
+        </w:r>
+        <w:proofErr w:type="spellEnd"/>
+        <w:r>
+          <w:rPr>
+            <w:lang w:val="en-US"/>
+          </w:rPr>
+          <w:t xml:space="preserve"> with ETG-4000 NIRS</w:t>
         </w:r>
       </w:ins>
       <w:r>
@@ -2722,7 +3766,21 @@
         <w:rPr>
           <w:lang w:val="en-US"/>
         </w:rPr>
-        <w:t xml:space="preserve"> (An et al., 2014 &amp; Ahn et al., 2014).</w:t>
+        <w:t xml:space="preserve"> (An et al., 2014 &amp; </w:t>
+      </w:r>
+      <w:proofErr w:type="spellStart"/>
+      <w:r>
+        <w:rPr>
+          <w:lang w:val="en-US"/>
+        </w:rPr>
+        <w:t>Ahn</w:t>
+      </w:r>
+      <w:proofErr w:type="spellEnd"/>
+      <w:r>
+        <w:rPr>
+          <w:lang w:val="en-US"/>
+        </w:rPr>
+        <w:t xml:space="preserve"> et al., 2014).</w:t>
       </w:r>
       <w:ins w:id="129" w:author="Matheus Gonçalves - Powermig" w:date="2022-07-14T12:09:00Z">
         <w:r>
@@ -2834,7 +3892,35 @@
         <w:rPr>
           <w:lang w:val="en-US"/>
         </w:rPr>
-        <w:t xml:space="preserve">Considering the diversity of input, 36 (76.6%) systems were homogeneous and 11 (23.4%) heterogeneous, as show in figure X. Thirty of the homogeneous systems used EEG only and the reminder used a multi-brain input approach: two combining EEG and fNIRS, two combining EEG and NIRS, and two combining EEG and fTCD. All the multi-brain input systems only presented offline results. </w:t>
+        <w:t xml:space="preserve">Considering the diversity of input, 36 (76.6%) systems were homogeneous and 11 (23.4%) heterogeneous, as show in figure X. Thirty of the homogeneous systems used EEG only and the reminder used a multi-brain input approach: two combining EEG and </w:t>
+      </w:r>
+      <w:proofErr w:type="spellStart"/>
+      <w:r>
+        <w:rPr>
+          <w:lang w:val="en-US"/>
+        </w:rPr>
+        <w:t>fNIRS</w:t>
+      </w:r>
+      <w:proofErr w:type="spellEnd"/>
+      <w:r>
+        <w:rPr>
+          <w:lang w:val="en-US"/>
+        </w:rPr>
+        <w:t xml:space="preserve">, two combining EEG and NIRS, and two combining EEG and </w:t>
+      </w:r>
+      <w:proofErr w:type="spellStart"/>
+      <w:r>
+        <w:rPr>
+          <w:lang w:val="en-US"/>
+        </w:rPr>
+        <w:t>fTCD</w:t>
+      </w:r>
+      <w:proofErr w:type="spellEnd"/>
+      <w:r>
+        <w:rPr>
+          <w:lang w:val="en-US"/>
+        </w:rPr>
+        <w:t xml:space="preserve">. All the multi-brain input systems only presented offline results. </w:t>
       </w:r>
       <w:r>
         <w:rPr>
@@ -2846,7 +3932,21 @@
         <w:rPr>
           <w:lang w:val="en-US"/>
         </w:rPr>
-        <w:t>were heterogeneous, with eight multi-physiological and three making use of external input. The multi-physiological were mostly EEG and EOG, but Lin et al. (2016) combined EEG and EMG and Zhang et al. (2019) combined EEG, EOG and EMG. As for the ones with external input, Mannan et al. (2020) and Brennan et al. (2020) used an eye tracker and Saravanakumar &amp; Reddy (2019) used EOG combined with</w:t>
+        <w:t xml:space="preserve">were heterogeneous, with eight multi-physiological and three making use of external input. The multi-physiological were mostly EEG and EOG, but Lin et al. (2016) combined EEG and EMG and Zhang et al. (2019) combined EEG, EOG and EMG. As for the ones with external input, Mannan et al. (2020) and Brennan et al. (2020) used an eye tracker and </w:t>
+      </w:r>
+      <w:proofErr w:type="spellStart"/>
+      <w:r>
+        <w:rPr>
+          <w:lang w:val="en-US"/>
+        </w:rPr>
+        <w:t>Saravanakumar</w:t>
+      </w:r>
+      <w:proofErr w:type="spellEnd"/>
+      <w:r>
+        <w:rPr>
+          <w:lang w:val="en-US"/>
+        </w:rPr>
+        <w:t xml:space="preserve"> &amp; Reddy (2019) used EOG combined with</w:t>
       </w:r>
       <w:r>
         <w:rPr>
@@ -3068,7 +4168,21 @@
           <w:rPr>
             <w:lang w:val="en-US"/>
           </w:rPr>
-          <w:t xml:space="preserve"> The matching color sections between the inner and outter ring indicate a single stimulus modality.</w:t>
+          <w:t xml:space="preserve"> The matching color sections between the inner and </w:t>
+        </w:r>
+        <w:proofErr w:type="spellStart"/>
+        <w:r>
+          <w:rPr>
+            <w:lang w:val="en-US"/>
+          </w:rPr>
+          <w:t>outter</w:t>
+        </w:r>
+        <w:proofErr w:type="spellEnd"/>
+        <w:r>
+          <w:rPr>
+            <w:lang w:val="en-US"/>
+          </w:rPr>
+          <w:t xml:space="preserve"> ring indicate a single stimulus modality.</w:t>
         </w:r>
       </w:ins>
       <w:r>
@@ -3278,7 +4392,35 @@
         <w:rPr>
           <w:lang w:val="en-US"/>
         </w:rPr>
-        <w:t xml:space="preserve">Most experiments relied on cues, using the synchronous mode of operation. Ten had asynchronous modalities, where the participant could self-pace his selections. Zhang et al. (2019) was the only experiment to utlize both synchronous and asynchronous. Due to its multi-intput nature, Zhang and colleagues allowed the EOG and EMG to operate asynchronously, and when </w:t>
+        <w:t xml:space="preserve">Most experiments relied on cues, using the synchronous mode of operation. Ten had asynchronous modalities, where the participant could self-pace his selections. Zhang et al. (2019) was the only experiment to </w:t>
+      </w:r>
+      <w:proofErr w:type="spellStart"/>
+      <w:r>
+        <w:rPr>
+          <w:lang w:val="en-US"/>
+        </w:rPr>
+        <w:t>utlize</w:t>
+      </w:r>
+      <w:proofErr w:type="spellEnd"/>
+      <w:r>
+        <w:rPr>
+          <w:lang w:val="en-US"/>
+        </w:rPr>
+        <w:t xml:space="preserve"> both synchronous and asynchronous. Due to its multi-</w:t>
+      </w:r>
+      <w:proofErr w:type="spellStart"/>
+      <w:r>
+        <w:rPr>
+          <w:lang w:val="en-US"/>
+        </w:rPr>
+        <w:t>intput</w:t>
+      </w:r>
+      <w:proofErr w:type="spellEnd"/>
+      <w:r>
+        <w:rPr>
+          <w:lang w:val="en-US"/>
+        </w:rPr>
+        <w:t xml:space="preserve"> nature, Zhang and colleagues allowed the EOG and EMG to operate asynchronously, and when </w:t>
       </w:r>
       <w:ins w:id="146" w:author="Matheus Mussi" w:date="2022-07-13T21:46:00Z">
         <w:r>
@@ -3400,7 +4542,15 @@
         </w:r>
       </w:del>
       <w:r>
-        <w:t xml:space="preserve">For the selected hBCI, </w:t>
+        <w:t xml:space="preserve">For the selected </w:t>
+      </w:r>
+      <w:proofErr w:type="spellStart"/>
+      <w:r>
+        <w:t>hBCI</w:t>
+      </w:r>
+      <w:proofErr w:type="spellEnd"/>
+      <w:r>
+        <w:t xml:space="preserve">, </w:t>
       </w:r>
       <w:del w:id="157" w:author="Matheus Mussi" w:date="2022-07-13T21:53:00Z">
         <w:r>
@@ -3422,7 +4572,15 @@
       </w:del>
       <w:ins w:id="160" w:author="Matheus Mussi" w:date="2022-07-13T21:54:00Z">
         <w:r>
-          <w:t>were oriented to control but did not controling a specific</w:t>
+          <w:t xml:space="preserve">were oriented to control but did not </w:t>
+        </w:r>
+        <w:proofErr w:type="spellStart"/>
+        <w:r>
+          <w:t>controling</w:t>
+        </w:r>
+        <w:proofErr w:type="spellEnd"/>
+        <w:r>
+          <w:t xml:space="preserve"> a specific</w:t>
         </w:r>
       </w:ins>
       <w:r>
@@ -3460,7 +4618,15 @@
         </w:r>
       </w:del>
       <w:r>
-        <w:t xml:space="preserve">. Six articles controlled devices that were </w:t>
+        <w:t xml:space="preserve">. Six </w:t>
+      </w:r>
+      <w:proofErr w:type="gramStart"/>
+      <w:r>
+        <w:t>articles controlled</w:t>
+      </w:r>
+      <w:proofErr w:type="gramEnd"/>
+      <w:r>
+        <w:t xml:space="preserve"> devices that were </w:t>
       </w:r>
       <w:del w:id="166" w:author="Matheus Mussi" w:date="2022-07-13T21:57:00Z">
         <w:r>
@@ -3665,14 +4831,36 @@
         <w:rPr>
           <w:lang w:val="en-US"/>
         </w:rPr>
-        <w:t xml:space="preserve">From the analysed articles, we found some features that might play an important role on the complexity of a </w:t>
-      </w:r>
+        <w:t xml:space="preserve">From the </w:t>
+      </w:r>
+      <w:proofErr w:type="spellStart"/>
+      <w:r>
+        <w:rPr>
+          <w:lang w:val="en-US"/>
+        </w:rPr>
+        <w:t>analysed</w:t>
+      </w:r>
+      <w:proofErr w:type="spellEnd"/>
+      <w:r>
+        <w:rPr>
+          <w:lang w:val="en-US"/>
+        </w:rPr>
+        <w:t xml:space="preserve"> articles, we found some features that might play an important role on the complexity of a </w:t>
+      </w:r>
+      <w:proofErr w:type="spellStart"/>
       <w:ins w:id="177" w:author="Matheus Mussi" w:date="2022-07-11T21:31:00Z">
         <w:r>
           <w:rPr>
             <w:lang w:val="en-US"/>
           </w:rPr>
-          <w:t xml:space="preserve">hBCI </w:t>
+          <w:t>hBCI</w:t>
+        </w:r>
+        <w:proofErr w:type="spellEnd"/>
+        <w:r>
+          <w:rPr>
+            <w:lang w:val="en-US"/>
+          </w:rPr>
+          <w:t xml:space="preserve"> </w:t>
         </w:r>
       </w:ins>
       <w:r>
@@ -3696,11 +4884,19 @@
             <w:delText xml:space="preserve">a </w:delText>
           </w:r>
         </w:del>
-        <w:r>
-          <w:rPr>
-            <w:lang w:val="en-US"/>
-          </w:rPr>
-          <w:t>hBCI as they can directly impact the workload, appeal and the levels of engagement of children when using the system</w:t>
+        <w:proofErr w:type="spellStart"/>
+        <w:r>
+          <w:rPr>
+            <w:lang w:val="en-US"/>
+          </w:rPr>
+          <w:t>hBCI</w:t>
+        </w:r>
+        <w:proofErr w:type="spellEnd"/>
+        <w:r>
+          <w:rPr>
+            <w:lang w:val="en-US"/>
+          </w:rPr>
+          <w:t xml:space="preserve"> as they can directly impact the workload, appeal and the levels of engagement of children when using the system</w:t>
         </w:r>
       </w:ins>
       <w:r>
@@ -3722,14 +4918,24 @@
           <w:ins w:id="180" w:author="Robotics Laboratory" w:date="2022-07-14T02:54:00Z"/>
         </w:rPr>
       </w:pPr>
+      <w:proofErr w:type="spellStart"/>
       <w:ins w:id="181" w:author="Robotics Laboratory" w:date="2022-07-14T02:54:00Z">
         <w:r>
           <w:t>Taxonomic</w:t>
         </w:r>
       </w:ins>
+      <w:proofErr w:type="spellEnd"/>
       <w:ins w:id="182" w:author="Robotics Laboratory" w:date="2022-07-14T02:57:00Z">
         <w:r>
-          <w:t xml:space="preserve"> traits:</w:t>
+          <w:t xml:space="preserve"> </w:t>
+        </w:r>
+        <w:proofErr w:type="spellStart"/>
+        <w:r>
+          <w:t>traits</w:t>
+        </w:r>
+        <w:proofErr w:type="spellEnd"/>
+        <w:r>
+          <w:t>:</w:t>
         </w:r>
       </w:ins>
     </w:p>
@@ -3965,8 +5171,21 @@
           </w:pPr>
         </w:pPrChange>
       </w:pPr>
-      <w:r>
-        <w:t>Number of targets</w:t>
+      <w:proofErr w:type="spellStart"/>
+      <w:r>
+        <w:t>Number</w:t>
+      </w:r>
+      <w:proofErr w:type="spellEnd"/>
+      <w:r>
+        <w:t xml:space="preserve"> </w:t>
+      </w:r>
+      <w:proofErr w:type="spellStart"/>
+      <w:r>
+        <w:t>of</w:t>
+      </w:r>
+      <w:proofErr w:type="spellEnd"/>
+      <w:r>
+        <w:t xml:space="preserve"> targets</w:t>
       </w:r>
     </w:p>
     <w:p>
@@ -3988,9 +5207,43 @@
           </w:pPr>
         </w:pPrChange>
       </w:pPr>
-      <w:r>
-        <w:t>Number of actions before selection</w:t>
-      </w:r>
+      <w:proofErr w:type="spellStart"/>
+      <w:r>
+        <w:t>Number</w:t>
+      </w:r>
+      <w:proofErr w:type="spellEnd"/>
+      <w:r>
+        <w:t xml:space="preserve"> </w:t>
+      </w:r>
+      <w:proofErr w:type="spellStart"/>
+      <w:r>
+        <w:t>of</w:t>
+      </w:r>
+      <w:proofErr w:type="spellEnd"/>
+      <w:r>
+        <w:t xml:space="preserve"> </w:t>
+      </w:r>
+      <w:proofErr w:type="spellStart"/>
+      <w:r>
+        <w:t>actions</w:t>
+      </w:r>
+      <w:proofErr w:type="spellEnd"/>
+      <w:r>
+        <w:t xml:space="preserve"> </w:t>
+      </w:r>
+      <w:proofErr w:type="spellStart"/>
+      <w:r>
+        <w:t>before</w:t>
+      </w:r>
+      <w:proofErr w:type="spellEnd"/>
+      <w:r>
+        <w:t xml:space="preserve"> </w:t>
+      </w:r>
+      <w:proofErr w:type="spellStart"/>
+      <w:r>
+        <w:t>selection</w:t>
+      </w:r>
+      <w:proofErr w:type="spellEnd"/>
     </w:p>
     <w:p>
       <w:pPr>
@@ -4126,7 +5379,21 @@
         <w:rPr>
           <w:lang w:val="en-US"/>
         </w:rPr>
-        <w:t xml:space="preserve">no studies with children using hBCI, the descriptions and ordering of elements below were elaborated based on </w:t>
+        <w:t xml:space="preserve">no studies with children using </w:t>
+      </w:r>
+      <w:proofErr w:type="spellStart"/>
+      <w:r>
+        <w:rPr>
+          <w:lang w:val="en-US"/>
+        </w:rPr>
+        <w:t>hBCI</w:t>
+      </w:r>
+      <w:proofErr w:type="spellEnd"/>
+      <w:r>
+        <w:rPr>
+          <w:lang w:val="en-US"/>
+        </w:rPr>
+        <w:t xml:space="preserve">, the descriptions and ordering of elements below were elaborated based on </w:t>
       </w:r>
       <w:del w:id="211" w:author="Matheus Gonçalves - Powermig" w:date="2022-07-12T12:48:00Z">
         <w:r>
@@ -4219,7 +5486,35 @@
           <w:rPr>
             <w:lang w:val="en-US"/>
           </w:rPr>
-          <w:t xml:space="preserve">, preferences and needs” (Mikołajewska and Mikołajewska, 2014). </w:t>
+          <w:t>, preferences and needs” (</w:t>
+        </w:r>
+        <w:proofErr w:type="spellStart"/>
+        <w:r>
+          <w:rPr>
+            <w:lang w:val="en-US"/>
+          </w:rPr>
+          <w:t>Mikołajewska</w:t>
+        </w:r>
+        <w:proofErr w:type="spellEnd"/>
+        <w:r>
+          <w:rPr>
+            <w:lang w:val="en-US"/>
+          </w:rPr>
+          <w:t xml:space="preserve"> and </w:t>
+        </w:r>
+        <w:proofErr w:type="spellStart"/>
+        <w:r>
+          <w:rPr>
+            <w:lang w:val="en-US"/>
+          </w:rPr>
+          <w:t>Mikołajewska</w:t>
+        </w:r>
+        <w:proofErr w:type="spellEnd"/>
+        <w:r>
+          <w:rPr>
+            <w:lang w:val="en-US"/>
+          </w:rPr>
+          <w:t xml:space="preserve">, 2014). </w:t>
         </w:r>
       </w:ins>
       <w:del w:id="222" w:author="Matheus Gonçalves - Powermig" w:date="2022-07-12T18:03:00Z">
@@ -4439,7 +5734,21 @@
         <w:rPr>
           <w:lang w:val="en-US"/>
         </w:rPr>
-        <w:t>ulti-tasking generally decreases processing speed and increases the amount of information needed to make a decision (cite Howard et al. 2020). Using multiple brain signals simultaneously can decrease participant</w:t>
+        <w:t xml:space="preserve">ulti-tasking generally decreases processing speed and increases the amount of information needed to </w:t>
+      </w:r>
+      <w:proofErr w:type="gramStart"/>
+      <w:r>
+        <w:rPr>
+          <w:lang w:val="en-US"/>
+        </w:rPr>
+        <w:t>make a decision</w:t>
+      </w:r>
+      <w:proofErr w:type="gramEnd"/>
+      <w:r>
+        <w:rPr>
+          <w:lang w:val="en-US"/>
+        </w:rPr>
+        <w:t xml:space="preserve"> (cite Howard et al. 2020). Using multiple brain signals simultaneously can decrease participant</w:t>
       </w:r>
       <w:r>
         <w:rPr>
@@ -4481,7 +5790,21 @@
         <w:rPr>
           <w:lang w:val="en-US"/>
         </w:rPr>
-        <w:t>or increase mental fatigue. Ahn et al. (2014) designed two experiments combining MI and tactile selective attention, with sequential and simultaneous roles of operation. The results with the sequential experiment yielded 71% accuracy, while the simultaneous reached 60%</w:t>
+        <w:t xml:space="preserve">or increase mental fatigue. </w:t>
+      </w:r>
+      <w:proofErr w:type="spellStart"/>
+      <w:r>
+        <w:rPr>
+          <w:lang w:val="en-US"/>
+        </w:rPr>
+        <w:t>Ahn</w:t>
+      </w:r>
+      <w:proofErr w:type="spellEnd"/>
+      <w:r>
+        <w:rPr>
+          <w:lang w:val="en-US"/>
+        </w:rPr>
+        <w:t xml:space="preserve"> et al. (2014) designed two experiments combining MI and tactile selective attention, with sequential and simultaneous roles of operation. The results with the sequential experiment yielded 71% accuracy, while the simultaneous reached 60%</w:t>
       </w:r>
       <w:ins w:id="242" w:author="Matheus Gonçalves - Powermig" w:date="2022-07-12T18:12:00Z">
         <w:r>
@@ -4857,7 +6180,21 @@
         <w:rPr>
           <w:lang w:val="en-US"/>
         </w:rPr>
-        <w:t xml:space="preserve">(cite Nijboer et al., 2008). Lastly, </w:t>
+        <w:t xml:space="preserve">(cite </w:t>
+      </w:r>
+      <w:proofErr w:type="spellStart"/>
+      <w:r>
+        <w:rPr>
+          <w:lang w:val="en-US"/>
+        </w:rPr>
+        <w:t>Nijboer</w:t>
+      </w:r>
+      <w:proofErr w:type="spellEnd"/>
+      <w:r>
+        <w:rPr>
+          <w:lang w:val="en-US"/>
+        </w:rPr>
+        <w:t xml:space="preserve"> et al., 2008). Lastly, </w:t>
       </w:r>
       <w:r>
         <w:rPr>
@@ -4885,7 +6222,21 @@
         <w:rPr>
           <w:lang w:val="en-US"/>
         </w:rPr>
-        <w:t>, and can become confusing with multiple targets (cite Brouwer and van Erp, 2010).</w:t>
+        <w:t xml:space="preserve">, and can become confusing with multiple targets (cite Brouwer and van </w:t>
+      </w:r>
+      <w:proofErr w:type="spellStart"/>
+      <w:r>
+        <w:rPr>
+          <w:lang w:val="en-US"/>
+        </w:rPr>
+        <w:t>Erp</w:t>
+      </w:r>
+      <w:proofErr w:type="spellEnd"/>
+      <w:r>
+        <w:rPr>
+          <w:lang w:val="en-US"/>
+        </w:rPr>
+        <w:t>, 2010).</w:t>
       </w:r>
     </w:p>
     <w:p>
@@ -5185,7 +6536,21 @@
         <w:rPr>
           <w:lang w:val="en-US"/>
         </w:rPr>
-        <w:t xml:space="preserve"> and Saravanakumar &amp; Reddy (2019) utilized a </w:t>
+        <w:t xml:space="preserve"> and </w:t>
+      </w:r>
+      <w:proofErr w:type="spellStart"/>
+      <w:r>
+        <w:rPr>
+          <w:lang w:val="en-US"/>
+        </w:rPr>
+        <w:t>Saravanakumar</w:t>
+      </w:r>
+      <w:proofErr w:type="spellEnd"/>
+      <w:r>
+        <w:rPr>
+          <w:lang w:val="en-US"/>
+        </w:rPr>
+        <w:t xml:space="preserve"> &amp; Reddy (2019) utilized a </w:t>
       </w:r>
       <w:del w:id="277" w:author="Matheus Mussi" w:date="2022-07-13T18:58:00Z">
         <w:r>
@@ -5214,14 +6579,56 @@
           <w:rPr>
             <w:lang w:val="en-US"/>
           </w:rPr>
-          <w:t xml:space="preserve">All the systems used the eye gaze as a means to narrow down the possible targets. The gaze indicated the most likely region on the screen where the final target should be. Mannan et </w:t>
+          <w:t xml:space="preserve">All the systems used the eye gaze </w:t>
+        </w:r>
+        <w:proofErr w:type="gramStart"/>
+        <w:r>
+          <w:rPr>
+            <w:lang w:val="en-US"/>
+          </w:rPr>
+          <w:t>as a means to</w:t>
+        </w:r>
+        <w:proofErr w:type="gramEnd"/>
+        <w:r>
+          <w:rPr>
+            <w:lang w:val="en-US"/>
+          </w:rPr>
+          <w:t xml:space="preserve"> narrow down the possible targets. The gaze indicated the most likely region on the screen where the final target should be. Mannan et </w:t>
         </w:r>
         <w:r>
           <w:rPr>
             <w:lang w:val="en-US"/>
           </w:rPr>
           <w:lastRenderedPageBreak/>
-          <w:t xml:space="preserve">al. and Saravanakumar and Reddy used the gaze to select the character sub-group and the SSVEP to select the character within the sub-group while Brennan and colleagues used the gaze to select the sub-region on the screen and compare it agains the SSVEP selection for the final decision. </w:t>
+          <w:t xml:space="preserve">al. and </w:t>
+        </w:r>
+        <w:proofErr w:type="spellStart"/>
+        <w:r>
+          <w:rPr>
+            <w:lang w:val="en-US"/>
+          </w:rPr>
+          <w:t>Saravanakumar</w:t>
+        </w:r>
+        <w:proofErr w:type="spellEnd"/>
+        <w:r>
+          <w:rPr>
+            <w:lang w:val="en-US"/>
+          </w:rPr>
+          <w:t xml:space="preserve"> and Reddy used the gaze to select the character sub-group and the SSVEP to select the character within the sub-group while Brennan and colleagues used the gaze to select the sub-region on the screen and compare it </w:t>
+        </w:r>
+        <w:proofErr w:type="spellStart"/>
+        <w:r>
+          <w:rPr>
+            <w:lang w:val="en-US"/>
+          </w:rPr>
+          <w:t>agains</w:t>
+        </w:r>
+        <w:proofErr w:type="spellEnd"/>
+        <w:r>
+          <w:rPr>
+            <w:lang w:val="en-US"/>
+          </w:rPr>
+          <w:t xml:space="preserve"> the SSVEP selection for the final decision. </w:t>
         </w:r>
       </w:ins>
       <w:r>
@@ -5335,12 +6742,20 @@
           <w:t xml:space="preserve"> (</w:t>
         </w:r>
       </w:ins>
+      <w:proofErr w:type="spellStart"/>
       <w:ins w:id="288" w:author="Matheus Gonçalves - Powermig" w:date="2022-07-12T18:27:00Z">
         <w:r>
           <w:rPr>
             <w:lang w:val="en-US"/>
           </w:rPr>
-          <w:t>Seo et al., 2019</w:t>
+          <w:t>Seo</w:t>
+        </w:r>
+        <w:proofErr w:type="spellEnd"/>
+        <w:r>
+          <w:rPr>
+            <w:lang w:val="en-US"/>
+          </w:rPr>
+          <w:t xml:space="preserve"> et al., 2019</w:t>
         </w:r>
       </w:ins>
       <w:ins w:id="289" w:author="Matheus Gonçalves - Powermig" w:date="2022-07-12T18:26:00Z">
@@ -5355,7 +6770,21 @@
         <w:rPr>
           <w:lang w:val="en-US"/>
         </w:rPr>
-        <w:t>, while other types of targets place all the stimulus responsability on the participant</w:t>
+        <w:t xml:space="preserve">, while other types of targets place all the stimulus </w:t>
+      </w:r>
+      <w:proofErr w:type="spellStart"/>
+      <w:r>
+        <w:rPr>
+          <w:lang w:val="en-US"/>
+        </w:rPr>
+        <w:t>responsability</w:t>
+      </w:r>
+      <w:proofErr w:type="spellEnd"/>
+      <w:r>
+        <w:rPr>
+          <w:lang w:val="en-US"/>
+        </w:rPr>
+        <w:t xml:space="preserve"> on the participant</w:t>
       </w:r>
       <w:ins w:id="290" w:author="Matheus Gonçalves - Powermig" w:date="2022-07-12T18:31:00Z">
         <w:r>
@@ -5369,7 +6798,21 @@
         <w:rPr>
           <w:lang w:val="en-US"/>
         </w:rPr>
-        <w:t>. Based on required effort and likely fatigue caused by the stimulus, we ordered the existing types of target (from the selected papers) from least to most complex.</w:t>
+        <w:t xml:space="preserve">. Based on required effort and likely fatigue caused by the stimulus, we ordered the existing types of </w:t>
+      </w:r>
+      <w:proofErr w:type="gramStart"/>
+      <w:r>
+        <w:rPr>
+          <w:lang w:val="en-US"/>
+        </w:rPr>
+        <w:t>target</w:t>
+      </w:r>
+      <w:proofErr w:type="gramEnd"/>
+      <w:r>
+        <w:rPr>
+          <w:lang w:val="en-US"/>
+        </w:rPr>
+        <w:t xml:space="preserve"> (from the selected papers) from least to most complex.</w:t>
       </w:r>
     </w:p>
     <w:p>
@@ -5405,7 +6848,21 @@
         <w:rPr>
           <w:lang w:val="en-US"/>
         </w:rPr>
-        <w:t xml:space="preserve"> flash periodically (usually with less than 6 Hz)  with a certain inter-stimuli interval and are usually associated with P300 paradigms and spellers. Those targets generally require counting and focus on a single desired target. The </w:t>
+        <w:t xml:space="preserve"> flash periodically (usually with less than 6 Hz)</w:t>
+      </w:r>
+      <w:del w:id="292" w:author="Matheus Gonçalves - Powermig" w:date="2022-07-15T12:44:00Z">
+        <w:r>
+          <w:rPr>
+            <w:lang w:val="en-US"/>
+          </w:rPr>
+          <w:delText xml:space="preserve"> </w:delText>
+        </w:r>
+      </w:del>
+      <w:r>
+        <w:rPr>
+          <w:lang w:val="en-US"/>
+        </w:rPr>
+        <w:t xml:space="preserve"> with a certain inter-stimuli interval and are usually associated with P300 paradigms and spellers. Those targets generally require counting and focus on a single desired target. The </w:t>
       </w:r>
       <w:r>
         <w:rPr>
@@ -5419,9 +6876,23 @@
         <w:rPr>
           <w:lang w:val="en-US"/>
         </w:rPr>
-        <w:t xml:space="preserve"> have flashing with higher frequencies (usually above 6 Hz) incorporated onto them. They are mosly used in SSEP or </w:t>
-      </w:r>
-      <w:ins w:id="292" w:author="Matheus Mussi" w:date="2022-07-13T05:54:00Z">
+        <w:t xml:space="preserve"> have flashing with higher frequencies (usually above 6 Hz) incorporated onto them. They are mos</w:t>
+      </w:r>
+      <w:ins w:id="293" w:author="Matheus Gonçalves - Powermig" w:date="2022-07-15T12:43:00Z">
+        <w:r>
+          <w:rPr>
+            <w:lang w:val="en-US"/>
+          </w:rPr>
+          <w:t>t</w:t>
+        </w:r>
+      </w:ins>
+      <w:r>
+        <w:rPr>
+          <w:lang w:val="en-US"/>
+        </w:rPr>
+        <w:t xml:space="preserve">ly used in SSEP or </w:t>
+      </w:r>
+      <w:ins w:id="294" w:author="Matheus Mussi" w:date="2022-07-13T05:54:00Z">
         <w:r>
           <w:rPr>
             <w:lang w:val="en-US"/>
@@ -5435,7 +6906,7 @@
         </w:rPr>
         <w:t>RSVP</w:t>
       </w:r>
-      <w:ins w:id="293" w:author="Matheus Mussi" w:date="2022-07-13T05:54:00Z">
+      <w:ins w:id="295" w:author="Matheus Mussi" w:date="2022-07-13T05:54:00Z">
         <w:r>
           <w:rPr>
             <w:lang w:val="en-US"/>
@@ -5463,7 +6934,7 @@
         </w:rPr>
         <w:t xml:space="preserve"> stimulate users to displace objects, cursors or other elements </w:t>
       </w:r>
-      <w:del w:id="294" w:author="Matheus Mussi" w:date="2022-07-13T05:54:00Z">
+      <w:del w:id="296" w:author="Matheus Mussi" w:date="2022-07-13T05:54:00Z">
         <w:r>
           <w:rPr>
             <w:lang w:val="en-US"/>
@@ -5471,7 +6942,7 @@
           <w:delText>through</w:delText>
         </w:r>
       </w:del>
-      <w:ins w:id="295" w:author="Matheus Mussi" w:date="2022-07-13T05:54:00Z">
+      <w:ins w:id="297" w:author="Matheus Mussi" w:date="2022-07-13T05:54:00Z">
         <w:r>
           <w:rPr>
             <w:lang w:val="en-US"/>
@@ -5490,11 +6961,11 @@
       <w:pPr>
         <w:pStyle w:val="BodyA"/>
         <w:rPr>
-          <w:del w:id="296" w:author="Matheus Mussi" w:date="2022-07-13T18:40:00Z"/>
-          <w:lang w:val="en-US"/>
-        </w:rPr>
-      </w:pPr>
-      <w:del w:id="297" w:author="Matheus Mussi" w:date="2022-07-13T05:57:00Z">
+          <w:del w:id="298" w:author="Matheus Mussi" w:date="2022-07-13T18:40:00Z"/>
+          <w:lang w:val="en-US"/>
+        </w:rPr>
+      </w:pPr>
+      <w:del w:id="299" w:author="Matheus Mussi" w:date="2022-07-13T05:57:00Z">
         <w:r>
           <w:rPr>
             <w:lang w:val="en-US"/>
@@ -5502,7 +6973,7 @@
           <w:delText>Then we have the</w:delText>
         </w:r>
       </w:del>
-      <w:ins w:id="298" w:author="Matheus Mussi" w:date="2022-07-13T05:57:00Z">
+      <w:ins w:id="300" w:author="Matheus Mussi" w:date="2022-07-13T05:57:00Z">
         <w:r>
           <w:rPr>
             <w:lang w:val="en-US"/>
@@ -5516,12 +6987,40 @@
         </w:rPr>
         <w:t xml:space="preserve"> off-screen targets, which require greater focus and mental training as they do not present stimuli, nor feedback in some cases</w:t>
       </w:r>
-      <w:ins w:id="299" w:author="Matheus Gonçalves - Powermig" w:date="2022-07-13T12:27:00Z">
-        <w:r>
-          <w:rPr>
-            <w:lang w:val="en-US"/>
-          </w:rPr>
-          <w:t xml:space="preserve"> (Mahmoudi and Erfanian, 2006)</w:t>
+      <w:ins w:id="301" w:author="Matheus Gonçalves - Powermig" w:date="2022-07-13T12:27:00Z">
+        <w:r>
+          <w:rPr>
+            <w:lang w:val="en-US"/>
+          </w:rPr>
+          <w:t xml:space="preserve"> (</w:t>
+        </w:r>
+        <w:proofErr w:type="spellStart"/>
+        <w:r>
+          <w:rPr>
+            <w:lang w:val="en-US"/>
+          </w:rPr>
+          <w:t>Mahmoudi</w:t>
+        </w:r>
+        <w:proofErr w:type="spellEnd"/>
+        <w:r>
+          <w:rPr>
+            <w:lang w:val="en-US"/>
+          </w:rPr>
+          <w:t xml:space="preserve"> and </w:t>
+        </w:r>
+        <w:proofErr w:type="spellStart"/>
+        <w:r>
+          <w:rPr>
+            <w:lang w:val="en-US"/>
+          </w:rPr>
+          <w:t>Erfanian</w:t>
+        </w:r>
+        <w:proofErr w:type="spellEnd"/>
+        <w:r>
+          <w:rPr>
+            <w:lang w:val="en-US"/>
+          </w:rPr>
+          <w:t>, 2006)</w:t>
         </w:r>
       </w:ins>
       <w:r>
@@ -5558,7 +7057,7 @@
         </w:rPr>
         <w:t xml:space="preserve"> </w:t>
       </w:r>
-      <w:del w:id="300" w:author="Matheus Mussi" w:date="2022-07-13T05:58:00Z">
+      <w:del w:id="302" w:author="Matheus Mussi" w:date="2022-07-13T05:58:00Z">
         <w:r>
           <w:rPr>
             <w:lang w:val="en-US"/>
@@ -5566,7 +7065,7 @@
           <w:delText>utilize</w:delText>
         </w:r>
       </w:del>
-      <w:ins w:id="301" w:author="Matheus Mussi" w:date="2022-07-13T05:58:00Z">
+      <w:ins w:id="303" w:author="Matheus Mussi" w:date="2022-07-13T05:58:00Z">
         <w:r>
           <w:rPr>
             <w:lang w:val="en-US"/>
@@ -5578,9 +7077,37 @@
         <w:rPr>
           <w:lang w:val="en-US"/>
         </w:rPr>
-        <w:t xml:space="preserve"> the blood flow generated in the brain when arithmetic operations, mental gemoetric manipulation or word formation are performed by the participant. They are usually associated with NIRS and fNIRS inputs. </w:t>
-      </w:r>
-      <w:del w:id="302" w:author="Matheus Mussi" w:date="2022-07-13T05:59:00Z">
+        <w:t xml:space="preserve"> the blood flow generated in the brain when arithmetic operations, mental </w:t>
+      </w:r>
+      <w:proofErr w:type="spellStart"/>
+      <w:r>
+        <w:rPr>
+          <w:lang w:val="en-US"/>
+        </w:rPr>
+        <w:t>gemoetric</w:t>
+      </w:r>
+      <w:proofErr w:type="spellEnd"/>
+      <w:r>
+        <w:rPr>
+          <w:lang w:val="en-US"/>
+        </w:rPr>
+        <w:t xml:space="preserve"> manipulation or word formation are performed by the participant. They are usually associated with NIRS and </w:t>
+      </w:r>
+      <w:proofErr w:type="spellStart"/>
+      <w:r>
+        <w:rPr>
+          <w:lang w:val="en-US"/>
+        </w:rPr>
+        <w:t>fNIRS</w:t>
+      </w:r>
+      <w:proofErr w:type="spellEnd"/>
+      <w:r>
+        <w:rPr>
+          <w:lang w:val="en-US"/>
+        </w:rPr>
+        <w:t xml:space="preserve"> inputs. </w:t>
+      </w:r>
+      <w:del w:id="304" w:author="Matheus Mussi" w:date="2022-07-13T05:59:00Z">
         <w:r>
           <w:rPr>
             <w:lang w:val="en-US"/>
@@ -5606,9 +7133,23 @@
         <w:rPr>
           <w:lang w:val="en-US"/>
         </w:rPr>
-        <w:t xml:space="preserve"> are targets that rely on sound for selection. These targets can be difficult to distinguish and even when the audio tracks are substantially manipulated as in Glowinsky et al. (2018) or An et al. (2014), they yield lower accuracies </w:t>
-      </w:r>
-      <w:ins w:id="303" w:author="Matheus Gonçalves - Powermig" w:date="2022-07-13T12:31:00Z">
+        <w:t xml:space="preserve"> are targets that rely on sound for selection. These targets can be difficult to distinguish and even when the audio tracks are substantially manipulated as in </w:t>
+      </w:r>
+      <w:proofErr w:type="spellStart"/>
+      <w:r>
+        <w:rPr>
+          <w:lang w:val="en-US"/>
+        </w:rPr>
+        <w:t>Glowinsky</w:t>
+      </w:r>
+      <w:proofErr w:type="spellEnd"/>
+      <w:r>
+        <w:rPr>
+          <w:lang w:val="en-US"/>
+        </w:rPr>
+        <w:t xml:space="preserve"> et al. (2018) or An et al. (2014), they yield lower accuracies </w:t>
+      </w:r>
+      <w:ins w:id="305" w:author="Matheus Gonçalves - Powermig" w:date="2022-07-13T12:31:00Z">
         <w:r>
           <w:rPr>
             <w:lang w:val="en-US"/>
@@ -5616,7 +7157,7 @@
           <w:t>(</w:t>
         </w:r>
       </w:ins>
-      <w:ins w:id="304" w:author="Matheus Gonçalves - Powermig" w:date="2022-07-13T12:32:00Z">
+      <w:ins w:id="306" w:author="Matheus Gonçalves - Powermig" w:date="2022-07-13T12:32:00Z">
         <w:r>
           <w:rPr>
             <w:lang w:val="en-US"/>
@@ -5624,7 +7165,7 @@
           <w:t xml:space="preserve">77.43% and </w:t>
         </w:r>
       </w:ins>
-      <w:ins w:id="305" w:author="Matheus Gonçalves - Powermig" w:date="2022-07-13T12:33:00Z">
+      <w:ins w:id="307" w:author="Matheus Gonçalves - Powermig" w:date="2022-07-13T12:33:00Z">
         <w:r>
           <w:rPr>
             <w:lang w:val="en-US"/>
@@ -5632,7 +7173,7 @@
           <w:t>66</w:t>
         </w:r>
       </w:ins>
-      <w:ins w:id="306" w:author="Matheus Gonçalves - Powermig" w:date="2022-07-13T12:35:00Z">
+      <w:ins w:id="308" w:author="Matheus Gonçalves - Powermig" w:date="2022-07-13T12:35:00Z">
         <w:r>
           <w:rPr>
             <w:lang w:val="en-US"/>
@@ -5640,7 +7181,7 @@
           <w:t>.2% for the auditory component, respectively</w:t>
         </w:r>
       </w:ins>
-      <w:ins w:id="307" w:author="Matheus Gonçalves - Powermig" w:date="2022-07-13T12:31:00Z">
+      <w:ins w:id="309" w:author="Matheus Gonçalves - Powermig" w:date="2022-07-13T12:31:00Z">
         <w:r>
           <w:rPr>
             <w:lang w:val="en-US"/>
@@ -5654,12 +7195,26 @@
         </w:rPr>
         <w:t>and have higher workload for mental demand and effort compared to visual stimuli</w:t>
       </w:r>
-      <w:ins w:id="308" w:author="Matheus Gonçalves - Powermig" w:date="2022-07-13T12:31:00Z">
-        <w:r>
-          <w:rPr>
-            <w:lang w:val="en-US"/>
-          </w:rPr>
-          <w:t xml:space="preserve"> (Nijboer et al., 2008)</w:t>
+      <w:ins w:id="310" w:author="Matheus Gonçalves - Powermig" w:date="2022-07-13T12:31:00Z">
+        <w:r>
+          <w:rPr>
+            <w:lang w:val="en-US"/>
+          </w:rPr>
+          <w:t xml:space="preserve"> (</w:t>
+        </w:r>
+        <w:proofErr w:type="spellStart"/>
+        <w:r>
+          <w:rPr>
+            <w:lang w:val="en-US"/>
+          </w:rPr>
+          <w:t>Nijboer</w:t>
+        </w:r>
+        <w:proofErr w:type="spellEnd"/>
+        <w:r>
+          <w:rPr>
+            <w:lang w:val="en-US"/>
+          </w:rPr>
+          <w:t xml:space="preserve"> et al., 2008)</w:t>
         </w:r>
       </w:ins>
       <w:r>
@@ -5678,7 +7233,7 @@
           <w:lang w:val="en-US"/>
         </w:rPr>
       </w:pPr>
-      <w:del w:id="309" w:author="Matheus Mussi" w:date="2022-07-13T05:52:00Z">
+      <w:del w:id="311" w:author="Matheus Mussi" w:date="2022-07-13T05:52:00Z">
         <w:r>
           <w:rPr>
             <w:i/>
@@ -5734,7 +7289,7 @@
         </w:rPr>
         <w:t xml:space="preserve">For example, Xu et al. (2020) developed a speller with 108 targets. Twelve 3x3 character matrices were presented to participants at once and they underwent a synchronous and asynchronous </w:t>
       </w:r>
-      <w:del w:id="310" w:author="Matheus Gonçalves - Powermig" w:date="2022-07-13T12:42:00Z">
+      <w:del w:id="312" w:author="Matheus Gonçalves - Powermig" w:date="2022-07-13T12:42:00Z">
         <w:r>
           <w:rPr>
             <w:lang w:val="en-US"/>
@@ -5742,7 +7297,7 @@
           <w:delText>session</w:delText>
         </w:r>
       </w:del>
-      <w:ins w:id="311" w:author="Matheus Gonçalves - Powermig" w:date="2022-07-13T12:42:00Z">
+      <w:ins w:id="313" w:author="Matheus Gonçalves - Powermig" w:date="2022-07-13T12:42:00Z">
         <w:r>
           <w:rPr>
             <w:lang w:val="en-US"/>
@@ -5763,7 +7318,7 @@
         <w:lastRenderedPageBreak/>
         <w:t xml:space="preserve">synchronous and 164.7 bits/min for asynchronous) they had the lowest accuracies (81.67% for synchronous and 79.17% for asynchronous) compared to the </w:t>
       </w:r>
-      <w:del w:id="312" w:author="Matheus Gonçalves - Powermig" w:date="2022-07-13T12:45:00Z">
+      <w:del w:id="314" w:author="Matheus Gonçalves - Powermig" w:date="2022-07-13T12:45:00Z">
         <w:r>
           <w:rPr>
             <w:lang w:val="en-US"/>
@@ -5771,7 +7326,7 @@
           <w:delText>group</w:delText>
         </w:r>
       </w:del>
-      <w:ins w:id="313" w:author="Matheus Gonçalves - Powermig" w:date="2022-07-13T12:45:00Z">
+      <w:ins w:id="315" w:author="Matheus Gonçalves - Powermig" w:date="2022-07-13T12:45:00Z">
         <w:r>
           <w:rPr>
             <w:lang w:val="en-US"/>
@@ -5785,7 +7340,7 @@
         </w:rPr>
         <w:t>, with average of 90.</w:t>
       </w:r>
-      <w:del w:id="314" w:author="Matheus Gonçalves - Powermig" w:date="2022-07-13T12:46:00Z">
+      <w:del w:id="316" w:author="Matheus Gonçalves - Powermig" w:date="2022-07-13T12:46:00Z">
         <w:r>
           <w:rPr>
             <w:lang w:val="en-US"/>
@@ -5793,7 +7348,7 @@
           <w:delText>32</w:delText>
         </w:r>
       </w:del>
-      <w:ins w:id="315" w:author="Matheus Gonçalves - Powermig" w:date="2022-07-13T12:46:00Z">
+      <w:ins w:id="317" w:author="Matheus Gonçalves - Powermig" w:date="2022-07-13T12:46:00Z">
         <w:r>
           <w:rPr>
             <w:lang w:val="en-US"/>
@@ -5812,11 +7367,11 @@
       <w:pPr>
         <w:pStyle w:val="BodyA"/>
         <w:rPr>
-          <w:del w:id="316" w:author="Matheus Mussi" w:date="2022-07-13T18:28:00Z"/>
-          <w:lang w:val="en-US"/>
-        </w:rPr>
-      </w:pPr>
-      <w:del w:id="317" w:author="Matheus Mussi" w:date="2022-07-13T18:28:00Z">
+          <w:del w:id="318" w:author="Matheus Mussi" w:date="2022-07-13T18:28:00Z"/>
+          <w:lang w:val="en-US"/>
+        </w:rPr>
+      </w:pPr>
+      <w:del w:id="319" w:author="Matheus Mussi" w:date="2022-07-13T18:28:00Z">
         <w:r>
           <w:rPr>
             <w:b/>
@@ -5854,7 +7409,7 @@
         </w:rPr>
         <w:t xml:space="preserve"> - </w:t>
       </w:r>
-      <w:ins w:id="318" w:author="Matheus Gonçalves - Powermig" w:date="2022-07-14T12:06:00Z">
+      <w:ins w:id="320" w:author="Matheus Gonçalves - Powermig" w:date="2022-07-14T12:06:00Z">
         <w:r>
           <w:rPr>
             <w:lang w:val="en-US"/>
@@ -5862,7 +7417,7 @@
           <w:t>S</w:t>
         </w:r>
       </w:ins>
-      <w:del w:id="319" w:author="Matheus Gonçalves - Powermig" w:date="2022-07-14T12:06:00Z">
+      <w:del w:id="321" w:author="Matheus Gonçalves - Powermig" w:date="2022-07-14T12:06:00Z">
         <w:r>
           <w:rPr>
             <w:lang w:val="en-US"/>
@@ -5876,7 +7431,7 @@
         </w:rPr>
         <w:t>ome systems required multiple sub-tasks before the final selection was completed (i.e., multiple input commands and classifications to make a final selection). Although it appears that having multiple sub-tasks can add to the robustness of the system, it could also increase its complexity. Most systems in the literature had two sub-tasks, at maximum</w:t>
       </w:r>
-      <w:del w:id="320" w:author="Matheus Mussi" w:date="2022-07-13T18:33:00Z">
+      <w:del w:id="322" w:author="Matheus Mussi" w:date="2022-07-13T18:33:00Z">
         <w:r>
           <w:rPr>
             <w:lang w:val="en-US"/>
@@ -5884,7 +7439,7 @@
           <w:delText>, as seen in Figure Xx</w:delText>
         </w:r>
       </w:del>
-      <w:ins w:id="321" w:author="Matheus Mussi" w:date="2022-07-13T18:38:00Z">
+      <w:ins w:id="323" w:author="Matheus Mussi" w:date="2022-07-13T18:38:00Z">
         <w:r>
           <w:rPr>
             <w:lang w:val="en-US"/>
@@ -5896,20 +7451,34 @@
         <w:rPr>
           <w:lang w:val="en-US"/>
         </w:rPr>
-        <w:t xml:space="preserve">. Seven systems utilized three sub-tasks and Zhang et al. (2019) was the only one with four sub-tasks. Their system utilized EEG, EOG and EMG modes, each with specific commands. EOG blinking switched modes and a participant could need up to four commands to cycle through all the modes and then make a selection. </w:t>
+        <w:t xml:space="preserve">. Seven systems utilized three sub-tasks and Zhang et al. (2019) was the only one with four sub-tasks. Their system utilized EEG, EOG and EMG modes, each with specific commands. EOG blinking switched modes and a participant could need up to four commands to cycle through all the modes and then </w:t>
+      </w:r>
+      <w:proofErr w:type="gramStart"/>
+      <w:r>
+        <w:rPr>
+          <w:lang w:val="en-US"/>
+        </w:rPr>
+        <w:t>make a selection</w:t>
+      </w:r>
+      <w:proofErr w:type="gramEnd"/>
+      <w:r>
+        <w:rPr>
+          <w:lang w:val="en-US"/>
+        </w:rPr>
+        <w:t xml:space="preserve">. </w:t>
       </w:r>
     </w:p>
     <w:p>
       <w:pPr>
         <w:pStyle w:val="Ttulo2"/>
         <w:rPr>
-          <w:ins w:id="322" w:author="Matheus Gonçalves - Powermig" w:date="2022-07-14T12:39:00Z"/>
-          <w:lang w:val="en-US"/>
-        </w:rPr>
-      </w:pPr>
-      <w:bookmarkStart w:id="323" w:name="_nbxzq6ceew4f"/>
-      <w:bookmarkEnd w:id="323"/>
-      <w:ins w:id="324" w:author="Matheus Gonçalves - Powermig" w:date="2022-07-14T12:22:00Z">
+          <w:ins w:id="324" w:author="Matheus Gonçalves - Powermig" w:date="2022-07-14T12:39:00Z"/>
+          <w:lang w:val="en-US"/>
+        </w:rPr>
+      </w:pPr>
+      <w:bookmarkStart w:id="325" w:name="_nbxzq6ceew4f"/>
+      <w:bookmarkEnd w:id="325"/>
+      <w:ins w:id="326" w:author="Matheus Gonçalves - Powermig" w:date="2022-07-14T12:22:00Z">
         <w:r>
           <w:rPr>
             <w:lang w:val="en-US"/>
@@ -5922,16 +7491,16 @@
       <w:pPr>
         <w:pStyle w:val="BodyA"/>
         <w:rPr>
-          <w:ins w:id="325" w:author="Matheus Gonçalves - Powermig" w:date="2022-07-14T12:21:00Z"/>
-          <w:lang w:val="en-US"/>
-        </w:rPr>
-        <w:pPrChange w:id="326" w:author="Matheus Gonçalves - Powermig" w:date="2022-07-14T12:39:00Z">
+          <w:ins w:id="327" w:author="Matheus Gonçalves - Powermig" w:date="2022-07-14T12:21:00Z"/>
+          <w:lang w:val="en-US"/>
+        </w:rPr>
+        <w:pPrChange w:id="328" w:author="Matheus Gonçalves - Powermig" w:date="2022-07-14T12:39:00Z">
           <w:pPr>
             <w:pStyle w:val="Ttulo2"/>
           </w:pPr>
         </w:pPrChange>
       </w:pPr>
-      <w:ins w:id="327" w:author="Matheus Gonçalves - Powermig" w:date="2022-07-14T12:39:00Z">
+      <w:ins w:id="329" w:author="Matheus Gonçalves - Powermig" w:date="2022-07-14T12:39:00Z">
         <w:r>
           <w:rPr>
             <w:lang w:val="en-US"/>
@@ -5939,15 +7508,29 @@
           <w:t xml:space="preserve">As exposed by different research groups, </w:t>
         </w:r>
       </w:ins>
-      <w:ins w:id="328" w:author="Matheus Gonçalves - Powermig" w:date="2022-07-14T12:40:00Z">
-        <w:r>
-          <w:rPr>
-            <w:lang w:val="en-US"/>
-          </w:rPr>
-          <w:t xml:space="preserve">the implementation of hBCI can be a bigger challenge for children than for adults. We will now </w:t>
-        </w:r>
-      </w:ins>
-      <w:ins w:id="329" w:author="Matheus Gonçalves - Powermig" w:date="2022-07-14T12:41:00Z">
+      <w:ins w:id="330" w:author="Matheus Gonçalves - Powermig" w:date="2022-07-14T12:40:00Z">
+        <w:r>
+          <w:rPr>
+            <w:lang w:val="en-US"/>
+          </w:rPr>
+          <w:t xml:space="preserve">the implementation of </w:t>
+        </w:r>
+        <w:proofErr w:type="spellStart"/>
+        <w:r>
+          <w:rPr>
+            <w:lang w:val="en-US"/>
+          </w:rPr>
+          <w:t>hBCI</w:t>
+        </w:r>
+        <w:proofErr w:type="spellEnd"/>
+        <w:r>
+          <w:rPr>
+            <w:lang w:val="en-US"/>
+          </w:rPr>
+          <w:t xml:space="preserve"> can be a bigger challenge for children than for adults. We will now </w:t>
+        </w:r>
+      </w:ins>
+      <w:ins w:id="331" w:author="Matheus Gonçalves - Powermig" w:date="2022-07-14T12:41:00Z">
         <w:r>
           <w:rPr>
             <w:lang w:val="en-US"/>
@@ -5960,15 +7543,15 @@
       <w:pPr>
         <w:pStyle w:val="BodyA"/>
         <w:rPr>
-          <w:ins w:id="330" w:author="Matheus Gonçalves - Powermig" w:date="2022-07-12T12:44:00Z"/>
-          <w:lang w:val="en-US"/>
-        </w:rPr>
-      </w:pPr>
-      <w:bookmarkStart w:id="331" w:name="_qb93z0z1k12a"/>
-      <w:bookmarkStart w:id="332" w:name="_qb93z0z1k12a2"/>
-      <w:bookmarkEnd w:id="331"/>
-      <w:bookmarkEnd w:id="332"/>
-      <w:ins w:id="333" w:author="Matheus Gonçalves - Powermig" w:date="2022-07-14T12:42:00Z">
+          <w:ins w:id="332" w:author="Matheus Gonçalves - Powermig" w:date="2022-07-12T12:44:00Z"/>
+          <w:lang w:val="en-US"/>
+        </w:rPr>
+      </w:pPr>
+      <w:bookmarkStart w:id="333" w:name="_qb93z0z1k12a"/>
+      <w:bookmarkStart w:id="334" w:name="_qb93z0z1k12a2"/>
+      <w:bookmarkEnd w:id="333"/>
+      <w:bookmarkEnd w:id="334"/>
+      <w:ins w:id="335" w:author="Matheus Gonçalves - Powermig" w:date="2022-07-14T12:42:00Z">
         <w:r>
           <w:rPr>
             <w:lang w:val="en-US"/>
@@ -5976,7 +7559,8 @@
           <w:t xml:space="preserve">Multiple headsets and caps </w:t>
         </w:r>
       </w:ins>
-      <w:ins w:id="334" w:author="Matheus Gonçalves - Powermig" w:date="2022-07-14T12:43:00Z">
+      <w:proofErr w:type="gramStart"/>
+      <w:ins w:id="336" w:author="Matheus Gonçalves - Powermig" w:date="2022-07-14T12:43:00Z">
         <w:r>
           <w:rPr>
             <w:lang w:val="en-US"/>
@@ -5984,7 +7568,7 @@
           <w:t>-</w:t>
         </w:r>
       </w:ins>
-      <w:ins w:id="335" w:author="Kim Adams" w:date="2022-07-10T02:01:00Z">
+      <w:ins w:id="337" w:author="Kim Adams" w:date="2022-07-10T02:01:00Z">
         <w:r>
           <w:rPr>
             <w:lang w:val="en-US"/>
@@ -5992,15 +7576,22 @@
           <w:t xml:space="preserve">  </w:t>
         </w:r>
       </w:ins>
-      <w:ins w:id="336" w:author="Matheus Gonçalves - Powermig" w:date="2022-07-14T12:43:00Z">
-        <w:r>
-          <w:rPr>
-            <w:lang w:val="en-US"/>
-          </w:rPr>
-          <w:t>Some authors have exposed that children report discomfor</w:t>
-        </w:r>
-      </w:ins>
-      <w:ins w:id="337" w:author="Matheus Gonçalves - Powermig" w:date="2022-07-14T12:44:00Z">
+      <w:ins w:id="338" w:author="Matheus Gonçalves - Powermig" w:date="2022-07-14T12:43:00Z">
+        <w:r>
+          <w:rPr>
+            <w:lang w:val="en-US"/>
+          </w:rPr>
+          <w:t>Some</w:t>
+        </w:r>
+        <w:proofErr w:type="gramEnd"/>
+        <w:r>
+          <w:rPr>
+            <w:lang w:val="en-US"/>
+          </w:rPr>
+          <w:t xml:space="preserve"> authors have exposed that children report discomfor</w:t>
+        </w:r>
+      </w:ins>
+      <w:ins w:id="339" w:author="Matheus Gonçalves - Powermig" w:date="2022-07-14T12:44:00Z">
         <w:r>
           <w:rPr>
             <w:lang w:val="en-US"/>
@@ -6008,7 +7599,7 @@
           <w:t xml:space="preserve">t when using </w:t>
         </w:r>
       </w:ins>
-      <w:ins w:id="338" w:author="Matheus Gonçalves - Powermig" w:date="2022-07-14T12:46:00Z">
+      <w:ins w:id="340" w:author="Matheus Gonçalves - Powermig" w:date="2022-07-14T12:46:00Z">
         <w:r>
           <w:rPr>
             <w:lang w:val="en-US"/>
@@ -6016,7 +7607,7 @@
           <w:t>a single</w:t>
         </w:r>
       </w:ins>
-      <w:ins w:id="339" w:author="Matheus Gonçalves - Powermig" w:date="2022-07-14T12:44:00Z">
+      <w:ins w:id="341" w:author="Matheus Gonçalves - Powermig" w:date="2022-07-14T12:44:00Z">
         <w:r>
           <w:rPr>
             <w:lang w:val="en-US"/>
@@ -6024,7 +7615,7 @@
           <w:t xml:space="preserve"> cap</w:t>
         </w:r>
       </w:ins>
-      <w:ins w:id="340" w:author="Matheus Gonçalves - Powermig" w:date="2022-07-14T12:46:00Z">
+      <w:ins w:id="342" w:author="Matheus Gonçalves - Powermig" w:date="2022-07-14T12:46:00Z">
         <w:r>
           <w:rPr>
             <w:lang w:val="en-US"/>
@@ -6032,29 +7623,65 @@
           <w:t xml:space="preserve"> or</w:t>
         </w:r>
       </w:ins>
-      <w:ins w:id="341" w:author="Matheus Gonçalves - Powermig" w:date="2022-07-14T12:44:00Z">
+      <w:ins w:id="343" w:author="Matheus Gonçalves - Powermig" w:date="2022-07-14T12:44:00Z">
         <w:r>
           <w:rPr>
             <w:lang w:val="en-US"/>
           </w:rPr>
           <w:t xml:space="preserve"> headset (cite Zhang et al. 2019 and </w:t>
         </w:r>
-        <w:r>
-          <w:rPr>
-            <w:lang w:val="en-US"/>
-          </w:rPr>
-          <w:t>Jadavji et al. 2022). Systems that</w:t>
-        </w:r>
-      </w:ins>
-      <w:ins w:id="342" w:author="Matheus Gonçalves - Powermig" w:date="2022-07-12T12:36:00Z">
-        <w:r>
-          <w:rPr>
-            <w:lang w:val="en-US"/>
-          </w:rPr>
-          <w:t xml:space="preserve"> combined multiple input caps (Buccino et al. (2016), Khalaf et al.(2020), Chiarelli et al. (2018), Shin et al.(2018) and Glowinsky et al. (2018)</w:t>
-        </w:r>
-      </w:ins>
-      <w:ins w:id="343" w:author="Matheus Gonçalves - Powermig" w:date="2022-07-14T12:45:00Z">
+        <w:proofErr w:type="spellStart"/>
+        <w:r>
+          <w:rPr>
+            <w:lang w:val="en-US"/>
+          </w:rPr>
+          <w:t>Jadavji</w:t>
+        </w:r>
+        <w:proofErr w:type="spellEnd"/>
+        <w:r>
+          <w:rPr>
+            <w:lang w:val="en-US"/>
+          </w:rPr>
+          <w:t xml:space="preserve"> et al. 2022). Systems that</w:t>
+        </w:r>
+      </w:ins>
+      <w:ins w:id="344" w:author="Matheus Gonçalves - Powermig" w:date="2022-07-12T12:36:00Z">
+        <w:r>
+          <w:rPr>
+            <w:lang w:val="en-US"/>
+          </w:rPr>
+          <w:t xml:space="preserve"> combined multiple input caps (Buccino et al. (2016), Khalaf </w:t>
+        </w:r>
+        <w:proofErr w:type="gramStart"/>
+        <w:r>
+          <w:rPr>
+            <w:lang w:val="en-US"/>
+          </w:rPr>
+          <w:t>et al.(</w:t>
+        </w:r>
+        <w:proofErr w:type="gramEnd"/>
+        <w:r>
+          <w:rPr>
+            <w:lang w:val="en-US"/>
+          </w:rPr>
+          <w:t xml:space="preserve">2020), Chiarelli et al. (2018), Shin et al.(2018) and </w:t>
+        </w:r>
+        <w:proofErr w:type="spellStart"/>
+        <w:r>
+          <w:rPr>
+            <w:lang w:val="en-US"/>
+          </w:rPr>
+          <w:t>Glowinsky</w:t>
+        </w:r>
+        <w:proofErr w:type="spellEnd"/>
+        <w:r>
+          <w:rPr>
+            <w:lang w:val="en-US"/>
+          </w:rPr>
+          <w:t xml:space="preserve"> et al. (2018)</w:t>
+        </w:r>
+      </w:ins>
+      <w:ins w:id="345" w:author="Matheus Gonçalves - Powermig" w:date="2022-07-14T12:45:00Z">
         <w:r>
           <w:rPr>
             <w:lang w:val="en-US"/>
@@ -6062,7 +7689,7 @@
           <w:t xml:space="preserve">) could face the challenge of </w:t>
         </w:r>
       </w:ins>
-      <w:ins w:id="344" w:author="Matheus Gonçalves - Powermig" w:date="2022-07-14T12:46:00Z">
+      <w:ins w:id="346" w:author="Matheus Gonçalves - Powermig" w:date="2022-07-14T12:46:00Z">
         <w:r>
           <w:rPr>
             <w:lang w:val="en-US"/>
@@ -6070,7 +7697,7 @@
           <w:t>attaining</w:t>
         </w:r>
       </w:ins>
-      <w:ins w:id="345" w:author="Matheus Gonçalves - Powermig" w:date="2022-07-14T12:45:00Z">
+      <w:ins w:id="347" w:author="Matheus Gonçalves - Powermig" w:date="2022-07-14T12:45:00Z">
         <w:r>
           <w:rPr>
             <w:lang w:val="en-US"/>
@@ -6078,7 +7705,7 @@
           <w:t xml:space="preserve"> children’s focus while they face discomfort from </w:t>
         </w:r>
       </w:ins>
-      <w:ins w:id="346" w:author="Matheus Gonçalves - Powermig" w:date="2022-07-14T12:46:00Z">
+      <w:ins w:id="348" w:author="Matheus Gonçalves - Powermig" w:date="2022-07-14T12:46:00Z">
         <w:r>
           <w:rPr>
             <w:lang w:val="en-US"/>
@@ -6086,7 +7713,7 @@
           <w:t>overlapped caps/headsets.</w:t>
         </w:r>
       </w:ins>
-      <w:ins w:id="347" w:author="Matheus Gonçalves - Powermig" w:date="2022-07-14T12:47:00Z">
+      <w:ins w:id="349" w:author="Matheus Gonçalves - Powermig" w:date="2022-07-14T12:47:00Z">
         <w:r>
           <w:rPr>
             <w:lang w:val="en-US"/>
@@ -6094,7 +7721,7 @@
           <w:t xml:space="preserve"> </w:t>
         </w:r>
       </w:ins>
-      <w:ins w:id="348" w:author="Matheus Gonçalves - Powermig" w:date="2022-07-14T12:49:00Z">
+      <w:ins w:id="350" w:author="Matheus Gonçalves - Powermig" w:date="2022-07-14T12:49:00Z">
         <w:r>
           <w:rPr>
             <w:lang w:val="en-US"/>
@@ -6108,7 +7735,7 @@
           <w:t xml:space="preserve"> so they can be more comfortable and sizable for children. Additionally, headset</w:t>
         </w:r>
       </w:ins>
-      <w:ins w:id="349" w:author="Matheus Gonçalves - Powermig" w:date="2022-07-14T12:50:00Z">
+      <w:ins w:id="351" w:author="Matheus Gonçalves - Powermig" w:date="2022-07-14T12:50:00Z">
         <w:r>
           <w:rPr>
             <w:lang w:val="en-US"/>
@@ -6116,15 +7743,29 @@
           <w:t xml:space="preserve">s with a built-in capability of measuring different brain inputs might be </w:t>
         </w:r>
       </w:ins>
-      <w:ins w:id="350" w:author="Matheus Gonçalves - Powermig" w:date="2022-07-14T12:51:00Z">
-        <w:r>
-          <w:rPr>
-            <w:lang w:val="en-US"/>
-          </w:rPr>
-          <w:t xml:space="preserve">the next generation of sought-after hBCI systems for </w:t>
-        </w:r>
-      </w:ins>
-      <w:ins w:id="351" w:author="Matheus Gonçalves - Powermig" w:date="2022-07-14T12:52:00Z">
+      <w:ins w:id="352" w:author="Matheus Gonçalves - Powermig" w:date="2022-07-14T12:51:00Z">
+        <w:r>
+          <w:rPr>
+            <w:lang w:val="en-US"/>
+          </w:rPr>
+          <w:t xml:space="preserve">the next generation of sought-after </w:t>
+        </w:r>
+        <w:proofErr w:type="spellStart"/>
+        <w:r>
+          <w:rPr>
+            <w:lang w:val="en-US"/>
+          </w:rPr>
+          <w:t>hBCI</w:t>
+        </w:r>
+        <w:proofErr w:type="spellEnd"/>
+        <w:r>
+          <w:rPr>
+            <w:lang w:val="en-US"/>
+          </w:rPr>
+          <w:t xml:space="preserve"> systems for </w:t>
+        </w:r>
+      </w:ins>
+      <w:ins w:id="353" w:author="Matheus Gonçalves - Powermig" w:date="2022-07-14T12:52:00Z">
         <w:r>
           <w:rPr>
             <w:lang w:val="en-US"/>
@@ -6132,7 +7773,7 @@
           <w:t xml:space="preserve">research. </w:t>
         </w:r>
       </w:ins>
-      <w:ins w:id="352" w:author="Matheus Gonçalves - Powermig" w:date="2022-07-14T12:53:00Z">
+      <w:ins w:id="354" w:author="Matheus Gonçalves - Powermig" w:date="2022-07-14T12:53:00Z">
         <w:r>
           <w:rPr>
             <w:lang w:val="en-US"/>
@@ -6140,7 +7781,7 @@
           <w:t xml:space="preserve">The </w:t>
         </w:r>
       </w:ins>
-      <w:ins w:id="353" w:author="Matheus Gonçalves - Powermig" w:date="2022-07-14T12:54:00Z">
+      <w:ins w:id="355" w:author="Matheus Gonçalves - Powermig" w:date="2022-07-14T12:54:00Z">
         <w:r>
           <w:rPr>
             <w:lang w:val="en-US"/>
@@ -6148,7 +7789,7 @@
           <w:t>creation of</w:t>
         </w:r>
       </w:ins>
-      <w:ins w:id="354" w:author="Matheus Gonçalves - Powermig" w:date="2022-07-14T12:53:00Z">
+      <w:ins w:id="356" w:author="Matheus Gonçalves - Powermig" w:date="2022-07-14T12:53:00Z">
         <w:r>
           <w:rPr>
             <w:lang w:val="en-US"/>
@@ -6156,7 +7797,7 @@
           <w:t xml:space="preserve"> new </w:t>
         </w:r>
       </w:ins>
-      <w:ins w:id="355" w:author="Matheus Gonçalves - Powermig" w:date="2022-07-14T12:54:00Z">
+      <w:ins w:id="357" w:author="Matheus Gonçalves - Powermig" w:date="2022-07-14T12:54:00Z">
         <w:r>
           <w:rPr>
             <w:lang w:val="en-US"/>
@@ -6164,7 +7805,7 @@
           <w:t>headsets that integrate multiple inputs</w:t>
         </w:r>
       </w:ins>
-      <w:ins w:id="356" w:author="Matheus Gonçalves - Powermig" w:date="2022-07-14T12:55:00Z">
+      <w:ins w:id="358" w:author="Matheus Gonçalves - Powermig" w:date="2022-07-14T12:55:00Z">
         <w:r>
           <w:rPr>
             <w:lang w:val="en-US"/>
@@ -6172,34 +7813,42 @@
           <w:t xml:space="preserve"> like the </w:t>
         </w:r>
       </w:ins>
-      <w:ins w:id="357" w:author="Matheus Gonçalves - Powermig" w:date="2022-07-14T12:53:00Z">
-        <w:r>
-          <w:rPr>
-            <w:lang w:val="en-US"/>
-          </w:rPr>
-          <w:t>OpenBCI Galea demonstrate this trend.</w:t>
-        </w:r>
-      </w:ins>
-      <w:ins w:id="358" w:author="Matheus Gonçalves - Powermig" w:date="2022-07-12T12:44:00Z">
+      <w:proofErr w:type="spellStart"/>
+      <w:ins w:id="359" w:author="Matheus Gonçalves - Powermig" w:date="2022-07-14T12:53:00Z">
+        <w:r>
+          <w:rPr>
+            <w:lang w:val="en-US"/>
+          </w:rPr>
+          <w:t>OpenBCI</w:t>
+        </w:r>
+        <w:proofErr w:type="spellEnd"/>
+        <w:r>
+          <w:rPr>
+            <w:lang w:val="en-US"/>
+          </w:rPr>
+          <w:t xml:space="preserve"> Galea demonstrate this trend.</w:t>
+        </w:r>
+      </w:ins>
+      <w:ins w:id="360" w:author="Matheus Gonçalves - Powermig" w:date="2022-07-12T12:44:00Z">
         <w:r>
           <w:rPr>
             <w:lang w:val="en-US"/>
           </w:rPr>
           <w:br/>
         </w:r>
-        <w:commentRangeStart w:id="359"/>
-        <w:commentRangeStart w:id="360"/>
+        <w:commentRangeStart w:id="361"/>
+        <w:commentRangeStart w:id="362"/>
       </w:ins>
     </w:p>
     <w:p>
       <w:pPr>
         <w:pStyle w:val="BodyA"/>
         <w:rPr>
-          <w:ins w:id="361" w:author="Matheus Mussi" w:date="2022-07-13T05:59:00Z"/>
-          <w:lang w:val="en-US"/>
-        </w:rPr>
-      </w:pPr>
-      <w:ins w:id="362" w:author="Matheus Gonçalves - Powermig" w:date="2022-07-14T12:57:00Z">
+          <w:ins w:id="363" w:author="Matheus Gonçalves - Powermig" w:date="2022-07-15T13:05:00Z"/>
+          <w:lang w:val="en-US"/>
+        </w:rPr>
+      </w:pPr>
+      <w:ins w:id="364" w:author="Matheus Gonçalves - Powermig" w:date="2022-07-14T12:57:00Z">
         <w:r>
           <w:rPr>
             <w:lang w:val="en-US"/>
@@ -6207,7 +7856,7 @@
           <w:t xml:space="preserve">Target types - </w:t>
         </w:r>
       </w:ins>
-      <w:ins w:id="363" w:author="Matheus Gonçalves - Powermig" w:date="2022-07-12T12:44:00Z">
+      <w:ins w:id="365" w:author="Matheus Gonçalves - Powermig" w:date="2022-07-12T12:44:00Z">
         <w:r>
           <w:rPr>
             <w:lang w:val="en-US"/>
@@ -6215,7 +7864,7 @@
           <w:t>The presentation played the biggest role on the user acceptance of the system</w:t>
         </w:r>
       </w:ins>
-      <w:ins w:id="364" w:author="Matheus Gonçalves - Powermig" w:date="2022-07-14T12:56:00Z">
+      <w:ins w:id="366" w:author="Matheus Gonçalves - Powermig" w:date="2022-07-14T12:56:00Z">
         <w:r>
           <w:rPr>
             <w:lang w:val="en-US"/>
@@ -6223,7 +7872,7 @@
           <w:t xml:space="preserve"> &lt;&lt;look up qualitative results to see if we can say that&gt;&gt;</w:t>
         </w:r>
       </w:ins>
-      <w:ins w:id="365" w:author="Matheus Gonçalves - Powermig" w:date="2022-07-12T12:44:00Z">
+      <w:ins w:id="367" w:author="Matheus Gonçalves - Powermig" w:date="2022-07-12T12:44:00Z">
         <w:r>
           <w:rPr>
             <w:lang w:val="en-US"/>
@@ -6231,26 +7880,48 @@
           <w:t>.</w:t>
         </w:r>
       </w:ins>
-      <w:commentRangeEnd w:id="359"/>
-      <w:r>
-        <w:rPr>
-          <w:lang w:val="en-US"/>
-        </w:rPr>
-        <w:commentReference w:id="359"/>
-      </w:r>
-      <w:commentRangeEnd w:id="360"/>
-      <w:r>
-        <w:rPr>
-          <w:lang w:val="en-US"/>
-        </w:rPr>
-        <w:commentReference w:id="360"/>
-      </w:r>
-      <w:ins w:id="366" w:author="Matheus Gonçalves - Powermig" w:date="2022-07-12T12:44:00Z">
-        <w:r>
-          <w:rPr>
-            <w:lang w:val="en-US"/>
-          </w:rPr>
-          <w:t xml:space="preserve"> It could improve user experience, and reduce mental overload.</w:t>
+      <w:commentRangeEnd w:id="361"/>
+      <w:r>
+        <w:rPr>
+          <w:lang w:val="en-US"/>
+        </w:rPr>
+        <w:commentReference w:id="361"/>
+      </w:r>
+      <w:commentRangeEnd w:id="362"/>
+      <w:r>
+        <w:rPr>
+          <w:lang w:val="en-US"/>
+        </w:rPr>
+        <w:commentReference w:id="362"/>
+      </w:r>
+      <w:ins w:id="368" w:author="Matheus Gonçalves - Powermig" w:date="2022-07-12T12:44:00Z">
+        <w:r>
+          <w:rPr>
+            <w:lang w:val="en-US"/>
+          </w:rPr>
+          <w:t xml:space="preserve"> It could improve user </w:t>
+        </w:r>
+        <w:proofErr w:type="gramStart"/>
+        <w:r>
+          <w:rPr>
+            <w:lang w:val="en-US"/>
+          </w:rPr>
+          <w:t>experience, and</w:t>
+        </w:r>
+        <w:proofErr w:type="gramEnd"/>
+        <w:r>
+          <w:rPr>
+            <w:lang w:val="en-US"/>
+          </w:rPr>
+          <w:t xml:space="preserve"> reduce mental overload.</w:t>
+        </w:r>
+      </w:ins>
+      <w:ins w:id="369" w:author="Matheus Gonçalves - Powermig" w:date="2022-07-15T12:46:00Z">
+        <w:r>
+          <w:rPr>
+            <w:lang w:val="en-US"/>
+          </w:rPr>
+          <w:t xml:space="preserve"> </w:t>
         </w:r>
       </w:ins>
     </w:p>
@@ -6258,11 +7929,335 @@
       <w:pPr>
         <w:pStyle w:val="BodyA"/>
         <w:rPr>
-          <w:ins w:id="367" w:author="Matheus Gonçalves - Powermig" w:date="2022-07-13T12:53:00Z"/>
-          <w:lang w:val="en-US"/>
-        </w:rPr>
-      </w:pPr>
-      <w:ins w:id="368" w:author="Matheus Mussi" w:date="2022-07-13T05:59:00Z">
+          <w:ins w:id="370" w:author="Matheus Gonçalves - Powermig" w:date="2022-07-15T12:39:00Z"/>
+          <w:lang w:val="en-US"/>
+        </w:rPr>
+      </w:pPr>
+      <w:ins w:id="371" w:author="Matheus Gonçalves - Powermig" w:date="2022-07-15T12:46:00Z">
+        <w:r>
+          <w:rPr>
+            <w:i/>
+            <w:iCs/>
+            <w:lang w:val="en-US"/>
+          </w:rPr>
+          <w:t>still targets</w:t>
+        </w:r>
+      </w:ins>
+      <w:ins w:id="372" w:author="Matheus Gonçalves - Powermig" w:date="2022-07-15T13:05:00Z">
+        <w:r>
+          <w:rPr>
+            <w:i/>
+            <w:iCs/>
+            <w:lang w:val="en-US"/>
+          </w:rPr>
+          <w:t xml:space="preserve"> |</w:t>
+        </w:r>
+      </w:ins>
+      <w:ins w:id="373" w:author="Matheus Gonçalves - Powermig" w:date="2022-07-15T12:46:00Z">
+        <w:r>
+          <w:rPr>
+            <w:i/>
+            <w:iCs/>
+            <w:lang w:val="en-US"/>
+          </w:rPr>
+          <w:t xml:space="preserve"> strobic targets</w:t>
+        </w:r>
+      </w:ins>
+      <w:ins w:id="374" w:author="Matheus Gonçalves - Powermig" w:date="2022-07-15T13:05:00Z">
+        <w:r>
+          <w:rPr>
+            <w:i/>
+            <w:iCs/>
+            <w:lang w:val="en-US"/>
+          </w:rPr>
+          <w:t xml:space="preserve"> | </w:t>
+        </w:r>
+      </w:ins>
+      <w:ins w:id="375" w:author="Matheus Gonçalves - Powermig" w:date="2022-07-15T12:51:00Z">
+        <w:r>
+          <w:rPr>
+            <w:i/>
+            <w:iCs/>
+            <w:lang w:val="en-US"/>
+          </w:rPr>
+          <w:t>g</w:t>
+        </w:r>
+      </w:ins>
+      <w:ins w:id="376" w:author="Matheus Gonçalves - Powermig" w:date="2022-07-15T12:46:00Z">
+        <w:r>
+          <w:rPr>
+            <w:i/>
+            <w:iCs/>
+            <w:lang w:val="en-US"/>
+          </w:rPr>
+          <w:t>oal or spatial targets</w:t>
+        </w:r>
+      </w:ins>
+      <w:ins w:id="377" w:author="Matheus Gonçalves - Powermig" w:date="2022-07-15T13:05:00Z">
+        <w:r>
+          <w:rPr>
+            <w:i/>
+            <w:iCs/>
+            <w:lang w:val="en-US"/>
+          </w:rPr>
+          <w:t xml:space="preserve"> </w:t>
+        </w:r>
+      </w:ins>
+      <w:ins w:id="378" w:author="Matheus Gonçalves - Powermig" w:date="2022-07-15T13:06:00Z">
+        <w:r>
+          <w:rPr>
+            <w:i/>
+            <w:iCs/>
+            <w:lang w:val="en-US"/>
+          </w:rPr>
+          <w:t>|</w:t>
+        </w:r>
+      </w:ins>
+      <w:ins w:id="379" w:author="Matheus Gonçalves - Powermig" w:date="2022-07-15T12:46:00Z">
+        <w:r>
+          <w:rPr>
+            <w:i/>
+            <w:iCs/>
+            <w:lang w:val="en-US"/>
+          </w:rPr>
+          <w:t xml:space="preserve"> motor/tactile targets</w:t>
+        </w:r>
+      </w:ins>
+      <w:ins w:id="380" w:author="Matheus Gonçalves - Powermig" w:date="2022-07-15T13:06:00Z">
+        <w:r>
+          <w:rPr>
+            <w:i/>
+            <w:iCs/>
+            <w:lang w:val="en-US"/>
+          </w:rPr>
+          <w:t xml:space="preserve"> |</w:t>
+        </w:r>
+      </w:ins>
+      <w:ins w:id="381" w:author="Matheus Gonçalves - Powermig" w:date="2022-07-15T12:46:00Z">
+        <w:r>
+          <w:rPr>
+            <w:i/>
+            <w:iCs/>
+            <w:lang w:val="en-US"/>
+          </w:rPr>
+          <w:t xml:space="preserve"> mental tasks</w:t>
+        </w:r>
+      </w:ins>
+      <w:ins w:id="382" w:author="Matheus Gonçalves - Powermig" w:date="2022-07-15T13:06:00Z">
+        <w:r>
+          <w:rPr>
+            <w:lang w:val="en-US"/>
+          </w:rPr>
+          <w:t xml:space="preserve"> |</w:t>
+        </w:r>
+      </w:ins>
+      <w:ins w:id="383" w:author="Matheus Gonçalves - Powermig" w:date="2022-07-15T12:46:00Z">
+        <w:r>
+          <w:rPr>
+            <w:lang w:val="en-US"/>
+          </w:rPr>
+          <w:t xml:space="preserve"> </w:t>
+        </w:r>
+        <w:r>
+          <w:rPr>
+            <w:i/>
+            <w:iCs/>
+            <w:lang w:val="en-US"/>
+          </w:rPr>
+          <w:t>sound cues</w:t>
+        </w:r>
+      </w:ins>
+    </w:p>
+    <w:p>
+      <w:pPr>
+        <w:pStyle w:val="BodyA"/>
+        <w:rPr>
+          <w:ins w:id="384" w:author="Matheus Gonçalves - Powermig" w:date="2022-07-15T12:41:00Z"/>
+          <w:u w:val="single"/>
+          <w:lang w:val="en-US"/>
+          <w:rPrChange w:id="385" w:author="Matheus Gonçalves - Powermig" w:date="2022-07-15T13:05:00Z">
+            <w:rPr>
+              <w:ins w:id="386" w:author="Matheus Gonçalves - Powermig" w:date="2022-07-15T12:41:00Z"/>
+              <w:lang w:val="en-US"/>
+            </w:rPr>
+          </w:rPrChange>
+        </w:rPr>
+      </w:pPr>
+      <w:ins w:id="387" w:author="Matheus Gonçalves - Powermig" w:date="2022-07-15T12:39:00Z">
+        <w:r>
+          <w:rPr>
+            <w:lang w:val="en-US"/>
+          </w:rPr>
+          <w:t>Alisson didn’t find it annoying – ERD + SSVEP</w:t>
+        </w:r>
+      </w:ins>
+    </w:p>
+    <w:p>
+      <w:pPr>
+        <w:pStyle w:val="BodyA"/>
+        <w:rPr>
+          <w:ins w:id="388" w:author="Matheus Gonçalves - Powermig" w:date="2022-07-15T12:41:00Z"/>
+          <w:lang w:val="en-US"/>
+        </w:rPr>
+      </w:pPr>
+      <w:ins w:id="389" w:author="Matheus Gonçalves - Powermig" w:date="2022-07-15T12:41:00Z">
+        <w:r>
+          <w:rPr>
+            <w:lang w:val="en-US"/>
+          </w:rPr>
+          <w:t>Brunner didn’t find it annoying – ERD + SSVEP</w:t>
+        </w:r>
+      </w:ins>
+    </w:p>
+    <w:p>
+      <w:pPr>
+        <w:pStyle w:val="BodyA"/>
+        <w:rPr>
+          <w:ins w:id="390" w:author="Matheus Gonçalves - Powermig" w:date="2022-07-15T12:56:00Z"/>
+          <w:lang w:val="en-US"/>
+        </w:rPr>
+      </w:pPr>
+      <w:ins w:id="391" w:author="Matheus Gonçalves - Powermig" w:date="2022-07-15T12:42:00Z">
+        <w:r>
+          <w:rPr>
+            <w:lang w:val="en-US"/>
+          </w:rPr>
+          <w:t>An</w:t>
+        </w:r>
+      </w:ins>
+      <w:ins w:id="392" w:author="Matheus Gonçalves - Powermig" w:date="2022-07-15T12:46:00Z">
+        <w:r>
+          <w:rPr>
+            <w:lang w:val="en-US"/>
+          </w:rPr>
+          <w:t xml:space="preserve"> et al</w:t>
+        </w:r>
+      </w:ins>
+      <w:ins w:id="393" w:author="Matheus Gonçalves - Powermig" w:date="2022-07-15T12:42:00Z">
+        <w:r>
+          <w:rPr>
+            <w:lang w:val="en-US"/>
+          </w:rPr>
+          <w:t xml:space="preserve"> had higher workload for off-screen stimuli</w:t>
+        </w:r>
+      </w:ins>
+      <w:ins w:id="394" w:author="Matheus Gonçalves - Powermig" w:date="2022-07-15T12:46:00Z">
+        <w:r>
+          <w:rPr>
+            <w:lang w:val="en-US"/>
+          </w:rPr>
+          <w:t xml:space="preserve"> – Visual vs. Auditory P300</w:t>
+        </w:r>
+      </w:ins>
+    </w:p>
+    <w:p>
+      <w:pPr>
+        <w:pStyle w:val="BodyA"/>
+        <w:rPr>
+          <w:ins w:id="395" w:author="Matheus Gonçalves - Powermig" w:date="2022-07-15T13:03:00Z"/>
+          <w:lang w:val="en-US"/>
+        </w:rPr>
+      </w:pPr>
+      <w:ins w:id="396" w:author="Matheus Gonçalves - Powermig" w:date="2022-07-15T12:56:00Z">
+        <w:r>
+          <w:rPr>
+            <w:lang w:val="en-US"/>
+          </w:rPr>
+          <w:t xml:space="preserve">Mannan reported high Flickering annoyance for a </w:t>
+        </w:r>
+        <w:proofErr w:type="spellStart"/>
+        <w:r>
+          <w:rPr>
+            <w:lang w:val="en-US"/>
+          </w:rPr>
+          <w:t>hBCI</w:t>
+        </w:r>
+        <w:proofErr w:type="spellEnd"/>
+        <w:r>
+          <w:rPr>
+            <w:lang w:val="en-US"/>
+          </w:rPr>
+          <w:t xml:space="preserve"> speller without sections – SSVEP + Eye Tr</w:t>
+        </w:r>
+      </w:ins>
+      <w:ins w:id="397" w:author="Matheus Gonçalves - Powermig" w:date="2022-07-15T12:57:00Z">
+        <w:r>
+          <w:rPr>
+            <w:lang w:val="en-US"/>
+          </w:rPr>
+          <w:t>acker</w:t>
+        </w:r>
+      </w:ins>
+    </w:p>
+    <w:p>
+      <w:pPr>
+        <w:pStyle w:val="BodyA"/>
+        <w:rPr>
+          <w:ins w:id="398" w:author="Matheus Gonçalves - Powermig" w:date="2022-07-15T12:57:00Z"/>
+          <w:lang w:val="en-US"/>
+        </w:rPr>
+      </w:pPr>
+      <w:ins w:id="399" w:author="Matheus Gonçalves - Powermig" w:date="2022-07-15T13:03:00Z">
+        <w:r>
+          <w:rPr>
+            <w:lang w:val="en-US"/>
+          </w:rPr>
+          <w:lastRenderedPageBreak/>
+          <w:t>Allison et al 201</w:t>
+        </w:r>
+      </w:ins>
+      <w:ins w:id="400" w:author="Matheus Gonçalves - Powermig" w:date="2022-07-15T13:04:00Z">
+        <w:r>
+          <w:rPr>
+            <w:lang w:val="en-US"/>
+          </w:rPr>
+          <w:t>0 said</w:t>
+        </w:r>
+      </w:ins>
+      <w:ins w:id="401" w:author="Matheus Gonçalves - Powermig" w:date="2022-07-15T13:03:00Z">
+        <w:r>
+          <w:rPr>
+            <w:lang w:val="en-US"/>
+          </w:rPr>
+          <w:t xml:space="preserve"> </w:t>
+        </w:r>
+      </w:ins>
+      <w:ins w:id="402" w:author="Matheus Gonçalves - Powermig" w:date="2022-07-15T13:04:00Z">
+        <w:r>
+          <w:rPr>
+            <w:lang w:val="en-US"/>
+          </w:rPr>
+          <w:t xml:space="preserve">flickering wasn’t that annoying – MI + SSVEP </w:t>
+        </w:r>
+      </w:ins>
+    </w:p>
+    <w:p>
+      <w:pPr>
+        <w:pStyle w:val="BodyA"/>
+        <w:rPr>
+          <w:ins w:id="403" w:author="Matheus Gonçalves - Powermig" w:date="2022-07-15T12:46:00Z"/>
+          <w:lang w:val="en-US"/>
+        </w:rPr>
+      </w:pPr>
+    </w:p>
+    <w:p>
+      <w:pPr>
+        <w:pStyle w:val="BodyA"/>
+        <w:rPr>
+          <w:ins w:id="404" w:author="Matheus Mussi" w:date="2022-07-13T05:59:00Z"/>
+          <w:lang w:val="en-US"/>
+        </w:rPr>
+      </w:pPr>
+    </w:p>
+    <w:p>
+      <w:pPr>
+        <w:pStyle w:val="BodyA"/>
+        <w:rPr>
+          <w:ins w:id="405" w:author="Matheus Gonçalves - Powermig" w:date="2022-07-13T12:53:00Z"/>
+          <w:lang w:val="en-US"/>
+        </w:rPr>
+      </w:pPr>
+      <w:ins w:id="406" w:author="Matheus Mussi" w:date="2022-07-13T05:59:00Z">
         <w:r>
           <w:rPr>
             <w:lang w:val="en-US"/>
@@ -6275,11 +8270,11 @@
       <w:pPr>
         <w:pStyle w:val="BodyA"/>
         <w:rPr>
-          <w:ins w:id="369" w:author="Matheus Mussi" w:date="2022-07-13T18:28:00Z"/>
-          <w:lang w:val="en-US"/>
-        </w:rPr>
-      </w:pPr>
-      <w:ins w:id="370" w:author="Matheus Gonçalves - Powermig" w:date="2022-07-14T12:58:00Z">
+          <w:ins w:id="407" w:author="Matheus Mussi" w:date="2022-07-13T18:28:00Z"/>
+          <w:lang w:val="en-US"/>
+        </w:rPr>
+      </w:pPr>
+      <w:ins w:id="408" w:author="Matheus Gonçalves - Powermig" w:date="2022-07-14T12:58:00Z">
         <w:r>
           <w:rPr>
             <w:lang w:val="en-US"/>
@@ -6287,7 +8282,7 @@
           <w:t xml:space="preserve">Stimulus modalities - </w:t>
         </w:r>
       </w:ins>
-      <w:ins w:id="371" w:author="Matheus Gonçalves - Powermig" w:date="2022-07-13T12:53:00Z">
+      <w:ins w:id="409" w:author="Matheus Gonçalves - Powermig" w:date="2022-07-13T12:53:00Z">
         <w:r>
           <w:rPr>
             <w:lang w:val="en-US"/>
@@ -6295,7 +8290,7 @@
           <w:t>We hypothesize that there would be different levels of complexity associated with each stimulus modality, especially for children. From the easiest to the hardest, visual, operant, auditory and tactile</w:t>
         </w:r>
       </w:ins>
-      <w:ins w:id="372" w:author="Matheus Gonçalves - Powermig" w:date="2022-07-14T12:58:00Z">
+      <w:ins w:id="410" w:author="Matheus Gonçalves - Powermig" w:date="2022-07-14T12:58:00Z">
         <w:r>
           <w:rPr>
             <w:lang w:val="en-US"/>
@@ -6303,7 +8298,7 @@
           <w:t xml:space="preserve"> &lt;&gt;&lt;&gt;&lt;&gt;</w:t>
         </w:r>
       </w:ins>
-      <w:ins w:id="373" w:author="Matheus Gonçalves - Powermig" w:date="2022-07-13T12:55:00Z">
+      <w:ins w:id="411" w:author="Matheus Gonçalves - Powermig" w:date="2022-07-13T12:55:00Z">
         <w:r>
           <w:rPr>
             <w:lang w:val="en-US"/>
@@ -6319,13 +8314,40 @@
           <w:lang w:val="en-US"/>
         </w:rPr>
       </w:pPr>
-      <w:ins w:id="374" w:author="Matheus Mussi" w:date="2022-07-13T18:28:00Z">
-        <w:r>
-          <w:rPr>
-            <w:lang w:val="en-US"/>
-          </w:rPr>
-          <w:lastRenderedPageBreak/>
-          <w:t>Built-in correction/confirmation capabilities - having mechanisms to amend or confirm selections can increase performance. Mousavi et al. (2020) utilized ErrP to correct MI misclassification and the system had an improvement in accuracy. Similarly, Soekadar et al. (2015) implemented a task correction with EOG which resulted in a more intentional operation of the system. Fan et al. (2015) implemented confirmation mechanisms before the final selection utilizing SSVEP, resulting in one of the highest evaluated accuracies (99.07%).</w:t>
+      <w:ins w:id="412" w:author="Matheus Mussi" w:date="2022-07-13T18:28:00Z">
+        <w:r>
+          <w:rPr>
+            <w:lang w:val="en-US"/>
+          </w:rPr>
+          <w:t xml:space="preserve">Built-in correction/confirmation capabilities - having mechanisms to amend or confirm selections can increase performance. Mousavi et al. (2020) utilized </w:t>
+        </w:r>
+        <w:proofErr w:type="spellStart"/>
+        <w:r>
+          <w:rPr>
+            <w:lang w:val="en-US"/>
+          </w:rPr>
+          <w:t>ErrP</w:t>
+        </w:r>
+        <w:proofErr w:type="spellEnd"/>
+        <w:r>
+          <w:rPr>
+            <w:lang w:val="en-US"/>
+          </w:rPr>
+          <w:t xml:space="preserve"> to correct MI misclassification and the system had an improvement in accuracy. Similarly, </w:t>
+        </w:r>
+        <w:proofErr w:type="spellStart"/>
+        <w:r>
+          <w:rPr>
+            <w:lang w:val="en-US"/>
+          </w:rPr>
+          <w:t>Soekadar</w:t>
+        </w:r>
+        <w:proofErr w:type="spellEnd"/>
+        <w:r>
+          <w:rPr>
+            <w:lang w:val="en-US"/>
+          </w:rPr>
+          <w:t xml:space="preserve"> et al. (2015) implemented a task correction with EOG which resulted in a more intentional operation of the system. Fan et al. (2015) implemented confirmation mechanisms before the final selection utilizing SSVEP, resulting in one of the highest evaluated accuracies (99.07%).</w:t>
         </w:r>
       </w:ins>
     </w:p>
@@ -6336,7 +8358,7 @@
           <w:lang w:val="en-US"/>
         </w:rPr>
       </w:pPr>
-      <w:ins w:id="375" w:author="Matheus Gonçalves - Powermig" w:date="2022-07-14T13:00:00Z">
+      <w:ins w:id="413" w:author="Matheus Gonçalves - Powermig" w:date="2022-07-14T13:00:00Z">
         <w:r>
           <w:rPr>
             <w:lang w:val="en-US"/>
@@ -6349,12 +8371,12 @@
       <w:pPr>
         <w:pStyle w:val="Heading"/>
         <w:rPr>
-          <w:ins w:id="376" w:author="Matheus Gonçalves - Powermig" w:date="2022-07-12T12:51:00Z"/>
-          <w:lang w:val="en-US"/>
-        </w:rPr>
-      </w:pPr>
-      <w:bookmarkStart w:id="377" w:name="_hq4f8mmq41wz"/>
-      <w:bookmarkEnd w:id="377"/>
+          <w:ins w:id="414" w:author="Matheus Gonçalves - Powermig" w:date="2022-07-12T12:51:00Z"/>
+          <w:lang w:val="en-US"/>
+        </w:rPr>
+      </w:pPr>
+      <w:bookmarkStart w:id="415" w:name="_hq4f8mmq41wz"/>
+      <w:bookmarkEnd w:id="415"/>
       <w:r>
         <w:rPr>
           <w:lang w:val="en-US"/>
@@ -6367,7 +8389,7 @@
         </w:rPr>
         <w:t>onclusion</w:t>
       </w:r>
-      <w:ins w:id="378" w:author="Matheus Gonçalves - Powermig" w:date="2022-07-12T12:51:00Z">
+      <w:ins w:id="416" w:author="Matheus Gonçalves - Powermig" w:date="2022-07-12T12:51:00Z">
         <w:r>
           <w:rPr>
             <w:lang w:val="en-US"/>
@@ -6383,12 +8405,26 @@
           <w:lang w:val="en-US"/>
         </w:rPr>
       </w:pPr>
-      <w:ins w:id="379" w:author="Matheus Gonçalves - Powermig" w:date="2022-07-12T12:51:00Z">
-        <w:r>
-          <w:rPr>
-            <w:lang w:val="en-US"/>
-          </w:rPr>
-          <w:t>The deductions below can serve as a guideline for future researchers that are developing hBCI for children.</w:t>
+      <w:ins w:id="417" w:author="Matheus Gonçalves - Powermig" w:date="2022-07-12T12:51:00Z">
+        <w:r>
+          <w:rPr>
+            <w:lang w:val="en-US"/>
+          </w:rPr>
+          <w:t xml:space="preserve">The deductions below can serve as a guideline for future researchers that are developing </w:t>
+        </w:r>
+        <w:proofErr w:type="spellStart"/>
+        <w:r>
+          <w:rPr>
+            <w:lang w:val="en-US"/>
+          </w:rPr>
+          <w:t>hBCI</w:t>
+        </w:r>
+        <w:proofErr w:type="spellEnd"/>
+        <w:r>
+          <w:rPr>
+            <w:lang w:val="en-US"/>
+          </w:rPr>
+          <w:t xml:space="preserve"> for children.</w:t>
         </w:r>
       </w:ins>
     </w:p>
@@ -6399,8 +8435,8 @@
           <w:lang w:val="en-US"/>
         </w:rPr>
       </w:pPr>
-      <w:bookmarkStart w:id="380" w:name="_guizvn623jay"/>
-      <w:bookmarkEnd w:id="380"/>
+      <w:bookmarkStart w:id="418" w:name="_guizvn623jay"/>
+      <w:bookmarkEnd w:id="418"/>
       <w:r>
         <w:rPr>
           <w:lang w:val="en-US"/>
@@ -6463,20 +8499,22 @@
           <w:lang w:val="en-US"/>
         </w:rPr>
       </w:pPr>
-      <w:bookmarkStart w:id="381" w:name="_educf61d8j7d"/>
-      <w:bookmarkEnd w:id="381"/>
+      <w:bookmarkStart w:id="419" w:name="_educf61d8j7d"/>
+      <w:bookmarkEnd w:id="419"/>
       <w:r>
         <w:rPr>
           <w:lang w:val="en-US"/>
         </w:rPr>
         <w:t>R</w:t>
       </w:r>
+      <w:proofErr w:type="spellStart"/>
       <w:r>
         <w:rPr>
           <w:lang w:val="fr-FR"/>
         </w:rPr>
         <w:t>eferences</w:t>
       </w:r>
+      <w:proofErr w:type="spellEnd"/>
     </w:p>
     <w:p>
       <w:pPr>
@@ -7017,7 +9055,7 @@
       </w:r>
     </w:p>
   </w:comment>
-  <w:comment w:id="359" w:author="Kim Adams" w:date="2022-07-09T22:28:00Z" w:initials="">
+  <w:comment w:id="361" w:author="Kim Adams" w:date="2022-07-09T22:28:00Z" w:initials="">
     <w:p>
       <w:pPr>
         <w:pStyle w:val="Default"/>
@@ -7042,7 +9080,7 @@
       </w:r>
     </w:p>
   </w:comment>
-  <w:comment w:id="360" w:author="Matheus Gonçalves - Powermig" w:date="2022-07-14T12:56:00Z" w:initials="MGP">
+  <w:comment w:id="362" w:author="Matheus Gonçalves - Powermig" w:date="2022-07-14T12:56:00Z" w:initials="MGP">
     <w:p>
       <w:pPr>
         <w:pStyle w:val="Textodecomentrio"/>
@@ -7883,6 +9921,7 @@
     <w:lsdException w:name="HTML Sample" w:semiHidden="1" w:unhideWhenUsed="1"/>
     <w:lsdException w:name="HTML Typewriter" w:semiHidden="1" w:unhideWhenUsed="1"/>
     <w:lsdException w:name="HTML Variable" w:semiHidden="1" w:unhideWhenUsed="1"/>
+    <w:lsdException w:name="Normal Table" w:semiHidden="1" w:unhideWhenUsed="1"/>
     <w:lsdException w:name="annotation subject" w:semiHidden="1" w:unhideWhenUsed="1"/>
     <w:lsdException w:name="No List" w:semiHidden="1" w:unhideWhenUsed="1"/>
     <w:lsdException w:name="Outline List 1" w:semiHidden="1" w:unhideWhenUsed="1"/>
@@ -7925,8 +9964,11 @@
     <w:lsdException w:name="Table Contemporary" w:semiHidden="1" w:unhideWhenUsed="1"/>
     <w:lsdException w:name="Table Elegant" w:semiHidden="1" w:unhideWhenUsed="1"/>
     <w:lsdException w:name="Table Professional" w:semiHidden="1" w:unhideWhenUsed="1"/>
+    <w:lsdException w:name="Table Subtle 1" w:semiHidden="1" w:unhideWhenUsed="1"/>
     <w:lsdException w:name="Table Subtle 2" w:semiHidden="1" w:unhideWhenUsed="1"/>
     <w:lsdException w:name="Table Web 1" w:semiHidden="1" w:unhideWhenUsed="1"/>
+    <w:lsdException w:name="Table Web 2" w:semiHidden="1" w:unhideWhenUsed="1"/>
+    <w:lsdException w:name="Table Web 3" w:semiHidden="1" w:unhideWhenUsed="1"/>
     <w:lsdException w:name="Balloon Text" w:semiHidden="1" w:unhideWhenUsed="1"/>
     <w:lsdException w:name="Table Grid" w:uiPriority="39"/>
     <w:lsdException w:name="Table Theme" w:semiHidden="1" w:unhideWhenUsed="1"/>

</xml_diff>